<commit_message>
Started working on project. Implemented saving and loading to exercise 8
</commit_message>
<xml_diff>
--- a/Project/Documentation/Workflow.docx
+++ b/Project/Documentation/Workflow.docx
@@ -5,14 +5,75 @@
     <w:p>
       <w:pPr>
         <w:rPr>
-          <w:lang w:val="en-GB"/>
-        </w:rPr>
-      </w:pPr>
-      <w:r>
-        <w:rPr>
-          <w:lang w:val="en-GB"/>
-        </w:rPr>
-        <w:t>19/10-2021</w:t>
+          <w:b/>
+          <w:bCs/>
+          <w:sz w:val="28"/>
+          <w:szCs w:val="28"/>
+          <w:lang w:val="en-US"/>
+        </w:rPr>
+      </w:pPr>
+      <w:r>
+        <w:rPr>
+          <w:b/>
+          <w:bCs/>
+          <w:sz w:val="28"/>
+          <w:szCs w:val="28"/>
+          <w:lang w:val="en-US"/>
+        </w:rPr>
+        <w:t xml:space="preserve">Week </w:t>
+      </w:r>
+      <w:r>
+        <w:rPr>
+          <w:b/>
+          <w:bCs/>
+          <w:sz w:val="28"/>
+          <w:szCs w:val="28"/>
+          <w:lang w:val="en-US"/>
+        </w:rPr>
+        <w:t>-</w:t>
+      </w:r>
+      <w:r>
+        <w:rPr>
+          <w:b/>
+          <w:bCs/>
+          <w:sz w:val="28"/>
+          <w:szCs w:val="28"/>
+          <w:lang w:val="en-US"/>
+        </w:rPr>
+        <w:t>1 (</w:t>
+      </w:r>
+      <w:r>
+        <w:rPr>
+          <w:b/>
+          <w:bCs/>
+          <w:sz w:val="28"/>
+          <w:szCs w:val="28"/>
+          <w:lang w:val="en-US"/>
+        </w:rPr>
+        <w:t>18.10 – 24.10</w:t>
+      </w:r>
+      <w:r>
+        <w:rPr>
+          <w:b/>
+          <w:bCs/>
+          <w:sz w:val="28"/>
+          <w:szCs w:val="28"/>
+          <w:lang w:val="en-US"/>
+        </w:rPr>
+        <w:t>)</w:t>
+      </w:r>
+    </w:p>
+    <w:p>
+      <w:pPr>
+        <w:rPr>
+          <w:lang w:val="en-US"/>
+        </w:rPr>
+      </w:pPr>
+      <w:r>
+        <w:rPr>
+          <w:lang w:val="en-US"/>
+        </w:rPr>
+        <w:t>19/10</w:t>
       </w:r>
     </w:p>
     <w:p>
@@ -23,44 +84,1261 @@
           <w:numId w:val="1"/>
         </w:numPr>
         <w:rPr>
-          <w:lang w:val="en-GB"/>
-        </w:rPr>
-      </w:pPr>
-      <w:r>
-        <w:rPr>
-          <w:lang w:val="en-GB"/>
+          <w:lang w:val="en-US"/>
+        </w:rPr>
+      </w:pPr>
+      <w:r>
+        <w:rPr>
+          <w:lang w:val="en-US"/>
         </w:rPr>
         <w:t>Start-up, watched presentation</w:t>
       </w:r>
       <w:r>
         <w:rPr>
-          <w:lang w:val="en-GB"/>
+          <w:lang w:val="en-US"/>
         </w:rPr>
         <w:t>, setup basic structure</w:t>
       </w:r>
       <w:r>
         <w:rPr>
-          <w:lang w:val="en-GB"/>
+          <w:lang w:val="en-US"/>
         </w:rPr>
         <w:t xml:space="preserve"> </w:t>
       </w:r>
       <w:r>
         <w:rPr>
-          <w:lang w:val="en-GB"/>
+          <w:lang w:val="en-US"/>
         </w:rPr>
         <w:t xml:space="preserve">for project </w:t>
       </w:r>
       <w:r>
         <w:rPr>
-          <w:lang w:val="en-GB"/>
+          <w:lang w:val="en-US"/>
         </w:rPr>
         <w:t>work folder</w:t>
       </w:r>
       <w:r>
         <w:rPr>
-          <w:lang w:val="en-GB"/>
+          <w:lang w:val="en-US"/>
         </w:rPr>
         <w:t xml:space="preserve">. </w:t>
+      </w:r>
+    </w:p>
+    <w:p>
+      <w:pPr>
+        <w:rPr>
+          <w:lang w:val="en-US"/>
+        </w:rPr>
+      </w:pPr>
+    </w:p>
+    <w:p>
+      <w:pPr>
+        <w:rPr>
+          <w:b/>
+          <w:bCs/>
+          <w:sz w:val="28"/>
+          <w:szCs w:val="28"/>
+          <w:lang w:val="en-US"/>
+        </w:rPr>
+      </w:pPr>
+      <w:r>
+        <w:rPr>
+          <w:b/>
+          <w:bCs/>
+          <w:sz w:val="28"/>
+          <w:szCs w:val="28"/>
+          <w:lang w:val="en-US"/>
+        </w:rPr>
+        <w:t>Week 0</w:t>
+      </w:r>
+      <w:r>
+        <w:rPr>
+          <w:b/>
+          <w:bCs/>
+          <w:sz w:val="28"/>
+          <w:szCs w:val="28"/>
+          <w:lang w:val="en-US"/>
+        </w:rPr>
+        <w:t xml:space="preserve"> (25.10 – 31.10)</w:t>
+      </w:r>
+    </w:p>
+    <w:p>
+      <w:pPr>
+        <w:pStyle w:val="ListParagraph"/>
+        <w:numPr>
+          <w:ilvl w:val="0"/>
+          <w:numId w:val="1"/>
+        </w:numPr>
+        <w:rPr>
+          <w:lang w:val="en-US"/>
+        </w:rPr>
+      </w:pPr>
+      <w:r>
+        <w:rPr>
+          <w:lang w:val="en-US"/>
+        </w:rPr>
+        <w:t>Busy due to assignments and obligatory coursework in other courses.</w:t>
+      </w:r>
+    </w:p>
+    <w:p>
+      <w:pPr>
+        <w:rPr>
+          <w:lang w:val="en-US"/>
+        </w:rPr>
+      </w:pPr>
+    </w:p>
+    <w:p>
+      <w:pPr>
+        <w:rPr>
+          <w:b/>
+          <w:bCs/>
+          <w:sz w:val="28"/>
+          <w:szCs w:val="28"/>
+          <w:lang w:val="en-US"/>
+        </w:rPr>
+      </w:pPr>
+      <w:r>
+        <w:rPr>
+          <w:b/>
+          <w:bCs/>
+          <w:sz w:val="28"/>
+          <w:szCs w:val="28"/>
+          <w:lang w:val="en-US"/>
+        </w:rPr>
+        <w:t>Week 1</w:t>
+      </w:r>
+      <w:r>
+        <w:rPr>
+          <w:b/>
+          <w:bCs/>
+          <w:sz w:val="28"/>
+          <w:szCs w:val="28"/>
+          <w:lang w:val="en-US"/>
+        </w:rPr>
+        <w:t xml:space="preserve"> (01.11 – 0</w:t>
+      </w:r>
+      <w:r>
+        <w:rPr>
+          <w:b/>
+          <w:bCs/>
+          <w:sz w:val="28"/>
+          <w:szCs w:val="28"/>
+          <w:lang w:val="en-US"/>
+        </w:rPr>
+        <w:t>7</w:t>
+      </w:r>
+      <w:r>
+        <w:rPr>
+          <w:b/>
+          <w:bCs/>
+          <w:sz w:val="28"/>
+          <w:szCs w:val="28"/>
+          <w:lang w:val="en-US"/>
+        </w:rPr>
+        <w:t>.11)</w:t>
+      </w:r>
+    </w:p>
+    <w:p>
+      <w:pPr>
+        <w:rPr>
+          <w:lang w:val="en-US"/>
+        </w:rPr>
+      </w:pPr>
+      <w:r>
+        <w:rPr>
+          <w:lang w:val="en-US"/>
+        </w:rPr>
+        <w:t xml:space="preserve">Thursday </w:t>
+      </w:r>
+      <w:r>
+        <w:rPr>
+          <w:lang w:val="en-US"/>
+        </w:rPr>
+        <w:t>04</w:t>
+      </w:r>
+      <w:r>
+        <w:rPr>
+          <w:lang w:val="en-US"/>
+        </w:rPr>
+        <w:t>/</w:t>
+      </w:r>
+      <w:r>
+        <w:rPr>
+          <w:lang w:val="en-US"/>
+        </w:rPr>
+        <w:t xml:space="preserve">11 </w:t>
+      </w:r>
+    </w:p>
+    <w:p>
+      <w:pPr>
+        <w:pStyle w:val="ListParagraph"/>
+        <w:numPr>
+          <w:ilvl w:val="0"/>
+          <w:numId w:val="1"/>
+        </w:numPr>
+        <w:rPr>
+          <w:lang w:val="en-US"/>
+        </w:rPr>
+      </w:pPr>
+      <w:r>
+        <w:rPr>
+          <w:lang w:val="en-US"/>
+        </w:rPr>
+        <w:t>Chose task Reinforcement Learning</w:t>
+      </w:r>
+      <w:r>
+        <w:rPr>
+          <w:lang w:val="en-US"/>
+        </w:rPr>
+        <w:t>.</w:t>
+      </w:r>
+    </w:p>
+    <w:p>
+      <w:pPr>
+        <w:pStyle w:val="ListParagraph"/>
+        <w:numPr>
+          <w:ilvl w:val="0"/>
+          <w:numId w:val="1"/>
+        </w:numPr>
+        <w:rPr>
+          <w:lang w:val="en-US"/>
+        </w:rPr>
+      </w:pPr>
+      <w:r>
+        <w:rPr>
+          <w:lang w:val="en-US"/>
+        </w:rPr>
+        <w:t>Need to decide on environment.</w:t>
+      </w:r>
+      <w:r>
+        <w:rPr>
+          <w:lang w:val="en-US"/>
+        </w:rPr>
+        <w:t xml:space="preserve"> Dabbling in the idea of creating own, but this could take a while</w:t>
+      </w:r>
+      <w:r>
+        <w:rPr>
+          <w:lang w:val="en-US"/>
+        </w:rPr>
+        <w:t xml:space="preserve"> to implement so settling for </w:t>
+      </w:r>
+      <w:r>
+        <w:rPr>
+          <w:lang w:val="en-US"/>
+        </w:rPr>
+        <w:t>a pre-made one for the time being.</w:t>
+      </w:r>
+    </w:p>
+    <w:p>
+      <w:pPr>
+        <w:pStyle w:val="ListParagraph"/>
+        <w:numPr>
+          <w:ilvl w:val="1"/>
+          <w:numId w:val="1"/>
+        </w:numPr>
+        <w:rPr>
+          <w:lang w:val="en-US"/>
+        </w:rPr>
+      </w:pPr>
+      <w:hyperlink r:id="rId5" w:history="1">
+        <w:r>
+          <w:rPr>
+            <w:rStyle w:val="Hyperlink"/>
+            <w:lang w:val="en-US"/>
+          </w:rPr>
+          <w:t>https://github.com/Kautenja/gym-tetris</w:t>
+        </w:r>
+      </w:hyperlink>
+    </w:p>
+    <w:p>
+      <w:pPr>
+        <w:pStyle w:val="ListParagraph"/>
+        <w:numPr>
+          <w:ilvl w:val="0"/>
+          <w:numId w:val="1"/>
+        </w:numPr>
+        <w:rPr>
+          <w:lang w:val="en-US"/>
+        </w:rPr>
+      </w:pPr>
+      <w:r>
+        <w:rPr>
+          <w:lang w:val="en-US"/>
+        </w:rPr>
+        <w:t xml:space="preserve">Trying to prepare </w:t>
+      </w:r>
+      <w:r>
+        <w:rPr>
+          <w:lang w:val="en-US"/>
+        </w:rPr>
+        <w:t xml:space="preserve">dependencies </w:t>
+      </w:r>
+      <w:r>
+        <w:rPr>
+          <w:lang w:val="en-US"/>
+        </w:rPr>
+        <w:t>etc.</w:t>
+      </w:r>
+      <w:r>
+        <w:rPr>
+          <w:lang w:val="en-US"/>
+        </w:rPr>
+        <w:t>, en</w:t>
+      </w:r>
+      <w:r>
+        <w:rPr>
+          <w:lang w:val="en-US"/>
+        </w:rPr>
+        <w:t>countering issues with Visual C++</w:t>
+      </w:r>
+      <w:r>
+        <w:rPr>
+          <w:lang w:val="en-US"/>
+        </w:rPr>
+        <w:t>.</w:t>
+      </w:r>
+      <w:r>
+        <w:rPr>
+          <w:lang w:val="en-US"/>
+        </w:rPr>
+        <w:t xml:space="preserve"> </w:t>
+      </w:r>
+    </w:p>
+    <w:p>
+      <w:pPr>
+        <w:pStyle w:val="ListParagraph"/>
+        <w:numPr>
+          <w:ilvl w:val="0"/>
+          <w:numId w:val="1"/>
+        </w:numPr>
+        <w:rPr>
+          <w:lang w:val="en-US"/>
+        </w:rPr>
+      </w:pPr>
+      <w:r>
+        <w:rPr>
+          <w:lang w:val="en-US"/>
+        </w:rPr>
+        <w:t>Got the environment running</w:t>
+      </w:r>
+      <w:r>
+        <w:rPr>
+          <w:lang w:val="en-US"/>
+        </w:rPr>
+        <w:t xml:space="preserve">. </w:t>
+      </w:r>
+    </w:p>
+    <w:p>
+      <w:pPr>
+        <w:pStyle w:val="ListParagraph"/>
+        <w:rPr>
+          <w:lang w:val="en-US"/>
+        </w:rPr>
+      </w:pPr>
+      <w:r>
+        <w:rPr>
+          <w:noProof/>
+          <w:lang w:val="en-US"/>
+        </w:rPr>
+        <w:drawing>
+          <wp:inline distT="0" distB="0" distL="0" distR="0" wp14:anchorId="6219F818" wp14:editId="6873AA2E">
+            <wp:extent cx="1390650" cy="1303734"/>
+            <wp:effectExtent l="0" t="0" r="0" b="0"/>
+            <wp:docPr id="1" name="Picture 1"/>
+            <wp:cNvGraphicFramePr>
+              <a:graphicFrameLocks xmlns:a="http://schemas.openxmlformats.org/drawingml/2006/main" noChangeAspect="1"/>
+            </wp:cNvGraphicFramePr>
+            <a:graphic xmlns:a="http://schemas.openxmlformats.org/drawingml/2006/main">
+              <a:graphicData uri="http://schemas.openxmlformats.org/drawingml/2006/picture">
+                <pic:pic xmlns:pic="http://schemas.openxmlformats.org/drawingml/2006/picture">
+                  <pic:nvPicPr>
+                    <pic:cNvPr id="0" name="Picture 1"/>
+                    <pic:cNvPicPr>
+                      <a:picLocks noChangeAspect="1" noChangeArrowheads="1" noCrop="1"/>
+                    </pic:cNvPicPr>
+                  </pic:nvPicPr>
+                  <pic:blipFill>
+                    <a:blip r:embed="rId6">
+                      <a:extLst>
+                        <a:ext uri="{28A0092B-C50C-407E-A947-70E740481C1C}">
+                          <a14:useLocalDpi xmlns:a14="http://schemas.microsoft.com/office/drawing/2010/main" val="0"/>
+                        </a:ext>
+                      </a:extLst>
+                    </a:blip>
+                    <a:srcRect/>
+                    <a:stretch>
+                      <a:fillRect/>
+                    </a:stretch>
+                  </pic:blipFill>
+                  <pic:spPr bwMode="auto">
+                    <a:xfrm>
+                      <a:off x="0" y="0"/>
+                      <a:ext cx="1401789" cy="1314177"/>
+                    </a:xfrm>
+                    <a:prstGeom prst="rect">
+                      <a:avLst/>
+                    </a:prstGeom>
+                    <a:noFill/>
+                    <a:ln>
+                      <a:noFill/>
+                    </a:ln>
+                  </pic:spPr>
+                </pic:pic>
+              </a:graphicData>
+            </a:graphic>
+          </wp:inline>
+        </w:drawing>
+      </w:r>
+    </w:p>
+    <w:p>
+      <w:pPr>
+        <w:pStyle w:val="ListParagraph"/>
+        <w:numPr>
+          <w:ilvl w:val="0"/>
+          <w:numId w:val="1"/>
+        </w:numPr>
+        <w:rPr>
+          <w:lang w:val="en-US"/>
+        </w:rPr>
+      </w:pPr>
+      <w:r>
+        <w:rPr>
+          <w:lang w:val="en-US"/>
+        </w:rPr>
+        <w:t xml:space="preserve">Experimenting with the environment to figure out </w:t>
+      </w:r>
+      <w:r>
+        <w:rPr>
+          <w:lang w:val="en-US"/>
+        </w:rPr>
+        <w:t xml:space="preserve">the </w:t>
+      </w:r>
+      <w:r>
+        <w:rPr>
+          <w:lang w:val="en-US"/>
+        </w:rPr>
+        <w:t xml:space="preserve">variables. Using the “SIMPLE_MOVEMENT” </w:t>
+      </w:r>
+      <w:r>
+        <w:rPr>
+          <w:lang w:val="en-US"/>
+        </w:rPr>
+        <w:t xml:space="preserve">action space </w:t>
+      </w:r>
+      <w:r>
+        <w:rPr>
+          <w:lang w:val="en-US"/>
+        </w:rPr>
+        <w:t xml:space="preserve">since it has all the inputs we require for </w:t>
+      </w:r>
+      <w:r>
+        <w:rPr>
+          <w:lang w:val="en-US"/>
+        </w:rPr>
+        <w:t>Tetris</w:t>
+      </w:r>
+      <w:r>
+        <w:rPr>
+          <w:lang w:val="en-US"/>
+        </w:rPr>
+        <w:t>.</w:t>
+      </w:r>
+    </w:p>
+    <w:p>
+      <w:pPr>
+        <w:pStyle w:val="ListParagraph"/>
+        <w:rPr>
+          <w:lang w:val="en-US"/>
+        </w:rPr>
+      </w:pPr>
+      <w:r>
+        <w:rPr>
+          <w:noProof/>
+          <w:lang w:val="en-US"/>
+        </w:rPr>
+        <w:drawing>
+          <wp:inline distT="0" distB="0" distL="0" distR="0" wp14:anchorId="5F12DC80" wp14:editId="3A06B8D7">
+            <wp:extent cx="1574800" cy="1476375"/>
+            <wp:effectExtent l="0" t="0" r="6350" b="9525"/>
+            <wp:docPr id="2" name="Picture 2"/>
+            <wp:cNvGraphicFramePr>
+              <a:graphicFrameLocks xmlns:a="http://schemas.openxmlformats.org/drawingml/2006/main" noChangeAspect="1"/>
+            </wp:cNvGraphicFramePr>
+            <a:graphic xmlns:a="http://schemas.openxmlformats.org/drawingml/2006/main">
+              <a:graphicData uri="http://schemas.openxmlformats.org/drawingml/2006/picture">
+                <pic:pic xmlns:pic="http://schemas.openxmlformats.org/drawingml/2006/picture">
+                  <pic:nvPicPr>
+                    <pic:cNvPr id="0" name="Picture 2"/>
+                    <pic:cNvPicPr>
+                      <a:picLocks noChangeAspect="1" noChangeArrowheads="1" noCrop="1"/>
+                    </pic:cNvPicPr>
+                  </pic:nvPicPr>
+                  <pic:blipFill>
+                    <a:blip r:embed="rId7">
+                      <a:extLst>
+                        <a:ext uri="{28A0092B-C50C-407E-A947-70E740481C1C}">
+                          <a14:useLocalDpi xmlns:a14="http://schemas.microsoft.com/office/drawing/2010/main" val="0"/>
+                        </a:ext>
+                      </a:extLst>
+                    </a:blip>
+                    <a:srcRect/>
+                    <a:stretch>
+                      <a:fillRect/>
+                    </a:stretch>
+                  </pic:blipFill>
+                  <pic:spPr bwMode="auto">
+                    <a:xfrm>
+                      <a:off x="0" y="0"/>
+                      <a:ext cx="1574800" cy="1476375"/>
+                    </a:xfrm>
+                    <a:prstGeom prst="rect">
+                      <a:avLst/>
+                    </a:prstGeom>
+                    <a:noFill/>
+                    <a:ln>
+                      <a:noFill/>
+                    </a:ln>
+                  </pic:spPr>
+                </pic:pic>
+              </a:graphicData>
+            </a:graphic>
+          </wp:inline>
+        </w:drawing>
+      </w:r>
+    </w:p>
+    <w:p>
+      <w:pPr>
+        <w:pStyle w:val="ListParagraph"/>
+        <w:numPr>
+          <w:ilvl w:val="0"/>
+          <w:numId w:val="1"/>
+        </w:numPr>
+        <w:rPr>
+          <w:lang w:val="en-US"/>
+        </w:rPr>
+      </w:pPr>
+      <w:r>
+        <w:rPr>
+          <w:lang w:val="en-US"/>
+        </w:rPr>
+        <w:t>For future reference</w:t>
+      </w:r>
+      <w:r>
+        <w:rPr>
+          <w:lang w:val="en-US"/>
+        </w:rPr>
+        <w:t>:</w:t>
+      </w:r>
+    </w:p>
+    <w:tbl>
+      <w:tblPr>
+        <w:tblStyle w:val="TableGrid"/>
+        <w:tblW w:w="0" w:type="auto"/>
+        <w:tblInd w:w="720" w:type="dxa"/>
+        <w:tblLook w:val="04A0" w:firstRow="1" w:lastRow="0" w:firstColumn="1" w:lastColumn="0" w:noHBand="0" w:noVBand="1"/>
+      </w:tblPr>
+      <w:tblGrid>
+        <w:gridCol w:w="1084"/>
+        <w:gridCol w:w="3570"/>
+      </w:tblGrid>
+      <w:tr>
+        <w:tc>
+          <w:tcPr>
+            <w:tcW w:w="0" w:type="auto"/>
+          </w:tcPr>
+          <w:p>
+            <w:pPr>
+              <w:pStyle w:val="ListParagraph"/>
+              <w:ind w:left="0"/>
+              <w:rPr>
+                <w:lang w:val="en-US"/>
+              </w:rPr>
+            </w:pPr>
+            <w:r>
+              <w:rPr>
+                <w:lang w:val="en-US"/>
+              </w:rPr>
+              <w:t>0 – NOOP</w:t>
+            </w:r>
+          </w:p>
+        </w:tc>
+        <w:tc>
+          <w:tcPr>
+            <w:tcW w:w="0" w:type="auto"/>
+          </w:tcPr>
+          <w:p>
+            <w:pPr>
+              <w:pStyle w:val="ListParagraph"/>
+              <w:ind w:left="0"/>
+              <w:rPr>
+                <w:lang w:val="en-US"/>
+              </w:rPr>
+            </w:pPr>
+            <w:r>
+              <w:rPr>
+                <w:lang w:val="en-US"/>
+              </w:rPr>
+              <w:t>No Operation, agent idles</w:t>
+            </w:r>
+          </w:p>
+        </w:tc>
+      </w:tr>
+      <w:tr>
+        <w:tc>
+          <w:tcPr>
+            <w:tcW w:w="0" w:type="auto"/>
+          </w:tcPr>
+          <w:p>
+            <w:pPr>
+              <w:pStyle w:val="ListParagraph"/>
+              <w:ind w:left="0"/>
+              <w:rPr>
+                <w:lang w:val="en-US"/>
+              </w:rPr>
+            </w:pPr>
+            <w:r>
+              <w:rPr>
+                <w:lang w:val="en-US"/>
+              </w:rPr>
+              <w:t>1 – A</w:t>
+            </w:r>
+          </w:p>
+        </w:tc>
+        <w:tc>
+          <w:tcPr>
+            <w:tcW w:w="0" w:type="auto"/>
+          </w:tcPr>
+          <w:p>
+            <w:pPr>
+              <w:pStyle w:val="ListParagraph"/>
+              <w:ind w:left="0"/>
+              <w:rPr>
+                <w:lang w:val="en-US"/>
+              </w:rPr>
+            </w:pPr>
+            <w:r>
+              <w:rPr>
+                <w:lang w:val="en-US"/>
+              </w:rPr>
+              <w:t>Agent rotates piece clockwise</w:t>
+            </w:r>
+          </w:p>
+        </w:tc>
+      </w:tr>
+      <w:tr>
+        <w:tc>
+          <w:tcPr>
+            <w:tcW w:w="0" w:type="auto"/>
+          </w:tcPr>
+          <w:p>
+            <w:pPr>
+              <w:pStyle w:val="ListParagraph"/>
+              <w:ind w:left="0"/>
+              <w:rPr>
+                <w:lang w:val="en-US"/>
+              </w:rPr>
+            </w:pPr>
+            <w:r>
+              <w:rPr>
+                <w:lang w:val="en-US"/>
+              </w:rPr>
+              <w:t>2 – B</w:t>
+            </w:r>
+          </w:p>
+        </w:tc>
+        <w:tc>
+          <w:tcPr>
+            <w:tcW w:w="0" w:type="auto"/>
+          </w:tcPr>
+          <w:p>
+            <w:pPr>
+              <w:pStyle w:val="ListParagraph"/>
+              <w:ind w:left="0"/>
+              <w:rPr>
+                <w:lang w:val="en-US"/>
+              </w:rPr>
+            </w:pPr>
+            <w:r>
+              <w:rPr>
+                <w:lang w:val="en-US"/>
+              </w:rPr>
+              <w:t xml:space="preserve">Agent rotates piece </w:t>
+            </w:r>
+            <w:r>
+              <w:rPr>
+                <w:lang w:val="en-US"/>
+              </w:rPr>
+              <w:t>counterclockwise</w:t>
+            </w:r>
+            <w:r>
+              <w:rPr>
+                <w:lang w:val="en-US"/>
+              </w:rPr>
+              <w:t xml:space="preserve"> </w:t>
+            </w:r>
+          </w:p>
+        </w:tc>
+      </w:tr>
+      <w:tr>
+        <w:tc>
+          <w:tcPr>
+            <w:tcW w:w="0" w:type="auto"/>
+          </w:tcPr>
+          <w:p>
+            <w:pPr>
+              <w:pStyle w:val="ListParagraph"/>
+              <w:ind w:left="0"/>
+              <w:rPr>
+                <w:lang w:val="en-US"/>
+              </w:rPr>
+            </w:pPr>
+            <w:r>
+              <w:rPr>
+                <w:lang w:val="en-US"/>
+              </w:rPr>
+              <w:t>3 – right</w:t>
+            </w:r>
+          </w:p>
+        </w:tc>
+        <w:tc>
+          <w:tcPr>
+            <w:tcW w:w="0" w:type="auto"/>
+          </w:tcPr>
+          <w:p>
+            <w:pPr>
+              <w:pStyle w:val="ListParagraph"/>
+              <w:ind w:left="0"/>
+              <w:rPr>
+                <w:lang w:val="en-US"/>
+              </w:rPr>
+            </w:pPr>
+            <w:r>
+              <w:rPr>
+                <w:lang w:val="en-US"/>
+              </w:rPr>
+              <w:t>Agent</w:t>
+            </w:r>
+            <w:r>
+              <w:rPr>
+                <w:lang w:val="en-US"/>
+              </w:rPr>
+              <w:t xml:space="preserve"> moves piece to the right</w:t>
+            </w:r>
+          </w:p>
+        </w:tc>
+      </w:tr>
+      <w:tr>
+        <w:tc>
+          <w:tcPr>
+            <w:tcW w:w="0" w:type="auto"/>
+          </w:tcPr>
+          <w:p>
+            <w:pPr>
+              <w:pStyle w:val="ListParagraph"/>
+              <w:ind w:left="0"/>
+              <w:rPr>
+                <w:lang w:val="en-US"/>
+              </w:rPr>
+            </w:pPr>
+            <w:r>
+              <w:rPr>
+                <w:lang w:val="en-US"/>
+              </w:rPr>
+              <w:t>4 – left</w:t>
+            </w:r>
+          </w:p>
+        </w:tc>
+        <w:tc>
+          <w:tcPr>
+            <w:tcW w:w="0" w:type="auto"/>
+          </w:tcPr>
+          <w:p>
+            <w:pPr>
+              <w:pStyle w:val="ListParagraph"/>
+              <w:ind w:left="0"/>
+              <w:rPr>
+                <w:lang w:val="en-US"/>
+              </w:rPr>
+            </w:pPr>
+            <w:r>
+              <w:rPr>
+                <w:lang w:val="en-US"/>
+              </w:rPr>
+              <w:t>Agent moves piece to the left</w:t>
+            </w:r>
+          </w:p>
+        </w:tc>
+      </w:tr>
+      <w:tr>
+        <w:tc>
+          <w:tcPr>
+            <w:tcW w:w="0" w:type="auto"/>
+          </w:tcPr>
+          <w:p>
+            <w:pPr>
+              <w:pStyle w:val="ListParagraph"/>
+              <w:ind w:left="0"/>
+              <w:rPr>
+                <w:lang w:val="en-US"/>
+              </w:rPr>
+            </w:pPr>
+            <w:r>
+              <w:rPr>
+                <w:lang w:val="en-US"/>
+              </w:rPr>
+              <w:t>5 – down</w:t>
+            </w:r>
+          </w:p>
+        </w:tc>
+        <w:tc>
+          <w:tcPr>
+            <w:tcW w:w="0" w:type="auto"/>
+          </w:tcPr>
+          <w:p>
+            <w:pPr>
+              <w:pStyle w:val="ListParagraph"/>
+              <w:ind w:left="0"/>
+              <w:rPr>
+                <w:lang w:val="en-US"/>
+              </w:rPr>
+            </w:pPr>
+            <w:r>
+              <w:rPr>
+                <w:lang w:val="en-US"/>
+              </w:rPr>
+              <w:t>Agent soft</w:t>
+            </w:r>
+            <w:r>
+              <w:rPr>
+                <w:lang w:val="en-US"/>
+              </w:rPr>
+              <w:t xml:space="preserve"> </w:t>
+            </w:r>
+            <w:r>
+              <w:rPr>
+                <w:lang w:val="en-US"/>
+              </w:rPr>
+              <w:t>drops piece</w:t>
+            </w:r>
+          </w:p>
+        </w:tc>
+      </w:tr>
+    </w:tbl>
+    <w:p>
+      <w:pPr>
+        <w:pStyle w:val="ListParagraph"/>
+        <w:rPr>
+          <w:lang w:val="en-US"/>
+        </w:rPr>
+      </w:pPr>
+    </w:p>
+    <w:p>
+      <w:pPr>
+        <w:rPr>
+          <w:lang w:val="en-US"/>
+        </w:rPr>
+      </w:pPr>
+    </w:p>
+    <w:p>
+      <w:pPr>
+        <w:rPr>
+          <w:lang w:val="en-US"/>
+        </w:rPr>
+      </w:pPr>
+      <w:r>
+        <w:rPr>
+          <w:lang w:val="en-US"/>
+        </w:rPr>
+        <w:lastRenderedPageBreak/>
+        <w:t>Friday 05/11</w:t>
+      </w:r>
+    </w:p>
+    <w:p>
+      <w:pPr>
+        <w:pStyle w:val="ListParagraph"/>
+        <w:numPr>
+          <w:ilvl w:val="0"/>
+          <w:numId w:val="1"/>
+        </w:numPr>
+        <w:rPr>
+          <w:lang w:val="en-US"/>
+        </w:rPr>
+      </w:pPr>
+      <w:r>
+        <w:rPr>
+          <w:lang w:val="en-US"/>
+        </w:rPr>
+        <w:t>Decided on</w:t>
+      </w:r>
+      <w:r>
+        <w:rPr>
+          <w:lang w:val="en-US"/>
+        </w:rPr>
+        <w:t xml:space="preserve"> trying to </w:t>
+      </w:r>
+      <w:r>
+        <w:rPr>
+          <w:lang w:val="en-US"/>
+        </w:rPr>
+        <w:t>implement the AI using DQN</w:t>
+      </w:r>
+      <w:r>
+        <w:rPr>
+          <w:lang w:val="en-US"/>
+        </w:rPr>
+        <w:t xml:space="preserve"> </w:t>
+      </w:r>
+      <w:r>
+        <w:rPr>
+          <w:lang w:val="en-US"/>
+        </w:rPr>
+        <w:t>and referenced the 8</w:t>
+      </w:r>
+      <w:r>
+        <w:rPr>
+          <w:vertAlign w:val="superscript"/>
+          <w:lang w:val="en-US"/>
+        </w:rPr>
+        <w:t>th</w:t>
+      </w:r>
+      <w:r>
+        <w:rPr>
+          <w:lang w:val="en-US"/>
+        </w:rPr>
+        <w:t xml:space="preserve"> exercise</w:t>
+      </w:r>
+      <w:r>
+        <w:rPr>
+          <w:lang w:val="en-US"/>
+        </w:rPr>
+        <w:t xml:space="preserve">. Quickly ran into a wall and decided to </w:t>
+      </w:r>
+      <w:r>
+        <w:rPr>
+          <w:lang w:val="en-US"/>
+        </w:rPr>
+        <w:t>start</w:t>
+      </w:r>
+      <w:r>
+        <w:rPr>
+          <w:lang w:val="en-US"/>
+        </w:rPr>
+        <w:t xml:space="preserve"> looking int</w:t>
+      </w:r>
+      <w:r>
+        <w:rPr>
+          <w:lang w:val="en-US"/>
+        </w:rPr>
+        <w:t>o how to save a</w:t>
+      </w:r>
+      <w:r>
+        <w:rPr>
+          <w:lang w:val="en-US"/>
+        </w:rPr>
+        <w:t>nd load</w:t>
+      </w:r>
+      <w:r>
+        <w:rPr>
+          <w:lang w:val="en-US"/>
+        </w:rPr>
+        <w:t xml:space="preserve"> </w:t>
+      </w:r>
+      <w:r>
+        <w:rPr>
+          <w:lang w:val="en-US"/>
+        </w:rPr>
+        <w:t>trained model</w:t>
+      </w:r>
+      <w:r>
+        <w:rPr>
+          <w:lang w:val="en-US"/>
+        </w:rPr>
+        <w:t>s before</w:t>
+      </w:r>
+      <w:r>
+        <w:rPr>
+          <w:lang w:val="en-US"/>
+        </w:rPr>
+        <w:t xml:space="preserve"> </w:t>
+      </w:r>
+      <w:r>
+        <w:rPr>
+          <w:lang w:val="en-US"/>
+        </w:rPr>
+        <w:t xml:space="preserve">doing anything else, as this will probably prove to be rather important </w:t>
+      </w:r>
+      <w:r>
+        <w:rPr>
+          <w:lang w:val="en-US"/>
+        </w:rPr>
+        <w:t>later</w:t>
+      </w:r>
+      <w:r>
+        <w:rPr>
+          <w:lang w:val="en-US"/>
+        </w:rPr>
+        <w:t>, since</w:t>
+      </w:r>
+      <w:r>
+        <w:rPr>
+          <w:lang w:val="en-US"/>
+        </w:rPr>
+        <w:t xml:space="preserve"> </w:t>
+      </w:r>
+      <w:r>
+        <w:rPr>
+          <w:lang w:val="en-US"/>
+        </w:rPr>
+        <w:t>T</w:t>
+      </w:r>
+      <w:r>
+        <w:rPr>
+          <w:lang w:val="en-US"/>
+        </w:rPr>
+        <w:t xml:space="preserve">etris is </w:t>
+      </w:r>
+      <w:r>
+        <w:rPr>
+          <w:lang w:val="en-US"/>
+        </w:rPr>
+        <w:t>significantly more complex than the CartPole environment.</w:t>
+      </w:r>
+      <w:r>
+        <w:rPr>
+          <w:lang w:val="en-US"/>
+        </w:rPr>
+        <w:t xml:space="preserve"> </w:t>
+      </w:r>
+      <w:r>
+        <w:rPr>
+          <w:lang w:val="en-US"/>
+        </w:rPr>
+        <w:t xml:space="preserve">I therefore expect the </w:t>
+      </w:r>
+      <w:r>
+        <w:rPr>
+          <w:lang w:val="en-US"/>
+        </w:rPr>
+        <w:t>training to take quite some time</w:t>
+      </w:r>
+      <w:r>
+        <w:rPr>
+          <w:lang w:val="en-US"/>
+        </w:rPr>
+        <w:t>.</w:t>
+      </w:r>
+    </w:p>
+    <w:p>
+      <w:pPr>
+        <w:pStyle w:val="ListParagraph"/>
+        <w:numPr>
+          <w:ilvl w:val="0"/>
+          <w:numId w:val="1"/>
+        </w:numPr>
+        <w:rPr>
+          <w:lang w:val="en-US"/>
+        </w:rPr>
+      </w:pPr>
+    </w:p>
+    <w:p>
+      <w:pPr>
+        <w:rPr>
+          <w:lang w:val="en-US"/>
+        </w:rPr>
+      </w:pPr>
+    </w:p>
+    <w:p>
+      <w:pPr>
+        <w:rPr>
+          <w:b/>
+          <w:bCs/>
+          <w:sz w:val="28"/>
+          <w:szCs w:val="28"/>
+          <w:lang w:val="en-US"/>
+        </w:rPr>
+      </w:pPr>
+      <w:r>
+        <w:rPr>
+          <w:b/>
+          <w:bCs/>
+          <w:sz w:val="28"/>
+          <w:szCs w:val="28"/>
+          <w:lang w:val="en-US"/>
+        </w:rPr>
+        <w:t>Week 2</w:t>
+      </w:r>
+      <w:r>
+        <w:rPr>
+          <w:b/>
+          <w:bCs/>
+          <w:sz w:val="28"/>
+          <w:szCs w:val="28"/>
+          <w:lang w:val="en-US"/>
+        </w:rPr>
+        <w:t xml:space="preserve"> (08.11 – 1</w:t>
+      </w:r>
+      <w:r>
+        <w:rPr>
+          <w:b/>
+          <w:bCs/>
+          <w:sz w:val="28"/>
+          <w:szCs w:val="28"/>
+          <w:lang w:val="en-US"/>
+        </w:rPr>
+        <w:t>4</w:t>
+      </w:r>
+      <w:r>
+        <w:rPr>
+          <w:b/>
+          <w:bCs/>
+          <w:sz w:val="28"/>
+          <w:szCs w:val="28"/>
+          <w:lang w:val="en-US"/>
+        </w:rPr>
+        <w:t>.11)</w:t>
+      </w:r>
+    </w:p>
+    <w:p>
+      <w:pPr>
+        <w:rPr>
+          <w:lang w:val="en-US"/>
+        </w:rPr>
+      </w:pPr>
+    </w:p>
+    <w:p>
+      <w:pPr>
+        <w:rPr>
+          <w:lang w:val="en-US"/>
+        </w:rPr>
+      </w:pPr>
+    </w:p>
+    <w:p>
+      <w:pPr>
+        <w:rPr>
+          <w:b/>
+          <w:bCs/>
+          <w:sz w:val="28"/>
+          <w:szCs w:val="28"/>
+          <w:lang w:val="en-US"/>
+        </w:rPr>
+      </w:pPr>
+      <w:r>
+        <w:rPr>
+          <w:b/>
+          <w:bCs/>
+          <w:sz w:val="28"/>
+          <w:szCs w:val="28"/>
+          <w:lang w:val="en-US"/>
+        </w:rPr>
+        <w:t xml:space="preserve">Week 3 (15.11 </w:t>
+      </w:r>
+      <w:r>
+        <w:rPr>
+          <w:b/>
+          <w:bCs/>
+          <w:sz w:val="28"/>
+          <w:szCs w:val="28"/>
+          <w:lang w:val="en-US"/>
+        </w:rPr>
+        <w:t>–</w:t>
+      </w:r>
+      <w:r>
+        <w:rPr>
+          <w:b/>
+          <w:bCs/>
+          <w:sz w:val="28"/>
+          <w:szCs w:val="28"/>
+          <w:lang w:val="en-US"/>
+        </w:rPr>
+        <w:t xml:space="preserve"> </w:t>
+      </w:r>
+      <w:r>
+        <w:rPr>
+          <w:b/>
+          <w:bCs/>
+          <w:sz w:val="28"/>
+          <w:szCs w:val="28"/>
+          <w:lang w:val="en-US"/>
+        </w:rPr>
+        <w:t>21.11)</w:t>
+      </w:r>
+    </w:p>
+    <w:p>
+      <w:pPr>
+        <w:rPr>
+          <w:lang w:val="en-US"/>
+        </w:rPr>
+      </w:pPr>
+    </w:p>
+    <w:p>
+      <w:pPr>
+        <w:rPr>
+          <w:lang w:val="en-US"/>
+        </w:rPr>
+      </w:pPr>
+    </w:p>
+    <w:p>
+      <w:pPr>
+        <w:rPr>
+          <w:b/>
+          <w:bCs/>
+          <w:sz w:val="28"/>
+          <w:szCs w:val="28"/>
+          <w:lang w:val="en-US"/>
+        </w:rPr>
+      </w:pPr>
+      <w:r>
+        <w:rPr>
+          <w:b/>
+          <w:bCs/>
+          <w:sz w:val="28"/>
+          <w:szCs w:val="28"/>
+          <w:lang w:val="en-US"/>
+        </w:rPr>
+        <w:t>Week 4 (</w:t>
+      </w:r>
+      <w:r>
+        <w:rPr>
+          <w:b/>
+          <w:bCs/>
+          <w:sz w:val="28"/>
+          <w:szCs w:val="28"/>
+          <w:lang w:val="en-US"/>
+        </w:rPr>
+        <w:t>22.11 – 2</w:t>
+      </w:r>
+      <w:r>
+        <w:rPr>
+          <w:b/>
+          <w:bCs/>
+          <w:sz w:val="28"/>
+          <w:szCs w:val="28"/>
+          <w:lang w:val="en-US"/>
+        </w:rPr>
+        <w:t>8</w:t>
+      </w:r>
+      <w:r>
+        <w:rPr>
+          <w:b/>
+          <w:bCs/>
+          <w:sz w:val="28"/>
+          <w:szCs w:val="28"/>
+          <w:lang w:val="en-US"/>
+        </w:rPr>
+        <w:t>.11)</w:t>
+      </w:r>
+    </w:p>
+    <w:p>
+      <w:pPr>
+        <w:rPr>
+          <w:lang w:val="en-US"/>
+        </w:rPr>
+      </w:pPr>
+      <w:r>
+        <w:rPr>
+          <w:lang w:val="en-US"/>
+        </w:rPr>
+        <w:t>Assignment turn-in 26.11!</w:t>
       </w:r>
     </w:p>
     <w:sectPr>
@@ -91,7 +1369,7 @@
         <w:rFonts w:ascii="Symbol" w:eastAsiaTheme="minorEastAsia" w:hAnsi="Symbol" w:cstheme="minorBidi" w:hint="default"/>
       </w:rPr>
     </w:lvl>
-    <w:lvl w:ilvl="1" w:tplc="04140003" w:tentative="1">
+    <w:lvl w:ilvl="1" w:tplc="04140003">
       <w:start w:val="1"/>
       <w:numFmt w:val="bullet"/>
       <w:lvlText w:val="o"/>
@@ -631,6 +1909,48 @@
       <w:contextualSpacing/>
     </w:pPr>
   </w:style>
+  <w:style w:type="character" w:styleId="Hyperlink">
+    <w:name w:val="Hyperlink"/>
+    <w:basedOn w:val="DefaultParagraphFont"/>
+    <w:uiPriority w:val="99"/>
+    <w:unhideWhenUsed/>
+    <w:rsid w:val="00846C43"/>
+    <w:rPr>
+      <w:color w:val="0563C1" w:themeColor="hyperlink"/>
+      <w:u w:val="single"/>
+    </w:rPr>
+  </w:style>
+  <w:style w:type="character" w:styleId="UnresolvedMention">
+    <w:name w:val="Unresolved Mention"/>
+    <w:basedOn w:val="DefaultParagraphFont"/>
+    <w:uiPriority w:val="99"/>
+    <w:semiHidden/>
+    <w:unhideWhenUsed/>
+    <w:rsid w:val="00846C43"/>
+    <w:rPr>
+      <w:color w:val="605E5C"/>
+      <w:shd w:val="clear" w:color="auto" w:fill="E1DFDD"/>
+    </w:rPr>
+  </w:style>
+  <w:style w:type="table" w:styleId="TableGrid">
+    <w:name w:val="Table Grid"/>
+    <w:basedOn w:val="TableNormal"/>
+    <w:uiPriority w:val="39"/>
+    <w:rsid w:val="00903CA9"/>
+    <w:pPr>
+      <w:spacing w:after="0" w:line="240" w:lineRule="auto"/>
+    </w:pPr>
+    <w:tblPr>
+      <w:tblBorders>
+        <w:top w:val="single" w:sz="4" w:space="0" w:color="auto"/>
+        <w:left w:val="single" w:sz="4" w:space="0" w:color="auto"/>
+        <w:bottom w:val="single" w:sz="4" w:space="0" w:color="auto"/>
+        <w:right w:val="single" w:sz="4" w:space="0" w:color="auto"/>
+        <w:insideH w:val="single" w:sz="4" w:space="0" w:color="auto"/>
+        <w:insideV w:val="single" w:sz="4" w:space="0" w:color="auto"/>
+      </w:tblBorders>
+    </w:tblPr>
+  </w:style>
 </w:styles>
 </file>
 

</xml_diff>

<commit_message>
Agent now learns more consitently, although with a worse memory.
</commit_message>
<xml_diff>
--- a/Project/Documentation/Workflow.docx
+++ b/Project/Documentation/Workflow.docx
@@ -1101,7 +1101,21 @@
         <w:rPr>
           <w:lang w:val="en-US"/>
         </w:rPr>
-        <w:t>significantly more complex than the CartPole environment.</w:t>
+        <w:t xml:space="preserve">significantly more complex than the </w:t>
+      </w:r>
+      <w:proofErr w:type="spellStart"/>
+      <w:r>
+        <w:rPr>
+          <w:lang w:val="en-US"/>
+        </w:rPr>
+        <w:t>CartPole</w:t>
+      </w:r>
+      <w:proofErr w:type="spellEnd"/>
+      <w:r>
+        <w:rPr>
+          <w:lang w:val="en-US"/>
+        </w:rPr>
+        <w:t xml:space="preserve"> environment.</w:t>
       </w:r>
       <w:r>
         <w:rPr>
@@ -1139,6 +1153,152 @@
           <w:lang w:val="en-US"/>
         </w:rPr>
       </w:pPr>
+      <w:r>
+        <w:rPr>
+          <w:lang w:val="en-US"/>
+        </w:rPr>
+        <w:t>Noticed some flawed logic in the</w:t>
+      </w:r>
+      <w:r>
+        <w:rPr>
+          <w:lang w:val="en-US"/>
+        </w:rPr>
+        <w:t xml:space="preserve"> </w:t>
+      </w:r>
+      <w:proofErr w:type="spellStart"/>
+      <w:r>
+        <w:rPr>
+          <w:lang w:val="en-US"/>
+        </w:rPr>
+        <w:t>CartPole</w:t>
+      </w:r>
+      <w:proofErr w:type="spellEnd"/>
+      <w:r>
+        <w:rPr>
+          <w:lang w:val="en-US"/>
+        </w:rPr>
+        <w:t xml:space="preserve"> DQN model</w:t>
+      </w:r>
+      <w:r>
+        <w:rPr>
+          <w:lang w:val="en-US"/>
+        </w:rPr>
+        <w:t>, specifically with the exploration rate</w:t>
+      </w:r>
+      <w:r>
+        <w:rPr>
+          <w:lang w:val="en-US"/>
+        </w:rPr>
+        <w:t xml:space="preserve">, </w:t>
+      </w:r>
+      <w:r>
+        <w:rPr>
+          <w:lang w:val="en-US"/>
+        </w:rPr>
+        <w:t xml:space="preserve">where </w:t>
+      </w:r>
+      <w:r>
+        <w:rPr>
+          <w:lang w:val="en-US"/>
+        </w:rPr>
+        <w:t>the agent would never explore anything. This lead</w:t>
+      </w:r>
+      <w:r>
+        <w:rPr>
+          <w:lang w:val="en-US"/>
+        </w:rPr>
+        <w:t>s</w:t>
+      </w:r>
+      <w:r>
+        <w:rPr>
+          <w:lang w:val="en-US"/>
+        </w:rPr>
+        <w:t xml:space="preserve"> to the </w:t>
+      </w:r>
+      <w:r>
+        <w:rPr>
+          <w:lang w:val="en-US"/>
+        </w:rPr>
+        <w:t xml:space="preserve">agent </w:t>
+      </w:r>
+      <w:r>
+        <w:rPr>
+          <w:lang w:val="en-US"/>
+        </w:rPr>
+        <w:t>only</w:t>
+      </w:r>
+      <w:r>
+        <w:rPr>
+          <w:lang w:val="en-US"/>
+        </w:rPr>
+        <w:t xml:space="preserve"> being able to evolve if it</w:t>
+      </w:r>
+      <w:r>
+        <w:rPr>
+          <w:lang w:val="en-US"/>
+        </w:rPr>
+        <w:t xml:space="preserve"> gets “lucky” in the first few episodes. </w:t>
+      </w:r>
+    </w:p>
+    <w:p>
+      <w:pPr>
+        <w:pStyle w:val="ListParagraph"/>
+        <w:numPr>
+          <w:ilvl w:val="0"/>
+          <w:numId w:val="1"/>
+        </w:numPr>
+        <w:rPr>
+          <w:lang w:val="en-US"/>
+        </w:rPr>
+      </w:pPr>
+      <w:r>
+        <w:rPr>
+          <w:lang w:val="en-US"/>
+        </w:rPr>
+        <w:t>Implemented a fix that</w:t>
+      </w:r>
+      <w:r>
+        <w:rPr>
+          <w:lang w:val="en-US"/>
+        </w:rPr>
+        <w:t xml:space="preserve"> lets the</w:t>
+      </w:r>
+      <w:r>
+        <w:rPr>
+          <w:lang w:val="en-US"/>
+        </w:rPr>
+        <w:t xml:space="preserve"> </w:t>
+      </w:r>
+      <w:r>
+        <w:rPr>
+          <w:lang w:val="en-US"/>
+        </w:rPr>
+        <w:t>agent learn more consistently</w:t>
+      </w:r>
+      <w:r>
+        <w:rPr>
+          <w:lang w:val="en-US"/>
+        </w:rPr>
+        <w:t xml:space="preserve">, although it does not </w:t>
+      </w:r>
+      <w:r>
+        <w:rPr>
+          <w:lang w:val="en-US"/>
+        </w:rPr>
+        <w:t xml:space="preserve">always </w:t>
+      </w:r>
+      <w:r>
+        <w:rPr>
+          <w:lang w:val="en-US"/>
+        </w:rPr>
+        <w:t xml:space="preserve">retain </w:t>
+      </w:r>
+      <w:r>
+        <w:rPr>
+          <w:lang w:val="en-US"/>
+        </w:rPr>
+        <w:t xml:space="preserve">what it learns. </w:t>
+      </w:r>
     </w:p>
     <w:p>
       <w:pPr>

</xml_diff>

<commit_message>
What am I doing
</commit_message>
<xml_diff>
--- a/Project/Documentation/Workflow.docx
+++ b/Project/Documentation/Workflow.docx
@@ -241,29 +241,39 @@
     <w:p>
       <w:pPr>
         <w:rPr>
-          <w:lang w:val="en-US"/>
-        </w:rPr>
-      </w:pPr>
-      <w:r>
-        <w:rPr>
+          <w:b/>
+          <w:bCs/>
+          <w:lang w:val="en-US"/>
+        </w:rPr>
+      </w:pPr>
+      <w:r>
+        <w:rPr>
+          <w:b/>
+          <w:bCs/>
           <w:lang w:val="en-US"/>
         </w:rPr>
         <w:t xml:space="preserve">Thursday </w:t>
       </w:r>
       <w:r>
         <w:rPr>
+          <w:b/>
+          <w:bCs/>
           <w:lang w:val="en-US"/>
         </w:rPr>
         <w:t>04</w:t>
       </w:r>
       <w:r>
         <w:rPr>
+          <w:b/>
+          <w:bCs/>
           <w:lang w:val="en-US"/>
         </w:rPr>
         <w:t>/</w:t>
       </w:r>
       <w:r>
         <w:rPr>
+          <w:b/>
+          <w:bCs/>
           <w:lang w:val="en-US"/>
         </w:rPr>
         <w:t xml:space="preserve">11 </w:t>
@@ -942,11 +952,15 @@
     <w:p>
       <w:pPr>
         <w:rPr>
-          <w:lang w:val="en-US"/>
-        </w:rPr>
-      </w:pPr>
-      <w:r>
-        <w:rPr>
+          <w:b/>
+          <w:bCs/>
+          <w:lang w:val="en-US"/>
+        </w:rPr>
+      </w:pPr>
+      <w:r>
+        <w:rPr>
+          <w:b/>
+          <w:bCs/>
           <w:lang w:val="en-US"/>
         </w:rPr>
         <w:lastRenderedPageBreak/>
@@ -1101,21 +1115,7 @@
         <w:rPr>
           <w:lang w:val="en-US"/>
         </w:rPr>
-        <w:t xml:space="preserve">significantly more complex than the </w:t>
-      </w:r>
-      <w:proofErr w:type="spellStart"/>
-      <w:r>
-        <w:rPr>
-          <w:lang w:val="en-US"/>
-        </w:rPr>
-        <w:t>CartPole</w:t>
-      </w:r>
-      <w:proofErr w:type="spellEnd"/>
-      <w:r>
-        <w:rPr>
-          <w:lang w:val="en-US"/>
-        </w:rPr>
-        <w:t xml:space="preserve"> environment.</w:t>
+        <w:t>significantly more complex than the CartPole environment.</w:t>
       </w:r>
       <w:r>
         <w:rPr>
@@ -1163,16 +1163,8 @@
         <w:rPr>
           <w:lang w:val="en-US"/>
         </w:rPr>
-        <w:t xml:space="preserve"> </w:t>
-      </w:r>
-      <w:proofErr w:type="spellStart"/>
-      <w:r>
-        <w:rPr>
-          <w:lang w:val="en-US"/>
-        </w:rPr>
-        <w:t>CartPole</w:t>
-      </w:r>
-      <w:proofErr w:type="spellEnd"/>
+        <w:t xml:space="preserve"> CartPole</w:t>
+      </w:r>
       <w:r>
         <w:rPr>
           <w:lang w:val="en-US"/>
@@ -1361,9 +1353,421 @@
     <w:p>
       <w:pPr>
         <w:rPr>
-          <w:lang w:val="en-US"/>
-        </w:rPr>
-      </w:pPr>
+          <w:b/>
+          <w:bCs/>
+          <w:lang w:val="en-US"/>
+        </w:rPr>
+      </w:pPr>
+      <w:r>
+        <w:rPr>
+          <w:b/>
+          <w:bCs/>
+          <w:lang w:val="en-US"/>
+        </w:rPr>
+        <w:t xml:space="preserve">Wednesday </w:t>
+      </w:r>
+      <w:r>
+        <w:rPr>
+          <w:b/>
+          <w:bCs/>
+          <w:lang w:val="en-US"/>
+        </w:rPr>
+        <w:t>10</w:t>
+      </w:r>
+      <w:r>
+        <w:rPr>
+          <w:b/>
+          <w:bCs/>
+          <w:lang w:val="en-US"/>
+        </w:rPr>
+        <w:t>/11</w:t>
+      </w:r>
+    </w:p>
+    <w:p>
+      <w:pPr>
+        <w:pStyle w:val="ListParagraph"/>
+        <w:numPr>
+          <w:ilvl w:val="0"/>
+          <w:numId w:val="1"/>
+        </w:numPr>
+        <w:rPr>
+          <w:lang w:val="en-US"/>
+        </w:rPr>
+      </w:pPr>
+      <w:r>
+        <w:rPr>
+          <w:lang w:val="en-US"/>
+        </w:rPr>
+        <w:t xml:space="preserve">Noticed that </w:t>
+      </w:r>
+      <w:r>
+        <w:rPr>
+          <w:lang w:val="en-US"/>
+        </w:rPr>
+        <w:t xml:space="preserve">the previous fix </w:t>
+      </w:r>
+      <w:r>
+        <w:rPr>
+          <w:lang w:val="en-US"/>
+        </w:rPr>
+        <w:t xml:space="preserve">seems to have broken the model somewhat, in the sense that it </w:t>
+      </w:r>
+      <w:r>
+        <w:rPr>
+          <w:lang w:val="en-US"/>
+        </w:rPr>
+        <w:t xml:space="preserve">is </w:t>
+      </w:r>
+      <w:r>
+        <w:rPr>
+          <w:lang w:val="en-US"/>
+        </w:rPr>
+        <w:t xml:space="preserve">no longer </w:t>
+      </w:r>
+      <w:r>
+        <w:rPr>
+          <w:lang w:val="en-US"/>
+        </w:rPr>
+        <w:t xml:space="preserve">able to </w:t>
+      </w:r>
+      <w:r>
+        <w:rPr>
+          <w:lang w:val="en-US"/>
+        </w:rPr>
+        <w:t>continue from where it was after saving and loading.</w:t>
+      </w:r>
+    </w:p>
+    <w:p>
+      <w:pPr>
+        <w:pStyle w:val="ListParagraph"/>
+        <w:numPr>
+          <w:ilvl w:val="0"/>
+          <w:numId w:val="1"/>
+        </w:numPr>
+        <w:rPr>
+          <w:lang w:val="en-US"/>
+        </w:rPr>
+      </w:pPr>
+      <w:r>
+        <w:rPr>
+          <w:lang w:val="en-US"/>
+        </w:rPr>
+        <w:t xml:space="preserve">Researched </w:t>
+      </w:r>
+      <w:r>
+        <w:rPr>
+          <w:lang w:val="en-US"/>
+        </w:rPr>
+        <w:t xml:space="preserve">some others’ </w:t>
+      </w:r>
+      <w:r>
+        <w:rPr>
+          <w:lang w:val="en-US"/>
+        </w:rPr>
+        <w:t>implementations of Tetris AI</w:t>
+      </w:r>
+      <w:r>
+        <w:rPr>
+          <w:lang w:val="en-US"/>
+        </w:rPr>
+        <w:t>,</w:t>
+      </w:r>
+      <w:r>
+        <w:rPr>
+          <w:lang w:val="en-US"/>
+        </w:rPr>
+        <w:t xml:space="preserve"> seems that most people create their own environments.</w:t>
+      </w:r>
+    </w:p>
+    <w:p>
+      <w:pPr>
+        <w:pStyle w:val="ListParagraph"/>
+        <w:numPr>
+          <w:ilvl w:val="0"/>
+          <w:numId w:val="1"/>
+        </w:numPr>
+        <w:rPr>
+          <w:lang w:val="en-US"/>
+        </w:rPr>
+      </w:pPr>
+      <w:r>
+        <w:rPr>
+          <w:lang w:val="en-US"/>
+        </w:rPr>
+        <w:t xml:space="preserve">Attempts at fitting the model to the </w:t>
+      </w:r>
+      <w:r>
+        <w:rPr>
+          <w:lang w:val="en-US"/>
+        </w:rPr>
+        <w:t>chosen environment</w:t>
+      </w:r>
+      <w:r>
+        <w:rPr>
+          <w:lang w:val="en-US"/>
+        </w:rPr>
+        <w:t xml:space="preserve">, encountering difficulties as </w:t>
+      </w:r>
+      <w:r>
+        <w:rPr>
+          <w:lang w:val="en-US"/>
+        </w:rPr>
+        <w:t xml:space="preserve">there isn’t really any </w:t>
+      </w:r>
+      <w:r>
+        <w:rPr>
+          <w:lang w:val="en-US"/>
+        </w:rPr>
+        <w:t xml:space="preserve">documentation, which makes it hard to </w:t>
+      </w:r>
+      <w:r>
+        <w:rPr>
+          <w:lang w:val="en-US"/>
+        </w:rPr>
+        <w:t>figure out what exactly each component is.</w:t>
+      </w:r>
+    </w:p>
+    <w:p>
+      <w:pPr>
+        <w:rPr>
+          <w:lang w:val="en-US"/>
+        </w:rPr>
+      </w:pPr>
+    </w:p>
+    <w:p>
+      <w:pPr>
+        <w:rPr>
+          <w:b/>
+          <w:bCs/>
+          <w:lang w:val="en-US"/>
+        </w:rPr>
+      </w:pPr>
+      <w:r>
+        <w:rPr>
+          <w:b/>
+          <w:bCs/>
+          <w:lang w:val="en-US"/>
+        </w:rPr>
+        <w:t>Friday 12/11</w:t>
+      </w:r>
+    </w:p>
+    <w:p>
+      <w:pPr>
+        <w:pStyle w:val="ListParagraph"/>
+        <w:numPr>
+          <w:ilvl w:val="0"/>
+          <w:numId w:val="1"/>
+        </w:numPr>
+        <w:rPr>
+          <w:b/>
+          <w:bCs/>
+          <w:lang w:val="en-US"/>
+        </w:rPr>
+      </w:pPr>
+      <w:r>
+        <w:rPr>
+          <w:lang w:val="en-US"/>
+        </w:rPr>
+        <w:t xml:space="preserve">Resumed </w:t>
+      </w:r>
+      <w:r>
+        <w:rPr>
+          <w:lang w:val="en-US"/>
+        </w:rPr>
+        <w:t xml:space="preserve">attempts at </w:t>
+      </w:r>
+      <w:r>
+        <w:rPr>
+          <w:lang w:val="en-US"/>
+        </w:rPr>
+        <w:t xml:space="preserve">trying to fit model. </w:t>
+      </w:r>
+      <w:r>
+        <w:rPr>
+          <w:lang w:val="en-US"/>
+        </w:rPr>
+        <w:t>Trying to figure out what exactly the state returns</w:t>
+      </w:r>
+      <w:r>
+        <w:rPr>
+          <w:lang w:val="en-US"/>
+        </w:rPr>
+        <w:t xml:space="preserve"> etc. </w:t>
+      </w:r>
+    </w:p>
+    <w:p>
+      <w:pPr>
+        <w:pStyle w:val="ListParagraph"/>
+        <w:numPr>
+          <w:ilvl w:val="0"/>
+          <w:numId w:val="1"/>
+        </w:numPr>
+        <w:rPr>
+          <w:b/>
+          <w:bCs/>
+          <w:lang w:val="en-US"/>
+        </w:rPr>
+      </w:pPr>
+      <w:r>
+        <w:rPr>
+          <w:lang w:val="en-US"/>
+        </w:rPr>
+        <w:t>Attempt</w:t>
+      </w:r>
+      <w:r>
+        <w:rPr>
+          <w:lang w:val="en-US"/>
+        </w:rPr>
+        <w:t xml:space="preserve">ing to use the </w:t>
+      </w:r>
+      <w:r>
+        <w:rPr>
+          <w:lang w:val="en-US"/>
+        </w:rPr>
+        <w:t xml:space="preserve">“info” </w:t>
+      </w:r>
+      <w:r>
+        <w:rPr>
+          <w:lang w:val="en-US"/>
+        </w:rPr>
+        <w:t xml:space="preserve">that the environment returns instead, as there is some </w:t>
+      </w:r>
+      <w:r>
+        <w:rPr>
+          <w:lang w:val="en-US"/>
+        </w:rPr>
+        <w:t>documentation on what these are.</w:t>
+      </w:r>
+      <w:r>
+        <w:rPr>
+          <w:lang w:val="en-US"/>
+        </w:rPr>
+        <w:t xml:space="preserve"> A simple </w:t>
+      </w:r>
+      <w:r>
+        <w:rPr>
+          <w:lang w:val="en-US"/>
+        </w:rPr>
+        <w:t xml:space="preserve">solution </w:t>
+      </w:r>
+      <w:r>
+        <w:rPr>
+          <w:lang w:val="en-US"/>
+        </w:rPr>
+        <w:t>lets the agent</w:t>
+      </w:r>
+      <w:r>
+        <w:rPr>
+          <w:lang w:val="en-US"/>
+        </w:rPr>
+        <w:t xml:space="preserve"> play </w:t>
+      </w:r>
+      <w:r>
+        <w:rPr>
+          <w:lang w:val="en-US"/>
+        </w:rPr>
+        <w:t xml:space="preserve">with some </w:t>
+      </w:r>
+      <w:r>
+        <w:rPr>
+          <w:lang w:val="en-US"/>
+        </w:rPr>
+        <w:t xml:space="preserve">degree of </w:t>
+      </w:r>
+      <w:r>
+        <w:rPr>
+          <w:lang w:val="en-US"/>
+        </w:rPr>
+        <w:t>intelligence,</w:t>
+      </w:r>
+      <w:r>
+        <w:rPr>
+          <w:lang w:val="en-US"/>
+        </w:rPr>
+        <w:t xml:space="preserve"> </w:t>
+      </w:r>
+      <w:r>
+        <w:rPr>
+          <w:lang w:val="en-US"/>
+        </w:rPr>
+        <w:t xml:space="preserve">but </w:t>
+      </w:r>
+      <w:r>
+        <w:rPr>
+          <w:lang w:val="en-US"/>
+        </w:rPr>
+        <w:t>I could not get it to learn properly.</w:t>
+      </w:r>
+    </w:p>
+    <w:p>
+      <w:pPr>
+        <w:pStyle w:val="ListParagraph"/>
+        <w:rPr>
+          <w:b/>
+          <w:bCs/>
+          <w:lang w:val="en-US"/>
+        </w:rPr>
+      </w:pPr>
+      <w:r>
+        <w:rPr>
+          <w:lang w:val="en-US"/>
+        </w:rPr>
+        <w:t xml:space="preserve"> </w:t>
+      </w:r>
+      <w:r>
+        <w:rPr>
+          <w:noProof/>
+          <w:lang w:val="en-US"/>
+        </w:rPr>
+        <w:drawing>
+          <wp:inline distT="0" distB="0" distL="0" distR="0" wp14:anchorId="683340DD" wp14:editId="1CF3AD68">
+            <wp:extent cx="2438400" cy="2286000"/>
+            <wp:effectExtent l="0" t="0" r="0" b="0"/>
+            <wp:docPr id="3" name="Picture 3"/>
+            <wp:cNvGraphicFramePr>
+              <a:graphicFrameLocks xmlns:a="http://schemas.openxmlformats.org/drawingml/2006/main" noChangeAspect="1"/>
+            </wp:cNvGraphicFramePr>
+            <a:graphic xmlns:a="http://schemas.openxmlformats.org/drawingml/2006/main">
+              <a:graphicData uri="http://schemas.openxmlformats.org/drawingml/2006/picture">
+                <pic:pic xmlns:pic="http://schemas.openxmlformats.org/drawingml/2006/picture">
+                  <pic:nvPicPr>
+                    <pic:cNvPr id="0" name="Picture 1"/>
+                    <pic:cNvPicPr>
+                      <a:picLocks noChangeAspect="1" noChangeArrowheads="1" noCrop="1"/>
+                    </pic:cNvPicPr>
+                  </pic:nvPicPr>
+                  <pic:blipFill>
+                    <a:blip r:embed="rId8">
+                      <a:extLst>
+                        <a:ext uri="{28A0092B-C50C-407E-A947-70E740481C1C}">
+                          <a14:useLocalDpi xmlns:a14="http://schemas.microsoft.com/office/drawing/2010/main" val="0"/>
+                        </a:ext>
+                      </a:extLst>
+                    </a:blip>
+                    <a:srcRect/>
+                    <a:stretch>
+                      <a:fillRect/>
+                    </a:stretch>
+                  </pic:blipFill>
+                  <pic:spPr bwMode="auto">
+                    <a:xfrm>
+                      <a:off x="0" y="0"/>
+                      <a:ext cx="2438400" cy="2286000"/>
+                    </a:xfrm>
+                    <a:prstGeom prst="rect">
+                      <a:avLst/>
+                    </a:prstGeom>
+                    <a:noFill/>
+                    <a:ln>
+                      <a:noFill/>
+                    </a:ln>
+                  </pic:spPr>
+                </pic:pic>
+              </a:graphicData>
+            </a:graphic>
+          </wp:inline>
+        </w:drawing>
+      </w:r>
     </w:p>
     <w:p>
       <w:pPr>
@@ -1390,6 +1794,7 @@
           <w:szCs w:val="28"/>
           <w:lang w:val="en-US"/>
         </w:rPr>
+        <w:lastRenderedPageBreak/>
         <w:t xml:space="preserve">Week 3 (15.11 </w:t>
       </w:r>
       <w:r>

</xml_diff>

<commit_message>
Worflow after meeting, reward plotting
</commit_message>
<xml_diff>
--- a/Project/Documentation/Workflow.docx
+++ b/Project/Documentation/Workflow.docx
@@ -1115,21 +1115,7 @@
         <w:rPr>
           <w:lang w:val="en-US"/>
         </w:rPr>
-        <w:t xml:space="preserve">significantly more complex than the </w:t>
-      </w:r>
-      <w:proofErr w:type="spellStart"/>
-      <w:r>
-        <w:rPr>
-          <w:lang w:val="en-US"/>
-        </w:rPr>
-        <w:t>CartPole</w:t>
-      </w:r>
-      <w:proofErr w:type="spellEnd"/>
-      <w:r>
-        <w:rPr>
-          <w:lang w:val="en-US"/>
-        </w:rPr>
-        <w:t xml:space="preserve"> environment.</w:t>
+        <w:t>significantly more complex than the CartPole environment.</w:t>
       </w:r>
       <w:r>
         <w:rPr>
@@ -1177,16 +1163,8 @@
         <w:rPr>
           <w:lang w:val="en-US"/>
         </w:rPr>
-        <w:t xml:space="preserve"> </w:t>
-      </w:r>
-      <w:proofErr w:type="spellStart"/>
-      <w:r>
-        <w:rPr>
-          <w:lang w:val="en-US"/>
-        </w:rPr>
-        <w:t>CartPole</w:t>
-      </w:r>
-      <w:proofErr w:type="spellEnd"/>
+        <w:t xml:space="preserve"> CartPole</w:t>
+      </w:r>
       <w:r>
         <w:rPr>
           <w:lang w:val="en-US"/>
@@ -1878,6 +1856,243 @@
           <w:lang w:val="en-US"/>
         </w:rPr>
       </w:pPr>
+      <w:r>
+        <w:rPr>
+          <w:lang w:val="en-US"/>
+        </w:rPr>
+        <w:t>Trying to fit the model again</w:t>
+      </w:r>
+      <w:r>
+        <w:rPr>
+          <w:lang w:val="en-US"/>
+        </w:rPr>
+        <w:t xml:space="preserve">. </w:t>
+      </w:r>
+      <w:r>
+        <w:rPr>
+          <w:lang w:val="en-US"/>
+        </w:rPr>
+        <w:t>Finally realized</w:t>
+      </w:r>
+      <w:r>
+        <w:rPr>
+          <w:lang w:val="en-US"/>
+        </w:rPr>
+        <w:t xml:space="preserve"> that the 240 x 256 x 3 </w:t>
+      </w:r>
+      <w:r>
+        <w:rPr>
+          <w:lang w:val="en-US"/>
+        </w:rPr>
+        <w:t>state that the environment returns is</w:t>
+      </w:r>
+      <w:r>
+        <w:rPr>
+          <w:lang w:val="en-US"/>
+        </w:rPr>
+        <w:t xml:space="preserve"> each individual pixel of the 240 x 256 window,</w:t>
+      </w:r>
+      <w:r>
+        <w:rPr>
+          <w:lang w:val="en-US"/>
+        </w:rPr>
+        <w:t xml:space="preserve"> as well as the </w:t>
+      </w:r>
+      <w:r>
+        <w:rPr>
+          <w:lang w:val="en-US"/>
+        </w:rPr>
+        <w:t>RGB color values.</w:t>
+      </w:r>
+      <w:r>
+        <w:rPr>
+          <w:lang w:val="en-US"/>
+        </w:rPr>
+        <w:t xml:space="preserve"> </w:t>
+      </w:r>
+    </w:p>
+    <w:p>
+      <w:pPr>
+        <w:pStyle w:val="ListParagraph"/>
+        <w:numPr>
+          <w:ilvl w:val="0"/>
+          <w:numId w:val="1"/>
+        </w:numPr>
+        <w:rPr>
+          <w:lang w:val="en-US"/>
+        </w:rPr>
+      </w:pPr>
+      <w:r>
+        <w:rPr>
+          <w:lang w:val="en-US"/>
+        </w:rPr>
+        <w:t xml:space="preserve">Had a meeting with </w:t>
+      </w:r>
+      <w:r>
+        <w:rPr>
+          <w:lang w:val="en-US"/>
+        </w:rPr>
+        <w:t>Jonathan</w:t>
+      </w:r>
+      <w:r>
+        <w:rPr>
+          <w:lang w:val="en-US"/>
+        </w:rPr>
+        <w:t xml:space="preserve">, who </w:t>
+      </w:r>
+      <w:r>
+        <w:rPr>
+          <w:lang w:val="en-US"/>
+        </w:rPr>
+        <w:t>recommended</w:t>
+      </w:r>
+      <w:r>
+        <w:rPr>
+          <w:lang w:val="en-US"/>
+        </w:rPr>
+        <w:t xml:space="preserve"> trying a different environment </w:t>
+      </w:r>
+      <w:r>
+        <w:rPr>
+          <w:lang w:val="en-US"/>
+        </w:rPr>
+        <w:t xml:space="preserve">since the one I had </w:t>
+      </w:r>
+      <w:r>
+        <w:rPr>
+          <w:lang w:val="en-US"/>
+        </w:rPr>
+        <w:t xml:space="preserve">chosen </w:t>
+      </w:r>
+      <w:r>
+        <w:rPr>
+          <w:lang w:val="en-US"/>
+        </w:rPr>
+        <w:t xml:space="preserve">wasn’t </w:t>
+      </w:r>
+      <w:r>
+        <w:rPr>
+          <w:lang w:val="en-US"/>
+        </w:rPr>
+        <w:t>the greatest to work with</w:t>
+      </w:r>
+      <w:r>
+        <w:rPr>
+          <w:lang w:val="en-US"/>
+        </w:rPr>
+        <w:t xml:space="preserve">. </w:t>
+      </w:r>
+      <w:r>
+        <w:rPr>
+          <w:lang w:val="en-US"/>
+        </w:rPr>
+        <w:t xml:space="preserve">Introduced </w:t>
+      </w:r>
+      <w:r>
+        <w:rPr>
+          <w:lang w:val="en-US"/>
+        </w:rPr>
+        <w:t xml:space="preserve">an environment </w:t>
+      </w:r>
+      <w:r>
+        <w:rPr>
+          <w:lang w:val="en-US"/>
+        </w:rPr>
+        <w:t>developed</w:t>
+      </w:r>
+      <w:r>
+        <w:rPr>
+          <w:lang w:val="en-US"/>
+        </w:rPr>
+        <w:t xml:space="preserve"> by </w:t>
+      </w:r>
+      <w:r>
+        <w:rPr>
+          <w:lang w:val="en-US"/>
+        </w:rPr>
+        <w:t xml:space="preserve">last </w:t>
+      </w:r>
+      <w:r>
+        <w:rPr>
+          <w:lang w:val="en-US"/>
+        </w:rPr>
+        <w:t>year’s</w:t>
+      </w:r>
+      <w:r>
+        <w:rPr>
+          <w:lang w:val="en-US"/>
+        </w:rPr>
+        <w:t xml:space="preserve"> students</w:t>
+      </w:r>
+      <w:r>
+        <w:rPr>
+          <w:lang w:val="en-US"/>
+        </w:rPr>
+        <w:t xml:space="preserve"> of TDAT3025</w:t>
+      </w:r>
+      <w:r>
+        <w:rPr>
+          <w:lang w:val="en-US"/>
+        </w:rPr>
+        <w:t>,</w:t>
+      </w:r>
+      <w:r>
+        <w:rPr>
+          <w:lang w:val="en-US"/>
+        </w:rPr>
+        <w:t xml:space="preserve"> </w:t>
+      </w:r>
+      <w:hyperlink r:id="rId9" w:history="1">
+        <w:r>
+          <w:rPr>
+            <w:rStyle w:val="Hyperlink"/>
+            <w:lang w:val="en-US"/>
+          </w:rPr>
+          <w:t>https://github.com/JLMadsen/TetrisAI</w:t>
+        </w:r>
+      </w:hyperlink>
+      <w:r>
+        <w:rPr>
+          <w:lang w:val="en-US"/>
+        </w:rPr>
+        <w:t xml:space="preserve">, </w:t>
+      </w:r>
+      <w:r>
+        <w:rPr>
+          <w:lang w:val="en-US"/>
+        </w:rPr>
+        <w:t xml:space="preserve">and </w:t>
+      </w:r>
+      <w:r>
+        <w:rPr>
+          <w:lang w:val="en-US"/>
+        </w:rPr>
+        <w:t xml:space="preserve">suggested using this one and </w:t>
+      </w:r>
+      <w:r>
+        <w:rPr>
+          <w:lang w:val="en-US"/>
+        </w:rPr>
+        <w:t xml:space="preserve">focusing </w:t>
+      </w:r>
+      <w:r>
+        <w:rPr>
+          <w:lang w:val="en-US"/>
+        </w:rPr>
+        <w:t xml:space="preserve">on </w:t>
+      </w:r>
+      <w:r>
+        <w:rPr>
+          <w:lang w:val="en-US"/>
+        </w:rPr>
+        <w:t xml:space="preserve">some interesting way of implementation instead of </w:t>
+      </w:r>
+      <w:r>
+        <w:rPr>
+          <w:lang w:val="en-US"/>
+        </w:rPr>
+        <w:t xml:space="preserve">the developing of an environment in itself. </w:t>
+      </w:r>
     </w:p>
     <w:p>
       <w:pPr>

</xml_diff>

<commit_message>
jk experimenting more with kaut
</commit_message>
<xml_diff>
--- a/Project/Documentation/Workflow.docx
+++ b/Project/Documentation/Workflow.docx
@@ -2124,13 +2124,7 @@
         <w:rPr>
           <w:lang w:val="en-US"/>
         </w:rPr>
-        <w:t xml:space="preserve"> environment</w:t>
-      </w:r>
-      <w:r>
-        <w:rPr>
-          <w:lang w:val="en-US"/>
-        </w:rPr>
-        <w:t xml:space="preserve"> for a little longer just to see</w:t>
+        <w:t xml:space="preserve"> environment for a little longer just to see</w:t>
       </w:r>
       <w:r>
         <w:rPr>
@@ -2275,6 +2269,176 @@
           <w:lang w:val="en-US"/>
         </w:rPr>
         <w:t>.</w:t>
+      </w:r>
+    </w:p>
+    <w:p>
+      <w:pPr>
+        <w:pStyle w:val="ListParagraph"/>
+        <w:numPr>
+          <w:ilvl w:val="0"/>
+          <w:numId w:val="1"/>
+        </w:numPr>
+        <w:rPr>
+          <w:lang w:val="en-US"/>
+        </w:rPr>
+      </w:pPr>
+      <w:r>
+        <w:rPr>
+          <w:lang w:val="en-US"/>
+        </w:rPr>
+        <w:t xml:space="preserve">Experimented with </w:t>
+      </w:r>
+      <w:r>
+        <w:rPr>
+          <w:lang w:val="en-US"/>
+        </w:rPr>
+        <w:t xml:space="preserve">letting the agent </w:t>
+      </w:r>
+      <w:r>
+        <w:rPr>
+          <w:lang w:val="en-US"/>
+        </w:rPr>
+        <w:t>get rewarded simply by staying aliv</w:t>
+      </w:r>
+      <w:r>
+        <w:rPr>
+          <w:lang w:val="en-US"/>
+        </w:rPr>
+        <w:t xml:space="preserve">e, but this seemed to make the agent </w:t>
+      </w:r>
+      <w:r>
+        <w:rPr>
+          <w:lang w:val="en-US"/>
+        </w:rPr>
+        <w:t xml:space="preserve">rather </w:t>
+      </w:r>
+      <w:r>
+        <w:rPr>
+          <w:lang w:val="en-US"/>
+        </w:rPr>
+        <w:t>hyper-active</w:t>
+      </w:r>
+      <w:r>
+        <w:rPr>
+          <w:lang w:val="en-US"/>
+        </w:rPr>
+        <w:t xml:space="preserve">. It’s likely that the agent understood this reward as </w:t>
+      </w:r>
+      <w:r>
+        <w:rPr>
+          <w:lang w:val="en-US"/>
+        </w:rPr>
+        <w:t>“</w:t>
+      </w:r>
+      <w:r>
+        <w:rPr>
+          <w:lang w:val="en-US"/>
+        </w:rPr>
+        <w:t>press as many buttons as possible” instead of “</w:t>
+      </w:r>
+      <w:r>
+        <w:rPr>
+          <w:lang w:val="en-US"/>
+        </w:rPr>
+        <w:t>build as low as possible to stay alive”</w:t>
+      </w:r>
+      <w:r>
+        <w:rPr>
+          <w:lang w:val="en-US"/>
+        </w:rPr>
+        <w:t>,</w:t>
+      </w:r>
+      <w:r>
+        <w:rPr>
+          <w:lang w:val="en-US"/>
+        </w:rPr>
+        <w:t xml:space="preserve"> </w:t>
+      </w:r>
+      <w:r>
+        <w:rPr>
+          <w:lang w:val="en-US"/>
+        </w:rPr>
+        <w:t xml:space="preserve">since </w:t>
+      </w:r>
+      <w:r>
+        <w:rPr>
+          <w:lang w:val="en-US"/>
+        </w:rPr>
+        <w:t xml:space="preserve">the </w:t>
+      </w:r>
+      <w:r>
+        <w:rPr>
+          <w:lang w:val="en-US"/>
+        </w:rPr>
+        <w:t xml:space="preserve">reward gained from mashing outweighed the penalty </w:t>
+      </w:r>
+      <w:r>
+        <w:rPr>
+          <w:lang w:val="en-US"/>
+        </w:rPr>
+        <w:t xml:space="preserve">from stacking high. </w:t>
+      </w:r>
+    </w:p>
+    <w:p>
+      <w:pPr>
+        <w:pStyle w:val="ListParagraph"/>
+        <w:rPr>
+          <w:lang w:val="en-US"/>
+        </w:rPr>
+      </w:pPr>
+      <w:r>
+        <w:rPr>
+          <w:noProof/>
+          <w:lang w:val="en-US"/>
+        </w:rPr>
+        <w:drawing>
+          <wp:inline distT="0" distB="0" distL="0" distR="0" wp14:anchorId="0CADA59B" wp14:editId="752F3107">
+            <wp:extent cx="2438400" cy="2286000"/>
+            <wp:effectExtent l="0" t="0" r="0" b="0"/>
+            <wp:docPr id="4" name="Picture 4"/>
+            <wp:cNvGraphicFramePr>
+              <a:graphicFrameLocks xmlns:a="http://schemas.openxmlformats.org/drawingml/2006/main" noChangeAspect="1"/>
+            </wp:cNvGraphicFramePr>
+            <a:graphic xmlns:a="http://schemas.openxmlformats.org/drawingml/2006/main">
+              <a:graphicData uri="http://schemas.openxmlformats.org/drawingml/2006/picture">
+                <pic:pic xmlns:pic="http://schemas.openxmlformats.org/drawingml/2006/picture">
+                  <pic:nvPicPr>
+                    <pic:cNvPr id="0" name="Picture 1"/>
+                    <pic:cNvPicPr>
+                      <a:picLocks noChangeAspect="1" noChangeArrowheads="1" noCrop="1"/>
+                    </pic:cNvPicPr>
+                  </pic:nvPicPr>
+                  <pic:blipFill>
+                    <a:blip r:embed="rId11">
+                      <a:extLst>
+                        <a:ext uri="{28A0092B-C50C-407E-A947-70E740481C1C}">
+                          <a14:useLocalDpi xmlns:a14="http://schemas.microsoft.com/office/drawing/2010/main" val="0"/>
+                        </a:ext>
+                      </a:extLst>
+                    </a:blip>
+                    <a:srcRect/>
+                    <a:stretch>
+                      <a:fillRect/>
+                    </a:stretch>
+                  </pic:blipFill>
+                  <pic:spPr bwMode="auto">
+                    <a:xfrm>
+                      <a:off x="0" y="0"/>
+                      <a:ext cx="2438400" cy="2286000"/>
+                    </a:xfrm>
+                    <a:prstGeom prst="rect">
+                      <a:avLst/>
+                    </a:prstGeom>
+                    <a:noFill/>
+                    <a:ln>
+                      <a:noFill/>
+                    </a:ln>
+                  </pic:spPr>
+                </pic:pic>
+              </a:graphicData>
+            </a:graphic>
+          </wp:inline>
+        </w:drawing>
       </w:r>
     </w:p>
     <w:p>

</xml_diff>

<commit_message>
New model that uses the kaut state by cropping and rescaling it
</commit_message>
<xml_diff>
--- a/Project/Documentation/Workflow.docx
+++ b/Project/Documentation/Workflow.docx
@@ -2107,11 +2107,90 @@
       </w:pPr>
       <w:r>
         <w:rPr>
+          <w:noProof/>
+          <w:lang w:val="en-US"/>
+        </w:rPr>
+        <w:drawing>
+          <wp:anchor distT="0" distB="0" distL="114300" distR="114300" simplePos="0" relativeHeight="251658240" behindDoc="1" locked="0" layoutInCell="1" allowOverlap="1" wp14:anchorId="564C7835" wp14:editId="50E15078">
+            <wp:simplePos x="0" y="0"/>
+            <wp:positionH relativeFrom="page">
+              <wp:posOffset>5320030</wp:posOffset>
+            </wp:positionH>
+            <wp:positionV relativeFrom="paragraph">
+              <wp:posOffset>5715</wp:posOffset>
+            </wp:positionV>
+            <wp:extent cx="2116455" cy="3019425"/>
+            <wp:effectExtent l="0" t="0" r="0" b="9525"/>
+            <wp:wrapTight wrapText="bothSides">
+              <wp:wrapPolygon edited="0">
+                <wp:start x="0" y="0"/>
+                <wp:lineTo x="0" y="21532"/>
+                <wp:lineTo x="21386" y="21532"/>
+                <wp:lineTo x="21386" y="0"/>
+                <wp:lineTo x="0" y="0"/>
+              </wp:wrapPolygon>
+            </wp:wrapTight>
+            <wp:docPr id="5" name="Picture 5"/>
+            <wp:cNvGraphicFramePr>
+              <a:graphicFrameLocks xmlns:a="http://schemas.openxmlformats.org/drawingml/2006/main" noChangeAspect="1"/>
+            </wp:cNvGraphicFramePr>
+            <a:graphic xmlns:a="http://schemas.openxmlformats.org/drawingml/2006/main">
+              <a:graphicData uri="http://schemas.openxmlformats.org/drawingml/2006/picture">
+                <pic:pic xmlns:pic="http://schemas.openxmlformats.org/drawingml/2006/picture">
+                  <pic:nvPicPr>
+                    <pic:cNvPr id="0" name="Picture 1"/>
+                    <pic:cNvPicPr>
+                      <a:picLocks noChangeAspect="1" noChangeArrowheads="1"/>
+                    </pic:cNvPicPr>
+                  </pic:nvPicPr>
+                  <pic:blipFill rotWithShape="1">
+                    <a:blip r:embed="rId10" cstate="print">
+                      <a:extLst>
+                        <a:ext uri="{28A0092B-C50C-407E-A947-70E740481C1C}">
+                          <a14:useLocalDpi xmlns:a14="http://schemas.microsoft.com/office/drawing/2010/main" val="0"/>
+                        </a:ext>
+                      </a:extLst>
+                    </a:blip>
+                    <a:srcRect l="326" t="1595" r="6332" b="5457"/>
+                    <a:stretch/>
+                  </pic:blipFill>
+                  <pic:spPr bwMode="auto">
+                    <a:xfrm>
+                      <a:off x="0" y="0"/>
+                      <a:ext cx="2116455" cy="3019425"/>
+                    </a:xfrm>
+                    <a:prstGeom prst="rect">
+                      <a:avLst/>
+                    </a:prstGeom>
+                    <a:noFill/>
+                    <a:ln>
+                      <a:noFill/>
+                    </a:ln>
+                    <a:extLst>
+                      <a:ext uri="{53640926-AAD7-44D8-BBD7-CCE9431645EC}">
+                        <a14:shadowObscured xmlns:a14="http://schemas.microsoft.com/office/drawing/2010/main"/>
+                      </a:ext>
+                    </a:extLst>
+                  </pic:spPr>
+                </pic:pic>
+              </a:graphicData>
+            </a:graphic>
+            <wp14:sizeRelH relativeFrom="margin">
+              <wp14:pctWidth>0</wp14:pctWidth>
+            </wp14:sizeRelH>
+            <wp14:sizeRelV relativeFrom="margin">
+              <wp14:pctHeight>0</wp14:pctHeight>
+            </wp14:sizeRelV>
+          </wp:anchor>
+        </w:drawing>
+      </w:r>
+      <w:r>
+        <w:rPr>
           <w:lang w:val="en-US"/>
         </w:rPr>
         <w:t xml:space="preserve">Decided to play around with the </w:t>
       </w:r>
-      <w:hyperlink r:id="rId10" w:history="1">
+      <w:hyperlink r:id="rId11" w:history="1">
         <w:r>
           <w:rPr>
             <w:rStyle w:val="Hyperlink"/>
@@ -2263,6 +2342,108 @@
           <w:lang w:val="en-US"/>
         </w:rPr>
         <w:t xml:space="preserve"> finding a way to increase its score</w:t>
+      </w:r>
+      <w:r>
+        <w:rPr>
+          <w:lang w:val="en-US"/>
+        </w:rPr>
+        <w:t>.</w:t>
+      </w:r>
+    </w:p>
+    <w:p>
+      <w:pPr>
+        <w:pStyle w:val="ListParagraph"/>
+        <w:numPr>
+          <w:ilvl w:val="0"/>
+          <w:numId w:val="1"/>
+        </w:numPr>
+        <w:rPr>
+          <w:lang w:val="en-US"/>
+        </w:rPr>
+      </w:pPr>
+      <w:r>
+        <w:rPr>
+          <w:lang w:val="en-US"/>
+        </w:rPr>
+        <w:t xml:space="preserve">Previously used a </w:t>
+      </w:r>
+      <w:r>
+        <w:rPr>
+          <w:lang w:val="en-US"/>
+        </w:rPr>
+        <w:t xml:space="preserve">simplified </w:t>
+      </w:r>
+      <w:r>
+        <w:rPr>
+          <w:lang w:val="en-US"/>
+        </w:rPr>
+        <w:t xml:space="preserve">way of referring to current </w:t>
+      </w:r>
+      <w:r>
+        <w:rPr>
+          <w:lang w:val="en-US"/>
+        </w:rPr>
+        <w:t>piece</w:t>
+      </w:r>
+      <w:r>
+        <w:rPr>
+          <w:lang w:val="en-US"/>
+        </w:rPr>
+        <w:t xml:space="preserve">, </w:t>
+      </w:r>
+      <w:r>
+        <w:rPr>
+          <w:lang w:val="en-US"/>
+        </w:rPr>
+        <w:t>investigated</w:t>
+      </w:r>
+      <w:r>
+        <w:rPr>
+          <w:lang w:val="en-US"/>
+        </w:rPr>
+        <w:t xml:space="preserve"> how the env referred to the different </w:t>
+      </w:r>
+      <w:r>
+        <w:rPr>
+          <w:lang w:val="en-US"/>
+        </w:rPr>
+        <w:t>pieces’ rotations and found the</w:t>
+      </w:r>
+      <w:r>
+        <w:rPr>
+          <w:lang w:val="en-US"/>
+        </w:rPr>
+        <w:t>m as can be seen on the right.</w:t>
+      </w:r>
+      <w:r>
+        <w:rPr>
+          <w:lang w:val="en-US"/>
+        </w:rPr>
+        <w:t xml:space="preserve"> </w:t>
+      </w:r>
+      <w:r>
+        <w:rPr>
+          <w:lang w:val="en-US"/>
+        </w:rPr>
+        <w:t xml:space="preserve">Letting </w:t>
+      </w:r>
+      <w:r>
+        <w:rPr>
+          <w:lang w:val="en-US"/>
+        </w:rPr>
+        <w:t xml:space="preserve">the agent know </w:t>
+      </w:r>
+      <w:r>
+        <w:rPr>
+          <w:lang w:val="en-US"/>
+        </w:rPr>
+        <w:t xml:space="preserve">this additional information </w:t>
+      </w:r>
+      <w:r>
+        <w:rPr>
+          <w:lang w:val="en-US"/>
+        </w:rPr>
+        <w:t>did not seem to help an awful lot</w:t>
       </w:r>
       <w:r>
         <w:rPr>
@@ -2409,7 +2590,7 @@
                     </pic:cNvPicPr>
                   </pic:nvPicPr>
                   <pic:blipFill>
-                    <a:blip r:embed="rId11">
+                    <a:blip r:embed="rId12">
                       <a:extLst>
                         <a:ext uri="{28A0092B-C50C-407E-A947-70E740481C1C}">
                           <a14:useLocalDpi xmlns:a14="http://schemas.microsoft.com/office/drawing/2010/main" val="0"/>
@@ -2524,6 +2705,231 @@
         </w:rPr>
         <w:t>n these topics before moving on to the new environment.</w:t>
       </w:r>
+    </w:p>
+    <w:p>
+      <w:pPr>
+        <w:rPr>
+          <w:lang w:val="en-US"/>
+        </w:rPr>
+      </w:pPr>
+    </w:p>
+    <w:p>
+      <w:pPr>
+        <w:rPr>
+          <w:lang w:val="en-US"/>
+        </w:rPr>
+      </w:pPr>
+    </w:p>
+    <w:p>
+      <w:pPr>
+        <w:rPr>
+          <w:b/>
+          <w:bCs/>
+          <w:lang w:val="en-US"/>
+        </w:rPr>
+      </w:pPr>
+      <w:r>
+        <w:rPr>
+          <w:b/>
+          <w:bCs/>
+          <w:lang w:val="en-US"/>
+        </w:rPr>
+        <w:lastRenderedPageBreak/>
+        <w:t>Wednesday 17/11</w:t>
+      </w:r>
+    </w:p>
+    <w:p>
+      <w:pPr>
+        <w:pStyle w:val="ListParagraph"/>
+        <w:numPr>
+          <w:ilvl w:val="0"/>
+          <w:numId w:val="1"/>
+        </w:numPr>
+        <w:rPr>
+          <w:lang w:val="en-US"/>
+        </w:rPr>
+      </w:pPr>
+      <w:r>
+        <w:rPr>
+          <w:lang w:val="en-US"/>
+        </w:rPr>
+        <w:t xml:space="preserve">My stubborn nature will not let me </w:t>
+      </w:r>
+      <w:r>
+        <w:rPr>
+          <w:lang w:val="en-US"/>
+        </w:rPr>
+        <w:t xml:space="preserve">move on past the </w:t>
+      </w:r>
+      <w:r>
+        <w:rPr>
+          <w:lang w:val="en-US"/>
+        </w:rPr>
+        <w:t xml:space="preserve">current </w:t>
+      </w:r>
+      <w:r>
+        <w:rPr>
+          <w:lang w:val="en-US"/>
+        </w:rPr>
+        <w:t xml:space="preserve">environment before </w:t>
+      </w:r>
+      <w:r>
+        <w:rPr>
+          <w:lang w:val="en-US"/>
+        </w:rPr>
+        <w:t>I’ve</w:t>
+      </w:r>
+      <w:r>
+        <w:rPr>
+          <w:lang w:val="en-US"/>
+        </w:rPr>
+        <w:t xml:space="preserve"> achieved something</w:t>
+      </w:r>
+      <w:r>
+        <w:rPr>
+          <w:lang w:val="en-US"/>
+        </w:rPr>
+        <w:t xml:space="preserve">. </w:t>
+      </w:r>
+      <w:r>
+        <w:rPr>
+          <w:lang w:val="en-US"/>
+        </w:rPr>
+        <w:t xml:space="preserve">Spending </w:t>
+      </w:r>
+      <w:r>
+        <w:rPr>
+          <w:lang w:val="en-US"/>
+        </w:rPr>
+        <w:t xml:space="preserve">the day </w:t>
+      </w:r>
+      <w:r>
+        <w:rPr>
+          <w:lang w:val="en-US"/>
+        </w:rPr>
+        <w:t xml:space="preserve">researching and </w:t>
+      </w:r>
+      <w:r>
+        <w:rPr>
+          <w:lang w:val="en-US"/>
+        </w:rPr>
+        <w:t xml:space="preserve">trying to </w:t>
+      </w:r>
+      <w:r>
+        <w:rPr>
+          <w:lang w:val="en-US"/>
+        </w:rPr>
+        <w:t>implement a way</w:t>
+      </w:r>
+      <w:r>
+        <w:rPr>
+          <w:lang w:val="en-US"/>
+        </w:rPr>
+        <w:t xml:space="preserve"> for the</w:t>
+      </w:r>
+      <w:r>
+        <w:rPr>
+          <w:lang w:val="en-US"/>
+        </w:rPr>
+        <w:t xml:space="preserve"> </w:t>
+      </w:r>
+      <w:r>
+        <w:rPr>
+          <w:lang w:val="en-US"/>
+        </w:rPr>
+        <w:t>agent to read the pixel</w:t>
+      </w:r>
+      <w:r>
+        <w:rPr>
+          <w:lang w:val="en-US"/>
+        </w:rPr>
+        <w:t xml:space="preserve"> state of</w:t>
+      </w:r>
+      <w:r>
+        <w:rPr>
+          <w:lang w:val="en-US"/>
+        </w:rPr>
+        <w:t xml:space="preserve"> the game.</w:t>
+      </w:r>
+      <w:r>
+        <w:rPr>
+          <w:lang w:val="en-US"/>
+        </w:rPr>
+        <w:t xml:space="preserve"> </w:t>
+      </w:r>
+    </w:p>
+    <w:p>
+      <w:pPr>
+        <w:pStyle w:val="ListParagraph"/>
+        <w:numPr>
+          <w:ilvl w:val="0"/>
+          <w:numId w:val="1"/>
+        </w:numPr>
+        <w:rPr>
+          <w:lang w:val="en-US"/>
+        </w:rPr>
+      </w:pPr>
+      <w:r>
+        <w:rPr>
+          <w:lang w:val="en-US"/>
+        </w:rPr>
+        <w:t>Found a useful</w:t>
+      </w:r>
+      <w:r>
+        <w:rPr>
+          <w:lang w:val="en-US"/>
+        </w:rPr>
+        <w:t xml:space="preserve"> </w:t>
+      </w:r>
+      <w:r>
+        <w:rPr>
+          <w:lang w:val="en-US"/>
+        </w:rPr>
+        <w:t xml:space="preserve">article on converting </w:t>
+      </w:r>
+      <w:r>
+        <w:rPr>
+          <w:lang w:val="en-US"/>
+        </w:rPr>
+        <w:t xml:space="preserve">the state of an Atari game and playing them with DQN. After reading and following it’s instructions I’ve </w:t>
+      </w:r>
+      <w:r>
+        <w:rPr>
+          <w:lang w:val="en-US"/>
+        </w:rPr>
+        <w:t>reached</w:t>
+      </w:r>
+      <w:r>
+        <w:rPr>
+          <w:lang w:val="en-US"/>
+        </w:rPr>
+        <w:t xml:space="preserve"> a model that runs, all that is left is to let it run for a while and see if it</w:t>
+      </w:r>
+      <w:r>
+        <w:rPr>
+          <w:lang w:val="en-US"/>
+        </w:rPr>
+        <w:t xml:space="preserve"> learns</w:t>
+      </w:r>
+      <w:r>
+        <w:rPr>
+          <w:lang w:val="en-US"/>
+        </w:rPr>
+        <w:t>.</w:t>
+      </w:r>
+      <w:r>
+        <w:rPr>
+          <w:lang w:val="en-US"/>
+        </w:rPr>
+        <w:t xml:space="preserve"> </w:t>
+      </w:r>
+    </w:p>
+    <w:p>
+      <w:pPr>
+        <w:rPr>
+          <w:lang w:val="en-US"/>
+        </w:rPr>
+      </w:pPr>
     </w:p>
     <w:p>
       <w:pPr>

</xml_diff>

<commit_message>
Attempt at properly scaling images
</commit_message>
<xml_diff>
--- a/Project/Documentation/Workflow.docx
+++ b/Project/Documentation/Workflow.docx
@@ -2891,7 +2891,7 @@
         <w:rPr>
           <w:lang w:val="en-US"/>
         </w:rPr>
-        <w:t xml:space="preserve">the state of an Atari game and playing them with DQN. After reading and following it’s instructions I’ve </w:t>
+        <w:t xml:space="preserve">the state of an Atari game and playing them with DQN. After reading and following its instructions I’ve </w:t>
       </w:r>
       <w:r>
         <w:rPr>
@@ -2922,6 +2922,290 @@
           <w:lang w:val="en-US"/>
         </w:rPr>
         <w:t xml:space="preserve"> </w:t>
+      </w:r>
+    </w:p>
+    <w:p>
+      <w:pPr>
+        <w:pStyle w:val="ListParagraph"/>
+        <w:numPr>
+          <w:ilvl w:val="0"/>
+          <w:numId w:val="1"/>
+        </w:numPr>
+        <w:rPr>
+          <w:lang w:val="en-US"/>
+        </w:rPr>
+      </w:pPr>
+      <w:r>
+        <w:rPr>
+          <w:lang w:val="en-US"/>
+        </w:rPr>
+        <w:t xml:space="preserve">Realized the </w:t>
+      </w:r>
+      <w:r>
+        <w:rPr>
+          <w:lang w:val="en-US"/>
+        </w:rPr>
+        <w:t>model was over-cropping the observations, so</w:t>
+      </w:r>
+      <w:r>
+        <w:rPr>
+          <w:lang w:val="en-US"/>
+        </w:rPr>
+        <w:t xml:space="preserve"> </w:t>
+      </w:r>
+      <w:r>
+        <w:rPr>
+          <w:lang w:val="en-US"/>
+        </w:rPr>
+        <w:t xml:space="preserve">it lost information </w:t>
+      </w:r>
+      <w:r>
+        <w:rPr>
+          <w:lang w:val="en-US"/>
+        </w:rPr>
+        <w:t xml:space="preserve">at the top and bottom of </w:t>
+      </w:r>
+      <w:r>
+        <w:rPr>
+          <w:lang w:val="en-US"/>
+        </w:rPr>
+        <w:t>the Tetris matrix.</w:t>
+      </w:r>
+      <w:r>
+        <w:rPr>
+          <w:lang w:val="en-US"/>
+        </w:rPr>
+        <w:t xml:space="preserve"> Here’s what the </w:t>
+      </w:r>
+      <w:r>
+        <w:rPr>
+          <w:lang w:val="en-US"/>
+        </w:rPr>
+        <w:t xml:space="preserve">image </w:t>
+      </w:r>
+      <w:r>
+        <w:rPr>
+          <w:lang w:val="en-US"/>
+        </w:rPr>
+        <w:t>processing</w:t>
+      </w:r>
+      <w:r>
+        <w:rPr>
+          <w:lang w:val="en-US"/>
+        </w:rPr>
+        <w:t xml:space="preserve"> </w:t>
+      </w:r>
+      <w:r>
+        <w:rPr>
+          <w:lang w:val="en-US"/>
+        </w:rPr>
+        <w:t xml:space="preserve">process </w:t>
+      </w:r>
+      <w:r>
+        <w:rPr>
+          <w:lang w:val="en-US"/>
+        </w:rPr>
+        <w:t>currently looks like:</w:t>
+      </w:r>
+      <w:r>
+        <w:rPr>
+          <w:lang w:val="en-US"/>
+        </w:rPr>
+        <w:t xml:space="preserve"> </w:t>
+      </w:r>
+    </w:p>
+    <w:p>
+      <w:pPr>
+        <w:pStyle w:val="ListParagraph"/>
+        <w:rPr>
+          <w:lang w:val="en-US"/>
+        </w:rPr>
+      </w:pPr>
+      <w:r>
+        <w:rPr>
+          <w:noProof/>
+          <w:lang w:val="en-US"/>
+        </w:rPr>
+        <w:drawing>
+          <wp:inline distT="0" distB="0" distL="0" distR="0" wp14:anchorId="78C0DE69" wp14:editId="7B788467">
+            <wp:extent cx="2438400" cy="2286000"/>
+            <wp:effectExtent l="0" t="0" r="0" b="0"/>
+            <wp:docPr id="10" name="Picture 10"/>
+            <wp:cNvGraphicFramePr>
+              <a:graphicFrameLocks xmlns:a="http://schemas.openxmlformats.org/drawingml/2006/main" noChangeAspect="1"/>
+            </wp:cNvGraphicFramePr>
+            <a:graphic xmlns:a="http://schemas.openxmlformats.org/drawingml/2006/main">
+              <a:graphicData uri="http://schemas.openxmlformats.org/drawingml/2006/picture">
+                <pic:pic xmlns:pic="http://schemas.openxmlformats.org/drawingml/2006/picture">
+                  <pic:nvPicPr>
+                    <pic:cNvPr id="0" name="Picture 5"/>
+                    <pic:cNvPicPr>
+                      <a:picLocks noChangeAspect="1" noChangeArrowheads="1"/>
+                    </pic:cNvPicPr>
+                  </pic:nvPicPr>
+                  <pic:blipFill>
+                    <a:blip r:embed="rId13">
+                      <a:extLst>
+                        <a:ext uri="{28A0092B-C50C-407E-A947-70E740481C1C}">
+                          <a14:useLocalDpi xmlns:a14="http://schemas.microsoft.com/office/drawing/2010/main" val="0"/>
+                        </a:ext>
+                      </a:extLst>
+                    </a:blip>
+                    <a:srcRect/>
+                    <a:stretch>
+                      <a:fillRect/>
+                    </a:stretch>
+                  </pic:blipFill>
+                  <pic:spPr bwMode="auto">
+                    <a:xfrm>
+                      <a:off x="0" y="0"/>
+                      <a:ext cx="2438400" cy="2286000"/>
+                    </a:xfrm>
+                    <a:prstGeom prst="rect">
+                      <a:avLst/>
+                    </a:prstGeom>
+                    <a:noFill/>
+                    <a:ln>
+                      <a:noFill/>
+                    </a:ln>
+                  </pic:spPr>
+                </pic:pic>
+              </a:graphicData>
+            </a:graphic>
+          </wp:inline>
+        </w:drawing>
+      </w:r>
+      <w:r>
+        <w:rPr>
+          <w:noProof/>
+          <w:lang w:val="en-US"/>
+        </w:rPr>
+        <w:drawing>
+          <wp:inline distT="0" distB="0" distL="0" distR="0" wp14:anchorId="61082757" wp14:editId="0361DE73">
+            <wp:extent cx="771525" cy="1543050"/>
+            <wp:effectExtent l="0" t="0" r="9525" b="0"/>
+            <wp:docPr id="11" name="Picture 11"/>
+            <wp:cNvGraphicFramePr>
+              <a:graphicFrameLocks xmlns:a="http://schemas.openxmlformats.org/drawingml/2006/main" noChangeAspect="1"/>
+            </wp:cNvGraphicFramePr>
+            <a:graphic xmlns:a="http://schemas.openxmlformats.org/drawingml/2006/main">
+              <a:graphicData uri="http://schemas.openxmlformats.org/drawingml/2006/picture">
+                <pic:pic xmlns:pic="http://schemas.openxmlformats.org/drawingml/2006/picture">
+                  <pic:nvPicPr>
+                    <pic:cNvPr id="0" name="Picture 6"/>
+                    <pic:cNvPicPr>
+                      <a:picLocks noChangeAspect="1" noChangeArrowheads="1"/>
+                    </pic:cNvPicPr>
+                  </pic:nvPicPr>
+                  <pic:blipFill>
+                    <a:blip r:embed="rId14">
+                      <a:extLst>
+                        <a:ext uri="{28A0092B-C50C-407E-A947-70E740481C1C}">
+                          <a14:useLocalDpi xmlns:a14="http://schemas.microsoft.com/office/drawing/2010/main" val="0"/>
+                        </a:ext>
+                      </a:extLst>
+                    </a:blip>
+                    <a:srcRect/>
+                    <a:stretch>
+                      <a:fillRect/>
+                    </a:stretch>
+                  </pic:blipFill>
+                  <pic:spPr bwMode="auto">
+                    <a:xfrm>
+                      <a:off x="0" y="0"/>
+                      <a:ext cx="771525" cy="1543050"/>
+                    </a:xfrm>
+                    <a:prstGeom prst="rect">
+                      <a:avLst/>
+                    </a:prstGeom>
+                    <a:noFill/>
+                    <a:ln>
+                      <a:noFill/>
+                    </a:ln>
+                  </pic:spPr>
+                </pic:pic>
+              </a:graphicData>
+            </a:graphic>
+          </wp:inline>
+        </w:drawing>
+      </w:r>
+      <w:r>
+        <w:rPr>
+          <w:noProof/>
+          <w:lang w:val="en-US"/>
+        </w:rPr>
+        <w:drawing>
+          <wp:inline distT="0" distB="0" distL="0" distR="0" wp14:anchorId="0E8E30BE" wp14:editId="7FF0A4D0">
+            <wp:extent cx="190500" cy="190500"/>
+            <wp:effectExtent l="0" t="0" r="0" b="0"/>
+            <wp:docPr id="12" name="Picture 12"/>
+            <wp:cNvGraphicFramePr>
+              <a:graphicFrameLocks xmlns:a="http://schemas.openxmlformats.org/drawingml/2006/main" noChangeAspect="1"/>
+            </wp:cNvGraphicFramePr>
+            <a:graphic xmlns:a="http://schemas.openxmlformats.org/drawingml/2006/main">
+              <a:graphicData uri="http://schemas.openxmlformats.org/drawingml/2006/picture">
+                <pic:pic xmlns:pic="http://schemas.openxmlformats.org/drawingml/2006/picture">
+                  <pic:nvPicPr>
+                    <pic:cNvPr id="0" name="Picture 7"/>
+                    <pic:cNvPicPr>
+                      <a:picLocks noChangeAspect="1" noChangeArrowheads="1"/>
+                    </pic:cNvPicPr>
+                  </pic:nvPicPr>
+                  <pic:blipFill>
+                    <a:blip r:embed="rId15">
+                      <a:extLst>
+                        <a:ext uri="{28A0092B-C50C-407E-A947-70E740481C1C}">
+                          <a14:useLocalDpi xmlns:a14="http://schemas.microsoft.com/office/drawing/2010/main" val="0"/>
+                        </a:ext>
+                      </a:extLst>
+                    </a:blip>
+                    <a:srcRect/>
+                    <a:stretch>
+                      <a:fillRect/>
+                    </a:stretch>
+                  </pic:blipFill>
+                  <pic:spPr bwMode="auto">
+                    <a:xfrm>
+                      <a:off x="0" y="0"/>
+                      <a:ext cx="190500" cy="190500"/>
+                    </a:xfrm>
+                    <a:prstGeom prst="rect">
+                      <a:avLst/>
+                    </a:prstGeom>
+                    <a:noFill/>
+                    <a:ln>
+                      <a:noFill/>
+                    </a:ln>
+                  </pic:spPr>
+                </pic:pic>
+              </a:graphicData>
+            </a:graphic>
+          </wp:inline>
+        </w:drawing>
+      </w:r>
+    </w:p>
+    <w:p>
+      <w:pPr>
+        <w:pStyle w:val="ListParagraph"/>
+        <w:numPr>
+          <w:ilvl w:val="0"/>
+          <w:numId w:val="1"/>
+        </w:numPr>
+        <w:rPr>
+          <w:lang w:val="en-US"/>
+        </w:rPr>
+      </w:pPr>
+      <w:r>
+        <w:rPr>
+          <w:lang w:val="en-US"/>
+        </w:rPr>
+        <w:t xml:space="preserve"> </w:t>
+      </w:r>
+      <w:r>
+        <w:rPr>
+          <w:lang w:val="en-US"/>
+        </w:rPr>
+        <w:t>Test</w:t>
       </w:r>
     </w:p>
     <w:p>
@@ -2956,6 +3240,28 @@
           <w:szCs w:val="28"/>
           <w:lang w:val="en-US"/>
         </w:rPr>
+        <w:br w:type="page"/>
+      </w:r>
+    </w:p>
+    <w:p>
+      <w:pPr>
+        <w:rPr>
+          <w:b/>
+          <w:bCs/>
+          <w:sz w:val="28"/>
+          <w:szCs w:val="28"/>
+          <w:lang w:val="en-US"/>
+        </w:rPr>
+      </w:pPr>
+      <w:r>
+        <w:rPr>
+          <w:b/>
+          <w:bCs/>
+          <w:sz w:val="28"/>
+          <w:szCs w:val="28"/>
+          <w:lang w:val="en-US"/>
+        </w:rPr>
+        <w:lastRenderedPageBreak/>
         <w:t>Week 4 (</w:t>
       </w:r>
       <w:r>

</xml_diff>

<commit_message>
Model tweaked. No real improvements visible, will leave it to train
</commit_message>
<xml_diff>
--- a/Project/Documentation/Workflow.docx
+++ b/Project/Documentation/Workflow.docx
@@ -3183,6 +3183,12 @@
           </wp:inline>
         </w:drawing>
       </w:r>
+      <w:r>
+        <w:rPr>
+          <w:lang w:val="en-US"/>
+        </w:rPr>
+        <w:t xml:space="preserve"> </w:t>
+      </w:r>
     </w:p>
     <w:p>
       <w:pPr>
@@ -3199,36 +3205,59 @@
         <w:rPr>
           <w:lang w:val="en-US"/>
         </w:rPr>
-        <w:t xml:space="preserve"> </w:t>
-      </w:r>
-      <w:r>
-        <w:rPr>
-          <w:lang w:val="en-US"/>
-        </w:rPr>
-        <w:t>Test</w:t>
-      </w:r>
-    </w:p>
-    <w:p>
-      <w:pPr>
-        <w:rPr>
-          <w:lang w:val="en-US"/>
-        </w:rPr>
-      </w:pPr>
-    </w:p>
-    <w:p>
-      <w:pPr>
-        <w:rPr>
-          <w:lang w:val="en-US"/>
-        </w:rPr>
-      </w:pPr>
-    </w:p>
-    <w:p>
-      <w:pPr>
-        <w:rPr>
-          <w:b/>
-          <w:bCs/>
-          <w:sz w:val="28"/>
-          <w:szCs w:val="28"/>
+        <w:t xml:space="preserve">After </w:t>
+      </w:r>
+      <w:r>
+        <w:rPr>
+          <w:lang w:val="en-US"/>
+        </w:rPr>
+        <w:t>tweaking</w:t>
+      </w:r>
+      <w:r>
+        <w:rPr>
+          <w:lang w:val="en-US"/>
+        </w:rPr>
+        <w:t xml:space="preserve"> the model</w:t>
+      </w:r>
+      <w:r>
+        <w:rPr>
+          <w:lang w:val="en-US"/>
+        </w:rPr>
+        <w:t xml:space="preserve"> for </w:t>
+      </w:r>
+      <w:r>
+        <w:rPr>
+          <w:lang w:val="en-US"/>
+        </w:rPr>
+        <w:t xml:space="preserve">roughly 6-8 hours and not seeing any real improvements I’ve decided to </w:t>
+      </w:r>
+      <w:r>
+        <w:rPr>
+          <w:lang w:val="en-US"/>
+        </w:rPr>
+        <w:t xml:space="preserve">leave it </w:t>
+      </w:r>
+      <w:r>
+        <w:rPr>
+          <w:lang w:val="en-US"/>
+        </w:rPr>
+        <w:t xml:space="preserve">to train for a while before coming </w:t>
+      </w:r>
+      <w:r>
+        <w:rPr>
+          <w:lang w:val="en-US"/>
+        </w:rPr>
+        <w:t>back.</w:t>
+      </w:r>
+    </w:p>
+    <w:p>
+      <w:pPr>
+        <w:pStyle w:val="ListParagraph"/>
+        <w:numPr>
+          <w:ilvl w:val="0"/>
+          <w:numId w:val="1"/>
+        </w:numPr>
+        <w:rPr>
           <w:lang w:val="en-US"/>
         </w:rPr>
       </w:pPr>

</xml_diff>

<commit_message>
State is now rectangular. Regular interval plotting.
</commit_message>
<xml_diff>
--- a/Project/Documentation/Workflow.docx
+++ b/Project/Documentation/Workflow.docx
@@ -3633,7 +3633,23 @@
           <w:bCs/>
           <w:lang w:val="en-US"/>
         </w:rPr>
-        <w:t xml:space="preserve"> 17/11</w:t>
+        <w:t xml:space="preserve"> 1</w:t>
+      </w:r>
+      <w:r>
+        <w:rPr>
+          <w:b/>
+          <w:bCs/>
+          <w:lang w:val="en-US"/>
+        </w:rPr>
+        <w:t>8</w:t>
+      </w:r>
+      <w:r>
+        <w:rPr>
+          <w:b/>
+          <w:bCs/>
+          <w:lang w:val="en-US"/>
+        </w:rPr>
+        <w:t>/11</w:t>
       </w:r>
     </w:p>
     <w:p>
@@ -3947,6 +3963,276 @@
         </w:rPr>
         <w:t xml:space="preserve"> </w:t>
       </w:r>
+    </w:p>
+    <w:p>
+      <w:pPr>
+        <w:pStyle w:val="ListParagraph"/>
+        <w:rPr>
+          <w:lang w:val="en-US"/>
+        </w:rPr>
+      </w:pPr>
+    </w:p>
+    <w:p>
+      <w:pPr>
+        <w:pStyle w:val="ListParagraph"/>
+        <w:rPr>
+          <w:lang w:val="en-US"/>
+        </w:rPr>
+      </w:pPr>
+    </w:p>
+    <w:p>
+      <w:pPr>
+        <w:pStyle w:val="ListParagraph"/>
+        <w:rPr>
+          <w:lang w:val="en-US"/>
+        </w:rPr>
+      </w:pPr>
+    </w:p>
+    <w:p>
+      <w:pPr>
+        <w:pStyle w:val="ListParagraph"/>
+        <w:rPr>
+          <w:lang w:val="en-US"/>
+        </w:rPr>
+      </w:pPr>
+    </w:p>
+    <w:p>
+      <w:pPr>
+        <w:pStyle w:val="ListParagraph"/>
+        <w:rPr>
+          <w:lang w:val="en-US"/>
+        </w:rPr>
+      </w:pPr>
+    </w:p>
+    <w:p>
+      <w:pPr>
+        <w:pStyle w:val="ListParagraph"/>
+        <w:rPr>
+          <w:lang w:val="en-US"/>
+        </w:rPr>
+      </w:pPr>
+    </w:p>
+    <w:p>
+      <w:pPr>
+        <w:pStyle w:val="ListParagraph"/>
+        <w:rPr>
+          <w:lang w:val="en-US"/>
+        </w:rPr>
+      </w:pPr>
+    </w:p>
+    <w:p>
+      <w:pPr>
+        <w:rPr>
+          <w:lang w:val="en-US"/>
+        </w:rPr>
+      </w:pPr>
+    </w:p>
+    <w:p>
+      <w:pPr>
+        <w:rPr>
+          <w:b/>
+          <w:bCs/>
+          <w:lang w:val="en-US"/>
+        </w:rPr>
+      </w:pPr>
+      <w:r>
+        <w:rPr>
+          <w:b/>
+          <w:bCs/>
+          <w:lang w:val="en-US"/>
+        </w:rPr>
+        <w:t>Friday 1</w:t>
+      </w:r>
+      <w:r>
+        <w:rPr>
+          <w:b/>
+          <w:bCs/>
+          <w:lang w:val="en-US"/>
+        </w:rPr>
+        <w:t>9/11</w:t>
+      </w:r>
+    </w:p>
+    <w:p>
+      <w:pPr>
+        <w:pStyle w:val="ListParagraph"/>
+        <w:numPr>
+          <w:ilvl w:val="0"/>
+          <w:numId w:val="1"/>
+        </w:numPr>
+        <w:rPr>
+          <w:lang w:val="en-US"/>
+        </w:rPr>
+      </w:pPr>
+      <w:r>
+        <w:rPr>
+          <w:lang w:val="en-US"/>
+        </w:rPr>
+        <w:t>Met with Jonathan</w:t>
+      </w:r>
+      <w:r>
+        <w:rPr>
+          <w:lang w:val="en-US"/>
+        </w:rPr>
+        <w:t xml:space="preserve">, </w:t>
+      </w:r>
+      <w:r>
+        <w:rPr>
+          <w:lang w:val="en-US"/>
+        </w:rPr>
+        <w:t xml:space="preserve">confirmed that the project is going alright </w:t>
+      </w:r>
+      <w:r>
+        <w:rPr>
+          <w:lang w:val="en-US"/>
+        </w:rPr>
+        <w:t xml:space="preserve">but that I will indeed </w:t>
+      </w:r>
+      <w:r>
+        <w:rPr>
+          <w:lang w:val="en-US"/>
+        </w:rPr>
+        <w:t xml:space="preserve">have difficulty seeing </w:t>
+      </w:r>
+      <w:r>
+        <w:rPr>
+          <w:lang w:val="en-US"/>
+        </w:rPr>
+        <w:t>progress with the original Tetris environment</w:t>
+      </w:r>
+      <w:r>
+        <w:rPr>
+          <w:lang w:val="en-US"/>
+        </w:rPr>
+        <w:t xml:space="preserve"> due to its complexity. </w:t>
+      </w:r>
+    </w:p>
+    <w:p>
+      <w:pPr>
+        <w:pStyle w:val="ListParagraph"/>
+        <w:numPr>
+          <w:ilvl w:val="0"/>
+          <w:numId w:val="1"/>
+        </w:numPr>
+        <w:rPr>
+          <w:lang w:val="en-US"/>
+        </w:rPr>
+      </w:pPr>
+      <w:r>
+        <w:rPr>
+          <w:lang w:val="en-US"/>
+        </w:rPr>
+        <w:t xml:space="preserve">Concluded that after some finishing touches on the </w:t>
+      </w:r>
+      <w:r>
+        <w:rPr>
+          <w:lang w:val="en-US"/>
+        </w:rPr>
+        <w:t>DQN model</w:t>
+      </w:r>
+      <w:r>
+        <w:rPr>
+          <w:lang w:val="en-US"/>
+        </w:rPr>
+        <w:t xml:space="preserve">, it might be a good idea to move </w:t>
+      </w:r>
+      <w:r>
+        <w:rPr>
+          <w:lang w:val="en-US"/>
+        </w:rPr>
+        <w:t xml:space="preserve">on and start looking at </w:t>
+      </w:r>
+      <w:r>
+        <w:rPr>
+          <w:lang w:val="en-US"/>
+        </w:rPr>
+        <w:t>heuristics and genetic algorithms.</w:t>
+      </w:r>
+      <w:r>
+        <w:rPr>
+          <w:lang w:val="en-US"/>
+        </w:rPr>
+        <w:t xml:space="preserve"> </w:t>
+      </w:r>
+    </w:p>
+    <w:p>
+      <w:pPr>
+        <w:pStyle w:val="ListParagraph"/>
+        <w:numPr>
+          <w:ilvl w:val="0"/>
+          <w:numId w:val="1"/>
+        </w:numPr>
+        <w:rPr>
+          <w:lang w:val="en-US"/>
+        </w:rPr>
+      </w:pPr>
+      <w:r>
+        <w:rPr>
+          <w:lang w:val="en-US"/>
+        </w:rPr>
+        <w:t>Re</w:t>
+      </w:r>
+      <w:r>
+        <w:rPr>
+          <w:lang w:val="en-US"/>
+        </w:rPr>
+        <w:t xml:space="preserve">vamped the image processing and </w:t>
+      </w:r>
+      <w:r>
+        <w:rPr>
+          <w:lang w:val="en-US"/>
+        </w:rPr>
+        <w:t xml:space="preserve">to </w:t>
+      </w:r>
+      <w:r>
+        <w:rPr>
+          <w:lang w:val="en-US"/>
+        </w:rPr>
+        <w:t xml:space="preserve">accept a rectangle image instead of our </w:t>
+      </w:r>
+      <w:r>
+        <w:rPr>
+          <w:lang w:val="en-US"/>
+        </w:rPr>
+        <w:t>standardized square.</w:t>
+      </w:r>
+      <w:r>
+        <w:rPr>
+          <w:lang w:val="en-US"/>
+        </w:rPr>
+        <w:t xml:space="preserve"> </w:t>
+      </w:r>
+      <w:r>
+        <w:rPr>
+          <w:lang w:val="en-US"/>
+        </w:rPr>
+        <w:t xml:space="preserve">Will </w:t>
+      </w:r>
+      <w:r>
+        <w:rPr>
+          <w:lang w:val="en-US"/>
+        </w:rPr>
+        <w:t xml:space="preserve">see let the agent train freely for a while and see if </w:t>
+      </w:r>
+      <w:r>
+        <w:rPr>
+          <w:lang w:val="en-US"/>
+        </w:rPr>
+        <w:t>there’s been any noticeable change.</w:t>
+      </w:r>
+      <w:r>
+        <w:rPr>
+          <w:lang w:val="en-US"/>
+        </w:rPr>
+        <w:t xml:space="preserve"> </w:t>
+      </w:r>
+    </w:p>
+    <w:p>
+      <w:pPr>
+        <w:pStyle w:val="ListParagraph"/>
+        <w:rPr>
+          <w:lang w:val="en-US"/>
+        </w:rPr>
+      </w:pPr>
       <w:r>
         <w:rPr>
           <w:lang w:val="en-US"/>
@@ -4023,6 +4309,12 @@
           <w:lang w:val="en-US"/>
         </w:rPr>
         <w:t>Assignment turn-in 26.11!</w:t>
+      </w:r>
+      <w:r>
+        <w:rPr>
+          <w:lang w:val="en-US"/>
+        </w:rPr>
+        <w:t xml:space="preserve"> </w:t>
       </w:r>
     </w:p>
     <w:sectPr>

</xml_diff>

<commit_message>
Checkpoint. Small changes to processing (now 2 buffer frames) and ploting.
</commit_message>
<xml_diff>
--- a/Project/Documentation/Workflow.docx
+++ b/Project/Documentation/Workflow.docx
@@ -1115,7 +1115,21 @@
         <w:rPr>
           <w:lang w:val="en-US"/>
         </w:rPr>
-        <w:t>significantly more complex than the CartPole environment.</w:t>
+        <w:t xml:space="preserve">significantly more complex than the </w:t>
+      </w:r>
+      <w:proofErr w:type="spellStart"/>
+      <w:r>
+        <w:rPr>
+          <w:lang w:val="en-US"/>
+        </w:rPr>
+        <w:t>CartPole</w:t>
+      </w:r>
+      <w:proofErr w:type="spellEnd"/>
+      <w:r>
+        <w:rPr>
+          <w:lang w:val="en-US"/>
+        </w:rPr>
+        <w:t xml:space="preserve"> environment.</w:t>
       </w:r>
       <w:r>
         <w:rPr>
@@ -1163,8 +1177,16 @@
         <w:rPr>
           <w:lang w:val="en-US"/>
         </w:rPr>
-        <w:t xml:space="preserve"> CartPole</w:t>
-      </w:r>
+        <w:t xml:space="preserve"> </w:t>
+      </w:r>
+      <w:proofErr w:type="spellStart"/>
+      <w:r>
+        <w:rPr>
+          <w:lang w:val="en-US"/>
+        </w:rPr>
+        <w:t>CartPole</w:t>
+      </w:r>
+      <w:proofErr w:type="spellEnd"/>
       <w:r>
         <w:rPr>
           <w:lang w:val="en-US"/>
@@ -3513,7 +3535,21 @@
         <w:rPr>
           <w:lang w:val="en-US"/>
         </w:rPr>
-        <w:t>the tetronimos into the side.</w:t>
+        <w:t xml:space="preserve">the </w:t>
+      </w:r>
+      <w:proofErr w:type="spellStart"/>
+      <w:r>
+        <w:rPr>
+          <w:lang w:val="en-US"/>
+        </w:rPr>
+        <w:t>tetronimos</w:t>
+      </w:r>
+      <w:proofErr w:type="spellEnd"/>
+      <w:r>
+        <w:rPr>
+          <w:lang w:val="en-US"/>
+        </w:rPr>
+        <w:t xml:space="preserve"> into the side.</w:t>
       </w:r>
       <w:r>
         <w:rPr>
@@ -3771,17 +3807,83 @@
       </w:pPr>
       <w:r>
         <w:rPr>
+          <w:lang w:val="en-US"/>
+        </w:rPr>
+        <w:t>Stopped the agent</w:t>
+      </w:r>
+      <w:r>
+        <w:rPr>
+          <w:lang w:val="en-US"/>
+        </w:rPr>
+        <w:t xml:space="preserve"> at episode 612</w:t>
+      </w:r>
+      <w:r>
+        <w:rPr>
+          <w:lang w:val="en-US"/>
+        </w:rPr>
+        <w:t xml:space="preserve"> without seeing too much improvement</w:t>
+      </w:r>
+      <w:r>
+        <w:rPr>
+          <w:lang w:val="en-US"/>
+        </w:rPr>
+        <w:t xml:space="preserve">. </w:t>
+      </w:r>
+      <w:r>
+        <w:rPr>
+          <w:lang w:val="en-US"/>
+        </w:rPr>
+        <w:t>Loading the model for evaluation</w:t>
+      </w:r>
+      <w:r>
+        <w:rPr>
+          <w:lang w:val="en-US"/>
+        </w:rPr>
+        <w:t xml:space="preserve"> </w:t>
+      </w:r>
+      <w:r>
+        <w:rPr>
+          <w:lang w:val="en-US"/>
+        </w:rPr>
+        <w:t>looks like so</w:t>
+      </w:r>
+      <w:r>
+        <w:rPr>
+          <w:lang w:val="en-US"/>
+        </w:rPr>
+        <w:t xml:space="preserve"> :</w:t>
+      </w:r>
+      <w:r>
+        <w:rPr>
+          <w:lang w:val="en-US"/>
+        </w:rPr>
+        <w:t xml:space="preserve"> </w:t>
+      </w:r>
+    </w:p>
+    <w:p>
+      <w:pPr>
+        <w:pStyle w:val="ListParagraph"/>
+        <w:numPr>
+          <w:ilvl w:val="0"/>
+          <w:numId w:val="1"/>
+        </w:numPr>
+        <w:rPr>
+          <w:lang w:val="en-US"/>
+        </w:rPr>
+      </w:pPr>
+      <w:r>
+        <w:rPr>
           <w:noProof/>
           <w:lang w:val="en-US"/>
         </w:rPr>
         <w:drawing>
-          <wp:anchor distT="0" distB="0" distL="114300" distR="114300" simplePos="0" relativeHeight="251660288" behindDoc="0" locked="0" layoutInCell="1" allowOverlap="1" wp14:anchorId="5602B85F" wp14:editId="488FB97C">
+          <wp:anchor distT="0" distB="0" distL="114300" distR="114300" simplePos="0" relativeHeight="251660288" behindDoc="0" locked="0" layoutInCell="1" allowOverlap="1" wp14:anchorId="5602B85F" wp14:editId="42C164C9">
             <wp:simplePos x="0" y="0"/>
             <wp:positionH relativeFrom="column">
-              <wp:posOffset>3181350</wp:posOffset>
+              <wp:posOffset>3212938</wp:posOffset>
             </wp:positionH>
             <wp:positionV relativeFrom="paragraph">
-              <wp:posOffset>215265</wp:posOffset>
+              <wp:posOffset>200985</wp:posOffset>
             </wp:positionV>
             <wp:extent cx="2438400" cy="2286000"/>
             <wp:effectExtent l="0" t="0" r="0" b="0"/>
@@ -3835,31 +3937,61 @@
         <w:rPr>
           <w:lang w:val="en-US"/>
         </w:rPr>
-        <w:t>Stopped the agent</w:t>
-      </w:r>
-      <w:r>
-        <w:rPr>
-          <w:lang w:val="en-US"/>
-        </w:rPr>
-        <w:t xml:space="preserve"> at episode 612</w:t>
-      </w:r>
-      <w:r>
-        <w:rPr>
-          <w:lang w:val="en-US"/>
-        </w:rPr>
-        <w:t xml:space="preserve"> without seeing too much improvement</w:t>
-      </w:r>
-      <w:r>
-        <w:rPr>
-          <w:lang w:val="en-US"/>
-        </w:rPr>
-        <w:t xml:space="preserve">. </w:t>
-      </w:r>
-      <w:r>
-        <w:rPr>
-          <w:lang w:val="en-US"/>
-        </w:rPr>
-        <w:t>Loading the model for evaluation</w:t>
+        <w:t xml:space="preserve">No real progress today, will </w:t>
+      </w:r>
+      <w:r>
+        <w:rPr>
+          <w:lang w:val="en-US"/>
+        </w:rPr>
+        <w:t xml:space="preserve">wait </w:t>
+      </w:r>
+      <w:r>
+        <w:rPr>
+          <w:lang w:val="en-US"/>
+        </w:rPr>
+        <w:t xml:space="preserve">reconvene with </w:t>
+      </w:r>
+      <w:r>
+        <w:rPr>
+          <w:lang w:val="en-US"/>
+        </w:rPr>
+        <w:t>Jonathan</w:t>
+      </w:r>
+      <w:r>
+        <w:rPr>
+          <w:lang w:val="en-US"/>
+        </w:rPr>
+        <w:t xml:space="preserve"> about how to proceed </w:t>
+      </w:r>
+      <w:r>
+        <w:rPr>
+          <w:lang w:val="en-US"/>
+        </w:rPr>
+        <w:t>before committing to anything big.</w:t>
+      </w:r>
+      <w:r>
+        <w:rPr>
+          <w:lang w:val="en-US"/>
+        </w:rPr>
+        <w:t xml:space="preserve"> Might start looking into </w:t>
+      </w:r>
+      <w:r>
+        <w:rPr>
+          <w:lang w:val="en-US"/>
+        </w:rPr>
+        <w:t>heuristics and</w:t>
+      </w:r>
+      <w:r>
+        <w:rPr>
+          <w:lang w:val="en-US"/>
+        </w:rPr>
+        <w:t xml:space="preserve"> genetic</w:t>
+      </w:r>
+      <w:r>
+        <w:rPr>
+          <w:lang w:val="en-US"/>
+        </w:rPr>
+        <w:t xml:space="preserve"> algorithms.</w:t>
       </w:r>
       <w:r>
         <w:rPr>
@@ -3867,23 +3999,93 @@
         </w:rPr>
         <w:t xml:space="preserve"> </w:t>
       </w:r>
-      <w:r>
-        <w:rPr>
-          <w:lang w:val="en-US"/>
-        </w:rPr>
-        <w:t>looks like so</w:t>
-      </w:r>
-      <w:r>
-        <w:rPr>
-          <w:lang w:val="en-US"/>
-        </w:rPr>
-        <w:t xml:space="preserve"> :</w:t>
-      </w:r>
-      <w:r>
-        <w:rPr>
-          <w:lang w:val="en-US"/>
-        </w:rPr>
-        <w:t xml:space="preserve"> </w:t>
+    </w:p>
+    <w:p>
+      <w:pPr>
+        <w:pStyle w:val="ListParagraph"/>
+        <w:rPr>
+          <w:lang w:val="en-US"/>
+        </w:rPr>
+      </w:pPr>
+    </w:p>
+    <w:p>
+      <w:pPr>
+        <w:pStyle w:val="ListParagraph"/>
+        <w:rPr>
+          <w:lang w:val="en-US"/>
+        </w:rPr>
+      </w:pPr>
+    </w:p>
+    <w:p>
+      <w:pPr>
+        <w:pStyle w:val="ListParagraph"/>
+        <w:rPr>
+          <w:lang w:val="en-US"/>
+        </w:rPr>
+      </w:pPr>
+    </w:p>
+    <w:p>
+      <w:pPr>
+        <w:pStyle w:val="ListParagraph"/>
+        <w:rPr>
+          <w:lang w:val="en-US"/>
+        </w:rPr>
+      </w:pPr>
+    </w:p>
+    <w:p>
+      <w:pPr>
+        <w:pStyle w:val="ListParagraph"/>
+        <w:rPr>
+          <w:lang w:val="en-US"/>
+        </w:rPr>
+      </w:pPr>
+    </w:p>
+    <w:p>
+      <w:pPr>
+        <w:pStyle w:val="ListParagraph"/>
+        <w:rPr>
+          <w:lang w:val="en-US"/>
+        </w:rPr>
+      </w:pPr>
+    </w:p>
+    <w:p>
+      <w:pPr>
+        <w:pStyle w:val="ListParagraph"/>
+        <w:rPr>
+          <w:lang w:val="en-US"/>
+        </w:rPr>
+      </w:pPr>
+    </w:p>
+    <w:p>
+      <w:pPr>
+        <w:rPr>
+          <w:lang w:val="en-US"/>
+        </w:rPr>
+      </w:pPr>
+    </w:p>
+    <w:p>
+      <w:pPr>
+        <w:rPr>
+          <w:b/>
+          <w:bCs/>
+          <w:lang w:val="en-US"/>
+        </w:rPr>
+      </w:pPr>
+      <w:r>
+        <w:rPr>
+          <w:b/>
+          <w:bCs/>
+          <w:lang w:val="en-US"/>
+        </w:rPr>
+        <w:t>Friday 1</w:t>
+      </w:r>
+      <w:r>
+        <w:rPr>
+          <w:b/>
+          <w:bCs/>
+          <w:lang w:val="en-US"/>
+        </w:rPr>
+        <w:t>9/11</w:t>
       </w:r>
     </w:p>
     <w:p>
@@ -3901,155 +4103,43 @@
         <w:rPr>
           <w:lang w:val="en-US"/>
         </w:rPr>
-        <w:t xml:space="preserve">No real progress today, will </w:t>
-      </w:r>
-      <w:r>
-        <w:rPr>
-          <w:lang w:val="en-US"/>
-        </w:rPr>
-        <w:t xml:space="preserve">wait </w:t>
-      </w:r>
-      <w:r>
-        <w:rPr>
-          <w:lang w:val="en-US"/>
-        </w:rPr>
-        <w:t xml:space="preserve">reconvene with </w:t>
-      </w:r>
-      <w:r>
-        <w:rPr>
-          <w:lang w:val="en-US"/>
-        </w:rPr>
-        <w:t>Jonathan</w:t>
-      </w:r>
-      <w:r>
-        <w:rPr>
-          <w:lang w:val="en-US"/>
-        </w:rPr>
-        <w:t xml:space="preserve"> about how to proceed </w:t>
-      </w:r>
-      <w:r>
-        <w:rPr>
-          <w:lang w:val="en-US"/>
-        </w:rPr>
-        <w:t>before committing to anything big.</w:t>
-      </w:r>
-      <w:r>
-        <w:rPr>
-          <w:lang w:val="en-US"/>
-        </w:rPr>
-        <w:t xml:space="preserve"> Might start looking into </w:t>
-      </w:r>
-      <w:r>
-        <w:rPr>
-          <w:lang w:val="en-US"/>
-        </w:rPr>
-        <w:t>heuristics and</w:t>
-      </w:r>
-      <w:r>
-        <w:rPr>
-          <w:lang w:val="en-US"/>
-        </w:rPr>
-        <w:t xml:space="preserve"> genetic</w:t>
-      </w:r>
-      <w:r>
-        <w:rPr>
-          <w:lang w:val="en-US"/>
-        </w:rPr>
-        <w:t xml:space="preserve"> algorithms.</w:t>
-      </w:r>
-      <w:r>
-        <w:rPr>
-          <w:lang w:val="en-US"/>
-        </w:rPr>
-        <w:t xml:space="preserve"> </w:t>
-      </w:r>
-    </w:p>
-    <w:p>
-      <w:pPr>
-        <w:pStyle w:val="ListParagraph"/>
-        <w:rPr>
-          <w:lang w:val="en-US"/>
-        </w:rPr>
-      </w:pPr>
-    </w:p>
-    <w:p>
-      <w:pPr>
-        <w:pStyle w:val="ListParagraph"/>
-        <w:rPr>
-          <w:lang w:val="en-US"/>
-        </w:rPr>
-      </w:pPr>
-    </w:p>
-    <w:p>
-      <w:pPr>
-        <w:pStyle w:val="ListParagraph"/>
-        <w:rPr>
-          <w:lang w:val="en-US"/>
-        </w:rPr>
-      </w:pPr>
-    </w:p>
-    <w:p>
-      <w:pPr>
-        <w:pStyle w:val="ListParagraph"/>
-        <w:rPr>
-          <w:lang w:val="en-US"/>
-        </w:rPr>
-      </w:pPr>
-    </w:p>
-    <w:p>
-      <w:pPr>
-        <w:pStyle w:val="ListParagraph"/>
-        <w:rPr>
-          <w:lang w:val="en-US"/>
-        </w:rPr>
-      </w:pPr>
-    </w:p>
-    <w:p>
-      <w:pPr>
-        <w:pStyle w:val="ListParagraph"/>
-        <w:rPr>
-          <w:lang w:val="en-US"/>
-        </w:rPr>
-      </w:pPr>
-    </w:p>
-    <w:p>
-      <w:pPr>
-        <w:pStyle w:val="ListParagraph"/>
-        <w:rPr>
-          <w:lang w:val="en-US"/>
-        </w:rPr>
-      </w:pPr>
-    </w:p>
-    <w:p>
-      <w:pPr>
-        <w:rPr>
-          <w:lang w:val="en-US"/>
-        </w:rPr>
-      </w:pPr>
-    </w:p>
-    <w:p>
-      <w:pPr>
-        <w:rPr>
-          <w:b/>
-          <w:bCs/>
-          <w:lang w:val="en-US"/>
-        </w:rPr>
-      </w:pPr>
-      <w:r>
-        <w:rPr>
-          <w:b/>
-          <w:bCs/>
-          <w:lang w:val="en-US"/>
-        </w:rPr>
-        <w:t>Friday 1</w:t>
-      </w:r>
-      <w:r>
-        <w:rPr>
-          <w:b/>
-          <w:bCs/>
-          <w:lang w:val="en-US"/>
-        </w:rPr>
-        <w:t>9/11</w:t>
+        <w:t>Met with Jonathan</w:t>
+      </w:r>
+      <w:r>
+        <w:rPr>
+          <w:lang w:val="en-US"/>
+        </w:rPr>
+        <w:t xml:space="preserve">, </w:t>
+      </w:r>
+      <w:r>
+        <w:rPr>
+          <w:lang w:val="en-US"/>
+        </w:rPr>
+        <w:t xml:space="preserve">confirmed that the project is going alright </w:t>
+      </w:r>
+      <w:r>
+        <w:rPr>
+          <w:lang w:val="en-US"/>
+        </w:rPr>
+        <w:t xml:space="preserve">but that I will indeed </w:t>
+      </w:r>
+      <w:r>
+        <w:rPr>
+          <w:lang w:val="en-US"/>
+        </w:rPr>
+        <w:t xml:space="preserve">have difficulty seeing </w:t>
+      </w:r>
+      <w:r>
+        <w:rPr>
+          <w:lang w:val="en-US"/>
+        </w:rPr>
+        <w:t>progress with the original Tetris environment</w:t>
+      </w:r>
+      <w:r>
+        <w:rPr>
+          <w:lang w:val="en-US"/>
+        </w:rPr>
+        <w:t xml:space="preserve"> due to its complexity. </w:t>
       </w:r>
     </w:p>
     <w:p>
@@ -4067,43 +4157,37 @@
         <w:rPr>
           <w:lang w:val="en-US"/>
         </w:rPr>
-        <w:t>Met with Jonathan</w:t>
-      </w:r>
-      <w:r>
-        <w:rPr>
-          <w:lang w:val="en-US"/>
-        </w:rPr>
-        <w:t xml:space="preserve">, </w:t>
-      </w:r>
-      <w:r>
-        <w:rPr>
-          <w:lang w:val="en-US"/>
-        </w:rPr>
-        <w:t xml:space="preserve">confirmed that the project is going alright </w:t>
-      </w:r>
-      <w:r>
-        <w:rPr>
-          <w:lang w:val="en-US"/>
-        </w:rPr>
-        <w:t xml:space="preserve">but that I will indeed </w:t>
-      </w:r>
-      <w:r>
-        <w:rPr>
-          <w:lang w:val="en-US"/>
-        </w:rPr>
-        <w:t xml:space="preserve">have difficulty seeing </w:t>
-      </w:r>
-      <w:r>
-        <w:rPr>
-          <w:lang w:val="en-US"/>
-        </w:rPr>
-        <w:t>progress with the original Tetris environment</w:t>
-      </w:r>
-      <w:r>
-        <w:rPr>
-          <w:lang w:val="en-US"/>
-        </w:rPr>
-        <w:t xml:space="preserve"> due to its complexity. </w:t>
+        <w:t xml:space="preserve">Concluded that after some finishing touches on the </w:t>
+      </w:r>
+      <w:r>
+        <w:rPr>
+          <w:lang w:val="en-US"/>
+        </w:rPr>
+        <w:t>DQN model</w:t>
+      </w:r>
+      <w:r>
+        <w:rPr>
+          <w:lang w:val="en-US"/>
+        </w:rPr>
+        <w:t xml:space="preserve">, it might be a good idea to move </w:t>
+      </w:r>
+      <w:r>
+        <w:rPr>
+          <w:lang w:val="en-US"/>
+        </w:rPr>
+        <w:t xml:space="preserve">on and start looking at </w:t>
+      </w:r>
+      <w:r>
+        <w:rPr>
+          <w:lang w:val="en-US"/>
+        </w:rPr>
+        <w:t>heuristics and genetic algorithms.</w:t>
+      </w:r>
+      <w:r>
+        <w:rPr>
+          <w:lang w:val="en-US"/>
+        </w:rPr>
+        <w:t xml:space="preserve"> </w:t>
       </w:r>
     </w:p>
     <w:p>
@@ -4121,37 +4205,79 @@
         <w:rPr>
           <w:lang w:val="en-US"/>
         </w:rPr>
-        <w:t xml:space="preserve">Concluded that after some finishing touches on the </w:t>
-      </w:r>
-      <w:r>
-        <w:rPr>
-          <w:lang w:val="en-US"/>
-        </w:rPr>
-        <w:t>DQN model</w:t>
-      </w:r>
-      <w:r>
-        <w:rPr>
-          <w:lang w:val="en-US"/>
-        </w:rPr>
-        <w:t xml:space="preserve">, it might be a good idea to move </w:t>
-      </w:r>
-      <w:r>
-        <w:rPr>
-          <w:lang w:val="en-US"/>
-        </w:rPr>
-        <w:t xml:space="preserve">on and start looking at </w:t>
-      </w:r>
-      <w:r>
-        <w:rPr>
-          <w:lang w:val="en-US"/>
-        </w:rPr>
-        <w:t>heuristics and genetic algorithms.</w:t>
+        <w:t>Re</w:t>
+      </w:r>
+      <w:r>
+        <w:rPr>
+          <w:lang w:val="en-US"/>
+        </w:rPr>
+        <w:t xml:space="preserve">vamped the image processing and </w:t>
+      </w:r>
+      <w:r>
+        <w:rPr>
+          <w:lang w:val="en-US"/>
+        </w:rPr>
+        <w:t xml:space="preserve">to </w:t>
+      </w:r>
+      <w:r>
+        <w:rPr>
+          <w:lang w:val="en-US"/>
+        </w:rPr>
+        <w:t xml:space="preserve">accept a rectangle image instead of our </w:t>
+      </w:r>
+      <w:r>
+        <w:rPr>
+          <w:lang w:val="en-US"/>
+        </w:rPr>
+        <w:t>standardized square.</w:t>
       </w:r>
       <w:r>
         <w:rPr>
           <w:lang w:val="en-US"/>
         </w:rPr>
         <w:t xml:space="preserve"> </w:t>
+      </w:r>
+      <w:r>
+        <w:rPr>
+          <w:lang w:val="en-US"/>
+        </w:rPr>
+        <w:t xml:space="preserve">Also noticed how </w:t>
+      </w:r>
+      <w:r>
+        <w:rPr>
+          <w:lang w:val="en-US"/>
+        </w:rPr>
+        <w:t xml:space="preserve">the different pieces were being perceived differently </w:t>
+      </w:r>
+      <w:r>
+        <w:rPr>
+          <w:lang w:val="en-US"/>
+        </w:rPr>
+        <w:t>due to their gradients</w:t>
+      </w:r>
+      <w:r>
+        <w:rPr>
+          <w:lang w:val="en-US"/>
+        </w:rPr>
+        <w:t xml:space="preserve">, which should no longer be a problem. </w:t>
+      </w:r>
+      <w:r>
+        <w:rPr>
+          <w:lang w:val="en-US"/>
+        </w:rPr>
+        <w:t xml:space="preserve">Will </w:t>
+      </w:r>
+      <w:r>
+        <w:rPr>
+          <w:lang w:val="en-US"/>
+        </w:rPr>
+        <w:t xml:space="preserve">let the agent train freely for a while and see if </w:t>
+      </w:r>
+      <w:r>
+        <w:rPr>
+          <w:lang w:val="en-US"/>
+        </w:rPr>
+        <w:t>there’s been any noticeable change.</w:t>
       </w:r>
     </w:p>
     <w:p>
@@ -4169,55 +4295,351 @@
         <w:rPr>
           <w:lang w:val="en-US"/>
         </w:rPr>
-        <w:t>Re</w:t>
-      </w:r>
-      <w:r>
-        <w:rPr>
-          <w:lang w:val="en-US"/>
-        </w:rPr>
-        <w:t xml:space="preserve">vamped the image processing and </w:t>
-      </w:r>
-      <w:r>
-        <w:rPr>
-          <w:lang w:val="en-US"/>
-        </w:rPr>
-        <w:t xml:space="preserve">to </w:t>
-      </w:r>
-      <w:r>
-        <w:rPr>
-          <w:lang w:val="en-US"/>
-        </w:rPr>
-        <w:t xml:space="preserve">accept a rectangle image instead of our </w:t>
-      </w:r>
-      <w:r>
-        <w:rPr>
-          <w:lang w:val="en-US"/>
-        </w:rPr>
-        <w:t>standardized square.</w:t>
-      </w:r>
-      <w:r>
-        <w:rPr>
-          <w:lang w:val="en-US"/>
-        </w:rPr>
-        <w:t xml:space="preserve"> </w:t>
-      </w:r>
-      <w:r>
-        <w:rPr>
-          <w:lang w:val="en-US"/>
-        </w:rPr>
-        <w:t xml:space="preserve">Will </w:t>
-      </w:r>
-      <w:r>
-        <w:rPr>
-          <w:lang w:val="en-US"/>
-        </w:rPr>
-        <w:t xml:space="preserve">see let the agent train freely for a while and see if </w:t>
-      </w:r>
-      <w:r>
-        <w:rPr>
-          <w:lang w:val="en-US"/>
-        </w:rPr>
-        <w:t>there’s been any noticeable change.</w:t>
+        <w:t>For reference, processing currently functions as follows</w:t>
+      </w:r>
+      <w:r>
+        <w:rPr>
+          <w:lang w:val="en-US"/>
+        </w:rPr>
+        <w:t>, with last actions being (from latest to earliest):</w:t>
+      </w:r>
+      <w:r>
+        <w:rPr>
+          <w:lang w:val="en-US"/>
+        </w:rPr>
+        <w:t xml:space="preserve"> 1, 0, 1, 5, 2, 5, 3</w:t>
+      </w:r>
+    </w:p>
+    <w:p>
+      <w:pPr>
+        <w:pStyle w:val="ListParagraph"/>
+        <w:rPr>
+          <w:lang w:val="en-US"/>
+        </w:rPr>
+      </w:pPr>
+      <w:r>
+        <w:rPr>
+          <w:noProof/>
+          <w:lang w:val="en-US"/>
+        </w:rPr>
+        <w:drawing>
+          <wp:inline distT="0" distB="0" distL="0" distR="0" wp14:anchorId="1D658BB1" wp14:editId="55D4F9A0">
+            <wp:extent cx="2434590" cy="2286000"/>
+            <wp:effectExtent l="0" t="0" r="3810" b="0"/>
+            <wp:docPr id="8" name="Picture 8"/>
+            <wp:cNvGraphicFramePr>
+              <a:graphicFrameLocks xmlns:a="http://schemas.openxmlformats.org/drawingml/2006/main" noChangeAspect="1"/>
+            </wp:cNvGraphicFramePr>
+            <a:graphic xmlns:a="http://schemas.openxmlformats.org/drawingml/2006/main">
+              <a:graphicData uri="http://schemas.openxmlformats.org/drawingml/2006/picture">
+                <pic:pic xmlns:pic="http://schemas.openxmlformats.org/drawingml/2006/picture">
+                  <pic:nvPicPr>
+                    <pic:cNvPr id="0" name="Picture 1"/>
+                    <pic:cNvPicPr>
+                      <a:picLocks noChangeAspect="1" noChangeArrowheads="1"/>
+                    </pic:cNvPicPr>
+                  </pic:nvPicPr>
+                  <pic:blipFill>
+                    <a:blip r:embed="rId18">
+                      <a:extLst>
+                        <a:ext uri="{28A0092B-C50C-407E-A947-70E740481C1C}">
+                          <a14:useLocalDpi xmlns:a14="http://schemas.microsoft.com/office/drawing/2010/main" val="0"/>
+                        </a:ext>
+                      </a:extLst>
+                    </a:blip>
+                    <a:srcRect/>
+                    <a:stretch>
+                      <a:fillRect/>
+                    </a:stretch>
+                  </pic:blipFill>
+                  <pic:spPr bwMode="auto">
+                    <a:xfrm>
+                      <a:off x="0" y="0"/>
+                      <a:ext cx="2434590" cy="2286000"/>
+                    </a:xfrm>
+                    <a:prstGeom prst="rect">
+                      <a:avLst/>
+                    </a:prstGeom>
+                    <a:noFill/>
+                    <a:ln>
+                      <a:noFill/>
+                    </a:ln>
+                  </pic:spPr>
+                </pic:pic>
+              </a:graphicData>
+            </a:graphic>
+          </wp:inline>
+        </w:drawing>
+      </w:r>
+      <w:r>
+        <w:rPr>
+          <w:noProof/>
+          <w:lang w:val="en-US"/>
+        </w:rPr>
+        <w:drawing>
+          <wp:inline distT="0" distB="0" distL="0" distR="0" wp14:anchorId="582B5D51" wp14:editId="2C00C795">
+            <wp:extent cx="95885" cy="191135"/>
+            <wp:effectExtent l="0" t="0" r="0" b="0"/>
+            <wp:docPr id="13" name="Picture 13"/>
+            <wp:cNvGraphicFramePr>
+              <a:graphicFrameLocks xmlns:a="http://schemas.openxmlformats.org/drawingml/2006/main" noChangeAspect="1"/>
+            </wp:cNvGraphicFramePr>
+            <a:graphic xmlns:a="http://schemas.openxmlformats.org/drawingml/2006/main">
+              <a:graphicData uri="http://schemas.openxmlformats.org/drawingml/2006/picture">
+                <pic:pic xmlns:pic="http://schemas.openxmlformats.org/drawingml/2006/picture">
+                  <pic:nvPicPr>
+                    <pic:cNvPr id="0" name="Picture 3"/>
+                    <pic:cNvPicPr>
+                      <a:picLocks noChangeAspect="1" noChangeArrowheads="1"/>
+                    </pic:cNvPicPr>
+                  </pic:nvPicPr>
+                  <pic:blipFill>
+                    <a:blip r:embed="rId19">
+                      <a:extLst>
+                        <a:ext uri="{28A0092B-C50C-407E-A947-70E740481C1C}">
+                          <a14:useLocalDpi xmlns:a14="http://schemas.microsoft.com/office/drawing/2010/main" val="0"/>
+                        </a:ext>
+                      </a:extLst>
+                    </a:blip>
+                    <a:srcRect/>
+                    <a:stretch>
+                      <a:fillRect/>
+                    </a:stretch>
+                  </pic:blipFill>
+                  <pic:spPr bwMode="auto">
+                    <a:xfrm>
+                      <a:off x="0" y="0"/>
+                      <a:ext cx="95885" cy="191135"/>
+                    </a:xfrm>
+                    <a:prstGeom prst="rect">
+                      <a:avLst/>
+                    </a:prstGeom>
+                    <a:noFill/>
+                    <a:ln>
+                      <a:noFill/>
+                    </a:ln>
+                  </pic:spPr>
+                </pic:pic>
+              </a:graphicData>
+            </a:graphic>
+          </wp:inline>
+        </w:drawing>
+      </w:r>
+      <w:r>
+        <w:rPr>
+          <w:noProof/>
+          <w:lang w:val="en-US"/>
+        </w:rPr>
+        <w:drawing>
+          <wp:inline distT="0" distB="0" distL="0" distR="0" wp14:anchorId="0A5FE976" wp14:editId="1DB6025E">
+            <wp:extent cx="95885" cy="191135"/>
+            <wp:effectExtent l="0" t="0" r="0" b="0"/>
+            <wp:docPr id="14" name="Picture 14"/>
+            <wp:cNvGraphicFramePr>
+              <a:graphicFrameLocks xmlns:a="http://schemas.openxmlformats.org/drawingml/2006/main" noChangeAspect="1"/>
+            </wp:cNvGraphicFramePr>
+            <a:graphic xmlns:a="http://schemas.openxmlformats.org/drawingml/2006/main">
+              <a:graphicData uri="http://schemas.openxmlformats.org/drawingml/2006/picture">
+                <pic:pic xmlns:pic="http://schemas.openxmlformats.org/drawingml/2006/picture">
+                  <pic:nvPicPr>
+                    <pic:cNvPr id="0" name="Picture 4"/>
+                    <pic:cNvPicPr>
+                      <a:picLocks noChangeAspect="1" noChangeArrowheads="1"/>
+                    </pic:cNvPicPr>
+                  </pic:nvPicPr>
+                  <pic:blipFill>
+                    <a:blip r:embed="rId20">
+                      <a:extLst>
+                        <a:ext uri="{28A0092B-C50C-407E-A947-70E740481C1C}">
+                          <a14:useLocalDpi xmlns:a14="http://schemas.microsoft.com/office/drawing/2010/main" val="0"/>
+                        </a:ext>
+                      </a:extLst>
+                    </a:blip>
+                    <a:srcRect/>
+                    <a:stretch>
+                      <a:fillRect/>
+                    </a:stretch>
+                  </pic:blipFill>
+                  <pic:spPr bwMode="auto">
+                    <a:xfrm>
+                      <a:off x="0" y="0"/>
+                      <a:ext cx="95885" cy="191135"/>
+                    </a:xfrm>
+                    <a:prstGeom prst="rect">
+                      <a:avLst/>
+                    </a:prstGeom>
+                    <a:noFill/>
+                    <a:ln>
+                      <a:noFill/>
+                    </a:ln>
+                  </pic:spPr>
+                </pic:pic>
+              </a:graphicData>
+            </a:graphic>
+          </wp:inline>
+        </w:drawing>
+      </w:r>
+      <w:r>
+        <w:rPr>
+          <w:noProof/>
+          <w:lang w:val="en-US"/>
+        </w:rPr>
+        <w:drawing>
+          <wp:inline distT="0" distB="0" distL="0" distR="0" wp14:anchorId="363186DA" wp14:editId="4A532181">
+            <wp:extent cx="95885" cy="191135"/>
+            <wp:effectExtent l="0" t="0" r="0" b="0"/>
+            <wp:docPr id="15" name="Picture 15"/>
+            <wp:cNvGraphicFramePr>
+              <a:graphicFrameLocks xmlns:a="http://schemas.openxmlformats.org/drawingml/2006/main" noChangeAspect="1"/>
+            </wp:cNvGraphicFramePr>
+            <a:graphic xmlns:a="http://schemas.openxmlformats.org/drawingml/2006/main">
+              <a:graphicData uri="http://schemas.openxmlformats.org/drawingml/2006/picture">
+                <pic:pic xmlns:pic="http://schemas.openxmlformats.org/drawingml/2006/picture">
+                  <pic:nvPicPr>
+                    <pic:cNvPr id="0" name="Picture 5"/>
+                    <pic:cNvPicPr>
+                      <a:picLocks noChangeAspect="1" noChangeArrowheads="1"/>
+                    </pic:cNvPicPr>
+                  </pic:nvPicPr>
+                  <pic:blipFill>
+                    <a:blip r:embed="rId21">
+                      <a:extLst>
+                        <a:ext uri="{28A0092B-C50C-407E-A947-70E740481C1C}">
+                          <a14:useLocalDpi xmlns:a14="http://schemas.microsoft.com/office/drawing/2010/main" val="0"/>
+                        </a:ext>
+                      </a:extLst>
+                    </a:blip>
+                    <a:srcRect/>
+                    <a:stretch>
+                      <a:fillRect/>
+                    </a:stretch>
+                  </pic:blipFill>
+                  <pic:spPr bwMode="auto">
+                    <a:xfrm>
+                      <a:off x="0" y="0"/>
+                      <a:ext cx="95885" cy="191135"/>
+                    </a:xfrm>
+                    <a:prstGeom prst="rect">
+                      <a:avLst/>
+                    </a:prstGeom>
+                    <a:noFill/>
+                    <a:ln>
+                      <a:noFill/>
+                    </a:ln>
+                  </pic:spPr>
+                </pic:pic>
+              </a:graphicData>
+            </a:graphic>
+          </wp:inline>
+        </w:drawing>
+      </w:r>
+      <w:r>
+        <w:rPr>
+          <w:noProof/>
+          <w:lang w:val="en-US"/>
+        </w:rPr>
+        <w:drawing>
+          <wp:inline distT="0" distB="0" distL="0" distR="0" wp14:anchorId="32E2BE41" wp14:editId="1389BBCA">
+            <wp:extent cx="95885" cy="191135"/>
+            <wp:effectExtent l="0" t="0" r="0" b="0"/>
+            <wp:docPr id="16" name="Picture 16"/>
+            <wp:cNvGraphicFramePr>
+              <a:graphicFrameLocks xmlns:a="http://schemas.openxmlformats.org/drawingml/2006/main" noChangeAspect="1"/>
+            </wp:cNvGraphicFramePr>
+            <a:graphic xmlns:a="http://schemas.openxmlformats.org/drawingml/2006/main">
+              <a:graphicData uri="http://schemas.openxmlformats.org/drawingml/2006/picture">
+                <pic:pic xmlns:pic="http://schemas.openxmlformats.org/drawingml/2006/picture">
+                  <pic:nvPicPr>
+                    <pic:cNvPr id="0" name="Picture 6"/>
+                    <pic:cNvPicPr>
+                      <a:picLocks noChangeAspect="1" noChangeArrowheads="1"/>
+                    </pic:cNvPicPr>
+                  </pic:nvPicPr>
+                  <pic:blipFill>
+                    <a:blip r:embed="rId21">
+                      <a:extLst>
+                        <a:ext uri="{28A0092B-C50C-407E-A947-70E740481C1C}">
+                          <a14:useLocalDpi xmlns:a14="http://schemas.microsoft.com/office/drawing/2010/main" val="0"/>
+                        </a:ext>
+                      </a:extLst>
+                    </a:blip>
+                    <a:srcRect/>
+                    <a:stretch>
+                      <a:fillRect/>
+                    </a:stretch>
+                  </pic:blipFill>
+                  <pic:spPr bwMode="auto">
+                    <a:xfrm>
+                      <a:off x="0" y="0"/>
+                      <a:ext cx="95885" cy="191135"/>
+                    </a:xfrm>
+                    <a:prstGeom prst="rect">
+                      <a:avLst/>
+                    </a:prstGeom>
+                    <a:noFill/>
+                    <a:ln>
+                      <a:noFill/>
+                    </a:ln>
+                  </pic:spPr>
+                </pic:pic>
+              </a:graphicData>
+            </a:graphic>
+          </wp:inline>
+        </w:drawing>
+      </w:r>
+      <w:r>
+        <w:rPr>
+          <w:noProof/>
+          <w:lang w:val="en-US"/>
+        </w:rPr>
+        <w:drawing>
+          <wp:inline distT="0" distB="0" distL="0" distR="0" wp14:anchorId="671D5F5A" wp14:editId="16DDAAC3">
+            <wp:extent cx="95885" cy="191135"/>
+            <wp:effectExtent l="0" t="0" r="0" b="0"/>
+            <wp:docPr id="17" name="Picture 17"/>
+            <wp:cNvGraphicFramePr>
+              <a:graphicFrameLocks xmlns:a="http://schemas.openxmlformats.org/drawingml/2006/main" noChangeAspect="1"/>
+            </wp:cNvGraphicFramePr>
+            <a:graphic xmlns:a="http://schemas.openxmlformats.org/drawingml/2006/main">
+              <a:graphicData uri="http://schemas.openxmlformats.org/drawingml/2006/picture">
+                <pic:pic xmlns:pic="http://schemas.openxmlformats.org/drawingml/2006/picture">
+                  <pic:nvPicPr>
+                    <pic:cNvPr id="0" name="Picture 7"/>
+                    <pic:cNvPicPr>
+                      <a:picLocks noChangeAspect="1" noChangeArrowheads="1"/>
+                    </pic:cNvPicPr>
+                  </pic:nvPicPr>
+                  <pic:blipFill>
+                    <a:blip r:embed="rId22">
+                      <a:extLst>
+                        <a:ext uri="{28A0092B-C50C-407E-A947-70E740481C1C}">
+                          <a14:useLocalDpi xmlns:a14="http://schemas.microsoft.com/office/drawing/2010/main" val="0"/>
+                        </a:ext>
+                      </a:extLst>
+                    </a:blip>
+                    <a:srcRect/>
+                    <a:stretch>
+                      <a:fillRect/>
+                    </a:stretch>
+                  </pic:blipFill>
+                  <pic:spPr bwMode="auto">
+                    <a:xfrm>
+                      <a:off x="0" y="0"/>
+                      <a:ext cx="95885" cy="191135"/>
+                    </a:xfrm>
+                    <a:prstGeom prst="rect">
+                      <a:avLst/>
+                    </a:prstGeom>
+                    <a:noFill/>
+                    <a:ln>
+                      <a:noFill/>
+                    </a:ln>
+                  </pic:spPr>
+                </pic:pic>
+              </a:graphicData>
+            </a:graphic>
+          </wp:inline>
+        </w:drawing>
       </w:r>
       <w:r>
         <w:rPr>

</xml_diff>

<commit_message>
Heuristics agents can now play Tetris fairly well
</commit_message>
<xml_diff>
--- a/Project/Documentation/Workflow.docx
+++ b/Project/Documentation/Workflow.docx
@@ -1115,21 +1115,7 @@
         <w:rPr>
           <w:lang w:val="en-US"/>
         </w:rPr>
-        <w:t xml:space="preserve">significantly more complex than the </w:t>
-      </w:r>
-      <w:proofErr w:type="spellStart"/>
-      <w:r>
-        <w:rPr>
-          <w:lang w:val="en-US"/>
-        </w:rPr>
-        <w:t>CartPole</w:t>
-      </w:r>
-      <w:proofErr w:type="spellEnd"/>
-      <w:r>
-        <w:rPr>
-          <w:lang w:val="en-US"/>
-        </w:rPr>
-        <w:t xml:space="preserve"> environment.</w:t>
+        <w:t>significantly more complex than the CartPole environment.</w:t>
       </w:r>
       <w:r>
         <w:rPr>
@@ -1177,16 +1163,8 @@
         <w:rPr>
           <w:lang w:val="en-US"/>
         </w:rPr>
-        <w:t xml:space="preserve"> </w:t>
-      </w:r>
-      <w:proofErr w:type="spellStart"/>
-      <w:r>
-        <w:rPr>
-          <w:lang w:val="en-US"/>
-        </w:rPr>
-        <w:t>CartPole</w:t>
-      </w:r>
-      <w:proofErr w:type="spellEnd"/>
+        <w:t xml:space="preserve"> CartPole</w:t>
+      </w:r>
       <w:r>
         <w:rPr>
           <w:lang w:val="en-US"/>
@@ -3535,21 +3513,7 @@
         <w:rPr>
           <w:lang w:val="en-US"/>
         </w:rPr>
-        <w:t xml:space="preserve">the </w:t>
-      </w:r>
-      <w:proofErr w:type="spellStart"/>
-      <w:r>
-        <w:rPr>
-          <w:lang w:val="en-US"/>
-        </w:rPr>
-        <w:t>tetronimos</w:t>
-      </w:r>
-      <w:proofErr w:type="spellEnd"/>
-      <w:r>
-        <w:rPr>
-          <w:lang w:val="en-US"/>
-        </w:rPr>
-        <w:t xml:space="preserve"> into the side.</w:t>
+        <w:t>the tetronimos into the side.</w:t>
       </w:r>
       <w:r>
         <w:rPr>
@@ -5601,6 +5565,254 @@
           <w:lang w:val="en-US"/>
         </w:rPr>
         <w:t xml:space="preserve"> that will analyze the game state and return heuristics. </w:t>
+      </w:r>
+    </w:p>
+    <w:p>
+      <w:pPr>
+        <w:pStyle w:val="ListParagraph"/>
+        <w:numPr>
+          <w:ilvl w:val="0"/>
+          <w:numId w:val="1"/>
+        </w:numPr>
+        <w:rPr>
+          <w:lang w:val="en-US"/>
+        </w:rPr>
+      </w:pPr>
+      <w:r>
+        <w:rPr>
+          <w:lang w:val="en-US"/>
+        </w:rPr>
+        <w:t xml:space="preserve">Finished implementing </w:t>
+      </w:r>
+      <w:r>
+        <w:rPr>
+          <w:lang w:val="en-US"/>
+        </w:rPr>
+        <w:t>heuristics and</w:t>
+      </w:r>
+      <w:r>
+        <w:rPr>
+          <w:lang w:val="en-US"/>
+        </w:rPr>
+        <w:t xml:space="preserve"> can now run an agent using them. </w:t>
+      </w:r>
+      <w:r>
+        <w:rPr>
+          <w:lang w:val="en-US"/>
+        </w:rPr>
+        <w:t>Already seeing much better performance</w:t>
+      </w:r>
+      <w:r>
+        <w:rPr>
+          <w:lang w:val="en-US"/>
+        </w:rPr>
+        <w:t xml:space="preserve"> </w:t>
+      </w:r>
+      <w:r>
+        <w:rPr>
+          <w:lang w:val="en-US"/>
+        </w:rPr>
+        <w:t>compared to the DQN</w:t>
+      </w:r>
+      <w:r>
+        <w:rPr>
+          <w:lang w:val="en-US"/>
+        </w:rPr>
+        <w:t xml:space="preserve"> model</w:t>
+      </w:r>
+      <w:r>
+        <w:rPr>
+          <w:lang w:val="en-US"/>
+        </w:rPr>
+        <w:t xml:space="preserve">, but since </w:t>
+      </w:r>
+      <w:r>
+        <w:rPr>
+          <w:lang w:val="en-US"/>
+        </w:rPr>
+        <w:t xml:space="preserve">this method isn’t </w:t>
+      </w:r>
+      <w:r>
+        <w:rPr>
+          <w:lang w:val="en-US"/>
+        </w:rPr>
+        <w:t xml:space="preserve">machine learning in itself, I will be looking to implement </w:t>
+      </w:r>
+      <w:r>
+        <w:rPr>
+          <w:lang w:val="en-US"/>
+        </w:rPr>
+        <w:t xml:space="preserve">a genetic algorithm </w:t>
+      </w:r>
+      <w:r>
+        <w:rPr>
+          <w:lang w:val="en-US"/>
+        </w:rPr>
+        <w:t>in the coming days.</w:t>
+      </w:r>
+    </w:p>
+    <w:p>
+      <w:pPr>
+        <w:pStyle w:val="ListParagraph"/>
+        <w:rPr>
+          <w:lang w:val="en-US"/>
+        </w:rPr>
+      </w:pPr>
+      <w:r>
+        <w:rPr>
+          <w:noProof/>
+          <w:lang w:val="en-US"/>
+        </w:rPr>
+        <w:drawing>
+          <wp:inline distT="0" distB="0" distL="0" distR="0" wp14:anchorId="792BE387" wp14:editId="75C8F78A">
+            <wp:extent cx="2440940" cy="2289810"/>
+            <wp:effectExtent l="0" t="0" r="0" b="0"/>
+            <wp:docPr id="21" name="Picture 21"/>
+            <wp:cNvGraphicFramePr>
+              <a:graphicFrameLocks xmlns:a="http://schemas.openxmlformats.org/drawingml/2006/main" noChangeAspect="1"/>
+            </wp:cNvGraphicFramePr>
+            <a:graphic xmlns:a="http://schemas.openxmlformats.org/drawingml/2006/main">
+              <a:graphicData uri="http://schemas.openxmlformats.org/drawingml/2006/picture">
+                <pic:pic xmlns:pic="http://schemas.openxmlformats.org/drawingml/2006/picture">
+                  <pic:nvPicPr>
+                    <pic:cNvPr id="0" name="Picture 1"/>
+                    <pic:cNvPicPr>
+                      <a:picLocks noChangeAspect="1" noChangeArrowheads="1" noCrop="1"/>
+                    </pic:cNvPicPr>
+                  </pic:nvPicPr>
+                  <pic:blipFill>
+                    <a:blip r:embed="rId29">
+                      <a:extLst>
+                        <a:ext uri="{28A0092B-C50C-407E-A947-70E740481C1C}">
+                          <a14:useLocalDpi xmlns:a14="http://schemas.microsoft.com/office/drawing/2010/main" val="0"/>
+                        </a:ext>
+                      </a:extLst>
+                    </a:blip>
+                    <a:srcRect/>
+                    <a:stretch>
+                      <a:fillRect/>
+                    </a:stretch>
+                  </pic:blipFill>
+                  <pic:spPr bwMode="auto">
+                    <a:xfrm>
+                      <a:off x="0" y="0"/>
+                      <a:ext cx="2440940" cy="2289810"/>
+                    </a:xfrm>
+                    <a:prstGeom prst="rect">
+                      <a:avLst/>
+                    </a:prstGeom>
+                    <a:noFill/>
+                    <a:ln>
+                      <a:noFill/>
+                    </a:ln>
+                  </pic:spPr>
+                </pic:pic>
+              </a:graphicData>
+            </a:graphic>
+          </wp:inline>
+        </w:drawing>
+      </w:r>
+      <w:r>
+        <w:rPr>
+          <w:lang w:val="en-US"/>
+        </w:rPr>
+        <w:t xml:space="preserve"> </w:t>
+      </w:r>
+      <w:r>
+        <w:rPr>
+          <w:noProof/>
+          <w:lang w:val="en-US"/>
+        </w:rPr>
+        <w:drawing>
+          <wp:inline distT="0" distB="0" distL="0" distR="0" wp14:anchorId="7FF9E448" wp14:editId="6346938E">
+            <wp:extent cx="2440940" cy="2289810"/>
+            <wp:effectExtent l="0" t="0" r="0" b="0"/>
+            <wp:docPr id="24" name="Picture 24"/>
+            <wp:cNvGraphicFramePr>
+              <a:graphicFrameLocks xmlns:a="http://schemas.openxmlformats.org/drawingml/2006/main" noChangeAspect="1"/>
+            </wp:cNvGraphicFramePr>
+            <a:graphic xmlns:a="http://schemas.openxmlformats.org/drawingml/2006/main">
+              <a:graphicData uri="http://schemas.openxmlformats.org/drawingml/2006/picture">
+                <pic:pic xmlns:pic="http://schemas.openxmlformats.org/drawingml/2006/picture">
+                  <pic:nvPicPr>
+                    <pic:cNvPr id="0" name="Picture 2"/>
+                    <pic:cNvPicPr>
+                      <a:picLocks noChangeAspect="1" noChangeArrowheads="1" noCrop="1"/>
+                    </pic:cNvPicPr>
+                  </pic:nvPicPr>
+                  <pic:blipFill>
+                    <a:blip r:embed="rId30">
+                      <a:extLst>
+                        <a:ext uri="{28A0092B-C50C-407E-A947-70E740481C1C}">
+                          <a14:useLocalDpi xmlns:a14="http://schemas.microsoft.com/office/drawing/2010/main" val="0"/>
+                        </a:ext>
+                      </a:extLst>
+                    </a:blip>
+                    <a:srcRect/>
+                    <a:stretch>
+                      <a:fillRect/>
+                    </a:stretch>
+                  </pic:blipFill>
+                  <pic:spPr bwMode="auto">
+                    <a:xfrm>
+                      <a:off x="0" y="0"/>
+                      <a:ext cx="2440940" cy="2289810"/>
+                    </a:xfrm>
+                    <a:prstGeom prst="rect">
+                      <a:avLst/>
+                    </a:prstGeom>
+                    <a:noFill/>
+                    <a:ln>
+                      <a:noFill/>
+                    </a:ln>
+                  </pic:spPr>
+                </pic:pic>
+              </a:graphicData>
+            </a:graphic>
+          </wp:inline>
+        </w:drawing>
+      </w:r>
+    </w:p>
+    <w:p>
+      <w:pPr>
+        <w:pStyle w:val="ListParagraph"/>
+        <w:numPr>
+          <w:ilvl w:val="0"/>
+          <w:numId w:val="1"/>
+        </w:numPr>
+        <w:rPr>
+          <w:lang w:val="en-US"/>
+        </w:rPr>
+      </w:pPr>
+      <w:r>
+        <w:rPr>
+          <w:lang w:val="en-US"/>
+        </w:rPr>
+        <w:t>As can be seen, there are still several optimizations that</w:t>
+      </w:r>
+      <w:r>
+        <w:rPr>
+          <w:lang w:val="en-US"/>
+        </w:rPr>
+        <w:t xml:space="preserve"> can be made, but some are difficult to approach due to</w:t>
+      </w:r>
+      <w:r>
+        <w:rPr>
+          <w:lang w:val="en-US"/>
+        </w:rPr>
+        <w:t xml:space="preserve"> the limitations when working with </w:t>
+      </w:r>
+      <w:r>
+        <w:rPr>
+          <w:lang w:val="en-US"/>
+        </w:rPr>
+        <w:t>a finished environment.</w:t>
+      </w:r>
+      <w:r>
+        <w:rPr>
+          <w:lang w:val="en-US"/>
+        </w:rPr>
+        <w:t xml:space="preserve"> </w:t>
       </w:r>
     </w:p>
     <w:p>

</xml_diff>

<commit_message>
Genetic algorithm functional, first training session stat added
</commit_message>
<xml_diff>
--- a/Project/Documentation/Workflow.docx
+++ b/Project/Documentation/Workflow.docx
@@ -123,13 +123,12 @@
         </w:rPr>
         <w:t xml:space="preserve">. </w:t>
       </w:r>
-    </w:p>
-    <w:p>
-      <w:pPr>
-        <w:rPr>
-          <w:lang w:val="en-US"/>
-        </w:rPr>
-      </w:pPr>
+      <w:r>
+        <w:rPr>
+          <w:lang w:val="en-US"/>
+        </w:rPr>
+        <w:t xml:space="preserve">Thought about pros and cons of each task. </w:t>
+      </w:r>
     </w:p>
     <w:p>
       <w:pPr>
@@ -177,7 +176,25 @@
         <w:rPr>
           <w:lang w:val="en-US"/>
         </w:rPr>
-        <w:t>Busy due to assignments and obligatory coursework in other courses.</w:t>
+        <w:t>Busy due to assignments and obligatory coursework in other courses</w:t>
+      </w:r>
+      <w:r>
+        <w:rPr>
+          <w:lang w:val="en-US"/>
+        </w:rPr>
+        <w:t xml:space="preserve">, so haven’t began working on </w:t>
+      </w:r>
+      <w:r>
+        <w:rPr>
+          <w:lang w:val="en-US"/>
+        </w:rPr>
+        <w:t xml:space="preserve">anything yet. Still </w:t>
+      </w:r>
+      <w:r>
+        <w:rPr>
+          <w:lang w:val="en-US"/>
+        </w:rPr>
+        <w:t xml:space="preserve">looking at each task and considering which one I want to choose. </w:t>
       </w:r>
     </w:p>
     <w:p>
@@ -300,7 +317,7 @@
         <w:rPr>
           <w:lang w:val="en-US"/>
         </w:rPr>
-        <w:t>.</w:t>
+        <w:t xml:space="preserve"> as it was the most interesting to me. </w:t>
       </w:r>
     </w:p>
     <w:p>
@@ -350,7 +367,7 @@
           <w:lang w:val="en-US"/>
         </w:rPr>
       </w:pPr>
-      <w:hyperlink r:id="rId5" w:history="1">
+      <w:hyperlink r:id="rId6" w:history="1">
         <w:r>
           <w:rPr>
             <w:rStyle w:val="Hyperlink"/>
@@ -468,7 +485,7 @@
                     </pic:cNvPicPr>
                   </pic:nvPicPr>
                   <pic:blipFill>
-                    <a:blip r:embed="rId6">
+                    <a:blip r:embed="rId7">
                       <a:extLst>
                         <a:ext uri="{28A0092B-C50C-407E-A947-70E740481C1C}">
                           <a14:useLocalDpi xmlns:a14="http://schemas.microsoft.com/office/drawing/2010/main" val="0"/>
@@ -584,7 +601,7 @@
                     </pic:cNvPicPr>
                   </pic:nvPicPr>
                   <pic:blipFill>
-                    <a:blip r:embed="rId7">
+                    <a:blip r:embed="rId8">
                       <a:extLst>
                         <a:ext uri="{28A0092B-C50C-407E-A947-70E740481C1C}">
                           <a14:useLocalDpi xmlns:a14="http://schemas.microsoft.com/office/drawing/2010/main" val="0"/>
@@ -945,13 +962,6 @@
     <w:p>
       <w:pPr>
         <w:rPr>
-          <w:lang w:val="en-US"/>
-        </w:rPr>
-      </w:pPr>
-    </w:p>
-    <w:p>
-      <w:pPr>
-        <w:rPr>
           <w:b/>
           <w:bCs/>
           <w:lang w:val="en-US"/>
@@ -1115,7 +1125,21 @@
         <w:rPr>
           <w:lang w:val="en-US"/>
         </w:rPr>
-        <w:t>significantly more complex than the CartPole environment.</w:t>
+        <w:t xml:space="preserve">significantly more complex than the </w:t>
+      </w:r>
+      <w:proofErr w:type="spellStart"/>
+      <w:r>
+        <w:rPr>
+          <w:lang w:val="en-US"/>
+        </w:rPr>
+        <w:t>CartPole</w:t>
+      </w:r>
+      <w:proofErr w:type="spellEnd"/>
+      <w:r>
+        <w:rPr>
+          <w:lang w:val="en-US"/>
+        </w:rPr>
+        <w:t xml:space="preserve"> environment.</w:t>
       </w:r>
       <w:r>
         <w:rPr>
@@ -1163,8 +1187,16 @@
         <w:rPr>
           <w:lang w:val="en-US"/>
         </w:rPr>
-        <w:t xml:space="preserve"> CartPole</w:t>
-      </w:r>
+        <w:t xml:space="preserve"> </w:t>
+      </w:r>
+      <w:proofErr w:type="spellStart"/>
+      <w:r>
+        <w:rPr>
+          <w:lang w:val="en-US"/>
+        </w:rPr>
+        <w:t>CartPole</w:t>
+      </w:r>
+      <w:proofErr w:type="spellEnd"/>
       <w:r>
         <w:rPr>
           <w:lang w:val="en-US"/>
@@ -1737,7 +1769,7 @@
                     </pic:cNvPicPr>
                   </pic:nvPicPr>
                   <pic:blipFill>
-                    <a:blip r:embed="rId8">
+                    <a:blip r:embed="rId9">
                       <a:extLst>
                         <a:ext uri="{28A0092B-C50C-407E-A947-70E740481C1C}">
                           <a14:useLocalDpi xmlns:a14="http://schemas.microsoft.com/office/drawing/2010/main" val="0"/>
@@ -2042,7 +2074,7 @@
         </w:rPr>
         <w:t xml:space="preserve"> </w:t>
       </w:r>
-      <w:hyperlink r:id="rId9" w:history="1">
+      <w:hyperlink r:id="rId10" w:history="1">
         <w:r>
           <w:rPr>
             <w:rStyle w:val="Hyperlink"/>
@@ -2144,7 +2176,7 @@
                     </pic:cNvPicPr>
                   </pic:nvPicPr>
                   <pic:blipFill rotWithShape="1">
-                    <a:blip r:embed="rId10" cstate="print">
+                    <a:blip r:embed="rId11" cstate="print">
                       <a:extLst>
                         <a:ext uri="{28A0092B-C50C-407E-A947-70E740481C1C}">
                           <a14:useLocalDpi xmlns:a14="http://schemas.microsoft.com/office/drawing/2010/main" val="0"/>
@@ -2190,7 +2222,7 @@
         </w:rPr>
         <w:t xml:space="preserve">Decided to play around with the </w:t>
       </w:r>
-      <w:hyperlink r:id="rId11" w:history="1">
+      <w:hyperlink r:id="rId12" w:history="1">
         <w:r>
           <w:rPr>
             <w:rStyle w:val="Hyperlink"/>
@@ -2587,460 +2619,6 @@
                     <pic:cNvPr id="0" name="Picture 1"/>
                     <pic:cNvPicPr>
                       <a:picLocks noChangeAspect="1" noChangeArrowheads="1" noCrop="1"/>
-                    </pic:cNvPicPr>
-                  </pic:nvPicPr>
-                  <pic:blipFill>
-                    <a:blip r:embed="rId12">
-                      <a:extLst>
-                        <a:ext uri="{28A0092B-C50C-407E-A947-70E740481C1C}">
-                          <a14:useLocalDpi xmlns:a14="http://schemas.microsoft.com/office/drawing/2010/main" val="0"/>
-                        </a:ext>
-                      </a:extLst>
-                    </a:blip>
-                    <a:srcRect/>
-                    <a:stretch>
-                      <a:fillRect/>
-                    </a:stretch>
-                  </pic:blipFill>
-                  <pic:spPr bwMode="auto">
-                    <a:xfrm>
-                      <a:off x="0" y="0"/>
-                      <a:ext cx="2438400" cy="2286000"/>
-                    </a:xfrm>
-                    <a:prstGeom prst="rect">
-                      <a:avLst/>
-                    </a:prstGeom>
-                    <a:noFill/>
-                    <a:ln>
-                      <a:noFill/>
-                    </a:ln>
-                  </pic:spPr>
-                </pic:pic>
-              </a:graphicData>
-            </a:graphic>
-          </wp:inline>
-        </w:drawing>
-      </w:r>
-    </w:p>
-    <w:p>
-      <w:pPr>
-        <w:pStyle w:val="ListParagraph"/>
-        <w:numPr>
-          <w:ilvl w:val="0"/>
-          <w:numId w:val="1"/>
-        </w:numPr>
-        <w:rPr>
-          <w:lang w:val="en-US"/>
-        </w:rPr>
-      </w:pPr>
-      <w:r>
-        <w:rPr>
-          <w:lang w:val="en-US"/>
-        </w:rPr>
-        <w:t>Concluded</w:t>
-      </w:r>
-      <w:r>
-        <w:rPr>
-          <w:lang w:val="en-US"/>
-        </w:rPr>
-        <w:t xml:space="preserve"> that my </w:t>
-      </w:r>
-      <w:r>
-        <w:rPr>
-          <w:lang w:val="en-US"/>
-        </w:rPr>
-        <w:t>general understanding of Deep</w:t>
-      </w:r>
-      <w:r>
-        <w:rPr>
-          <w:lang w:val="en-US"/>
-        </w:rPr>
-        <w:t xml:space="preserve"> and</w:t>
-      </w:r>
-      <w:r>
-        <w:rPr>
-          <w:lang w:val="en-US"/>
-        </w:rPr>
-        <w:t xml:space="preserve"> Reinforcement Learning</w:t>
-      </w:r>
-      <w:r>
-        <w:rPr>
-          <w:lang w:val="en-US"/>
-        </w:rPr>
-        <w:t xml:space="preserve"> </w:t>
-      </w:r>
-      <w:r>
-        <w:rPr>
-          <w:lang w:val="en-US"/>
-        </w:rPr>
-        <w:t>is</w:t>
-      </w:r>
-      <w:r>
-        <w:rPr>
-          <w:lang w:val="en-US"/>
-        </w:rPr>
-        <w:t xml:space="preserve"> somewhat lacking</w:t>
-      </w:r>
-      <w:r>
-        <w:rPr>
-          <w:lang w:val="en-US"/>
-        </w:rPr>
-        <w:t>, so</w:t>
-      </w:r>
-      <w:r>
-        <w:rPr>
-          <w:lang w:val="en-US"/>
-        </w:rPr>
-        <w:t xml:space="preserve"> I’m going to spend some time</w:t>
-      </w:r>
-      <w:r>
-        <w:rPr>
-          <w:lang w:val="en-US"/>
-        </w:rPr>
-        <w:t xml:space="preserve"> getting a grip o</w:t>
-      </w:r>
-      <w:r>
-        <w:rPr>
-          <w:lang w:val="en-US"/>
-        </w:rPr>
-        <w:t>n these topics before moving on to the new environment.</w:t>
-      </w:r>
-    </w:p>
-    <w:p>
-      <w:pPr>
-        <w:rPr>
-          <w:lang w:val="en-US"/>
-        </w:rPr>
-      </w:pPr>
-    </w:p>
-    <w:p>
-      <w:pPr>
-        <w:rPr>
-          <w:lang w:val="en-US"/>
-        </w:rPr>
-      </w:pPr>
-    </w:p>
-    <w:p>
-      <w:pPr>
-        <w:rPr>
-          <w:b/>
-          <w:bCs/>
-          <w:lang w:val="en-US"/>
-        </w:rPr>
-      </w:pPr>
-      <w:r>
-        <w:rPr>
-          <w:b/>
-          <w:bCs/>
-          <w:lang w:val="en-US"/>
-        </w:rPr>
-        <w:lastRenderedPageBreak/>
-        <w:t>Wednesday 17/11</w:t>
-      </w:r>
-    </w:p>
-    <w:p>
-      <w:pPr>
-        <w:pStyle w:val="ListParagraph"/>
-        <w:numPr>
-          <w:ilvl w:val="0"/>
-          <w:numId w:val="1"/>
-        </w:numPr>
-        <w:rPr>
-          <w:lang w:val="en-US"/>
-        </w:rPr>
-      </w:pPr>
-      <w:r>
-        <w:rPr>
-          <w:lang w:val="en-US"/>
-        </w:rPr>
-        <w:t xml:space="preserve">My stubborn nature will not let me </w:t>
-      </w:r>
-      <w:r>
-        <w:rPr>
-          <w:lang w:val="en-US"/>
-        </w:rPr>
-        <w:t xml:space="preserve">move on past the </w:t>
-      </w:r>
-      <w:r>
-        <w:rPr>
-          <w:lang w:val="en-US"/>
-        </w:rPr>
-        <w:t xml:space="preserve">current </w:t>
-      </w:r>
-      <w:r>
-        <w:rPr>
-          <w:lang w:val="en-US"/>
-        </w:rPr>
-        <w:t xml:space="preserve">environment before </w:t>
-      </w:r>
-      <w:r>
-        <w:rPr>
-          <w:lang w:val="en-US"/>
-        </w:rPr>
-        <w:t>I’ve</w:t>
-      </w:r>
-      <w:r>
-        <w:rPr>
-          <w:lang w:val="en-US"/>
-        </w:rPr>
-        <w:t xml:space="preserve"> achieved something</w:t>
-      </w:r>
-      <w:r>
-        <w:rPr>
-          <w:lang w:val="en-US"/>
-        </w:rPr>
-        <w:t xml:space="preserve">. </w:t>
-      </w:r>
-      <w:r>
-        <w:rPr>
-          <w:lang w:val="en-US"/>
-        </w:rPr>
-        <w:t xml:space="preserve">Spending </w:t>
-      </w:r>
-      <w:r>
-        <w:rPr>
-          <w:lang w:val="en-US"/>
-        </w:rPr>
-        <w:t xml:space="preserve">the day </w:t>
-      </w:r>
-      <w:r>
-        <w:rPr>
-          <w:lang w:val="en-US"/>
-        </w:rPr>
-        <w:t xml:space="preserve">researching and </w:t>
-      </w:r>
-      <w:r>
-        <w:rPr>
-          <w:lang w:val="en-US"/>
-        </w:rPr>
-        <w:t xml:space="preserve">trying to </w:t>
-      </w:r>
-      <w:r>
-        <w:rPr>
-          <w:lang w:val="en-US"/>
-        </w:rPr>
-        <w:t>implement a way</w:t>
-      </w:r>
-      <w:r>
-        <w:rPr>
-          <w:lang w:val="en-US"/>
-        </w:rPr>
-        <w:t xml:space="preserve"> for the</w:t>
-      </w:r>
-      <w:r>
-        <w:rPr>
-          <w:lang w:val="en-US"/>
-        </w:rPr>
-        <w:t xml:space="preserve"> </w:t>
-      </w:r>
-      <w:r>
-        <w:rPr>
-          <w:lang w:val="en-US"/>
-        </w:rPr>
-        <w:t>agent to read the pixel</w:t>
-      </w:r>
-      <w:r>
-        <w:rPr>
-          <w:lang w:val="en-US"/>
-        </w:rPr>
-        <w:t xml:space="preserve"> state of</w:t>
-      </w:r>
-      <w:r>
-        <w:rPr>
-          <w:lang w:val="en-US"/>
-        </w:rPr>
-        <w:t xml:space="preserve"> the game.</w:t>
-      </w:r>
-      <w:r>
-        <w:rPr>
-          <w:lang w:val="en-US"/>
-        </w:rPr>
-        <w:t xml:space="preserve"> </w:t>
-      </w:r>
-    </w:p>
-    <w:p>
-      <w:pPr>
-        <w:pStyle w:val="ListParagraph"/>
-        <w:numPr>
-          <w:ilvl w:val="0"/>
-          <w:numId w:val="1"/>
-        </w:numPr>
-        <w:rPr>
-          <w:lang w:val="en-US"/>
-        </w:rPr>
-      </w:pPr>
-      <w:r>
-        <w:rPr>
-          <w:lang w:val="en-US"/>
-        </w:rPr>
-        <w:t>Found a useful</w:t>
-      </w:r>
-      <w:r>
-        <w:rPr>
-          <w:lang w:val="en-US"/>
-        </w:rPr>
-        <w:t xml:space="preserve"> </w:t>
-      </w:r>
-      <w:r>
-        <w:rPr>
-          <w:lang w:val="en-US"/>
-        </w:rPr>
-        <w:t xml:space="preserve">article on converting </w:t>
-      </w:r>
-      <w:r>
-        <w:rPr>
-          <w:lang w:val="en-US"/>
-        </w:rPr>
-        <w:t xml:space="preserve">the state of an Atari game and playing them with DQN. After reading and following its instructions I’ve </w:t>
-      </w:r>
-      <w:r>
-        <w:rPr>
-          <w:lang w:val="en-US"/>
-        </w:rPr>
-        <w:t>reached</w:t>
-      </w:r>
-      <w:r>
-        <w:rPr>
-          <w:lang w:val="en-US"/>
-        </w:rPr>
-        <w:t xml:space="preserve"> a model that runs, all that is left is to let it run for a while and see if it</w:t>
-      </w:r>
-      <w:r>
-        <w:rPr>
-          <w:lang w:val="en-US"/>
-        </w:rPr>
-        <w:t xml:space="preserve"> learns</w:t>
-      </w:r>
-      <w:r>
-        <w:rPr>
-          <w:lang w:val="en-US"/>
-        </w:rPr>
-        <w:t>.</w:t>
-      </w:r>
-      <w:r>
-        <w:rPr>
-          <w:lang w:val="en-US"/>
-        </w:rPr>
-        <w:t xml:space="preserve"> </w:t>
-      </w:r>
-    </w:p>
-    <w:p>
-      <w:pPr>
-        <w:pStyle w:val="ListParagraph"/>
-        <w:numPr>
-          <w:ilvl w:val="0"/>
-          <w:numId w:val="1"/>
-        </w:numPr>
-        <w:rPr>
-          <w:lang w:val="en-US"/>
-        </w:rPr>
-      </w:pPr>
-      <w:r>
-        <w:rPr>
-          <w:lang w:val="en-US"/>
-        </w:rPr>
-        <w:t xml:space="preserve">Realized the </w:t>
-      </w:r>
-      <w:r>
-        <w:rPr>
-          <w:lang w:val="en-US"/>
-        </w:rPr>
-        <w:t>model was over-cropping the observations, so</w:t>
-      </w:r>
-      <w:r>
-        <w:rPr>
-          <w:lang w:val="en-US"/>
-        </w:rPr>
-        <w:t xml:space="preserve"> </w:t>
-      </w:r>
-      <w:r>
-        <w:rPr>
-          <w:lang w:val="en-US"/>
-        </w:rPr>
-        <w:t xml:space="preserve">it lost information </w:t>
-      </w:r>
-      <w:r>
-        <w:rPr>
-          <w:lang w:val="en-US"/>
-        </w:rPr>
-        <w:t xml:space="preserve">at the top and bottom of </w:t>
-      </w:r>
-      <w:r>
-        <w:rPr>
-          <w:lang w:val="en-US"/>
-        </w:rPr>
-        <w:t>the Tetris matrix.</w:t>
-      </w:r>
-      <w:r>
-        <w:rPr>
-          <w:lang w:val="en-US"/>
-        </w:rPr>
-        <w:t xml:space="preserve"> Here’s what the </w:t>
-      </w:r>
-      <w:r>
-        <w:rPr>
-          <w:lang w:val="en-US"/>
-        </w:rPr>
-        <w:t xml:space="preserve">image </w:t>
-      </w:r>
-      <w:r>
-        <w:rPr>
-          <w:lang w:val="en-US"/>
-        </w:rPr>
-        <w:t>processing</w:t>
-      </w:r>
-      <w:r>
-        <w:rPr>
-          <w:lang w:val="en-US"/>
-        </w:rPr>
-        <w:t xml:space="preserve"> </w:t>
-      </w:r>
-      <w:r>
-        <w:rPr>
-          <w:lang w:val="en-US"/>
-        </w:rPr>
-        <w:t xml:space="preserve">process </w:t>
-      </w:r>
-      <w:r>
-        <w:rPr>
-          <w:lang w:val="en-US"/>
-        </w:rPr>
-        <w:t>currently looks like:</w:t>
-      </w:r>
-      <w:r>
-        <w:rPr>
-          <w:lang w:val="en-US"/>
-        </w:rPr>
-        <w:t xml:space="preserve"> </w:t>
-      </w:r>
-    </w:p>
-    <w:p>
-      <w:pPr>
-        <w:pStyle w:val="ListParagraph"/>
-        <w:rPr>
-          <w:lang w:val="en-US"/>
-        </w:rPr>
-      </w:pPr>
-      <w:r>
-        <w:rPr>
-          <w:noProof/>
-          <w:lang w:val="en-US"/>
-        </w:rPr>
-        <w:drawing>
-          <wp:inline distT="0" distB="0" distL="0" distR="0" wp14:anchorId="78C0DE69" wp14:editId="7B788467">
-            <wp:extent cx="2438400" cy="2286000"/>
-            <wp:effectExtent l="0" t="0" r="0" b="0"/>
-            <wp:docPr id="10" name="Picture 10"/>
-            <wp:cNvGraphicFramePr>
-              <a:graphicFrameLocks xmlns:a="http://schemas.openxmlformats.org/drawingml/2006/main" noChangeAspect="1"/>
-            </wp:cNvGraphicFramePr>
-            <a:graphic xmlns:a="http://schemas.openxmlformats.org/drawingml/2006/main">
-              <a:graphicData uri="http://schemas.openxmlformats.org/drawingml/2006/picture">
-                <pic:pic xmlns:pic="http://schemas.openxmlformats.org/drawingml/2006/picture">
-                  <pic:nvPicPr>
-                    <pic:cNvPr id="0" name="Picture 5"/>
-                    <pic:cNvPicPr>
-                      <a:picLocks noChangeAspect="1" noChangeArrowheads="1"/>
                     </pic:cNvPicPr>
                   </pic:nvPicPr>
                   <pic:blipFill>
@@ -3075,6 +2653,460 @@
           </wp:inline>
         </w:drawing>
       </w:r>
+    </w:p>
+    <w:p>
+      <w:pPr>
+        <w:pStyle w:val="ListParagraph"/>
+        <w:numPr>
+          <w:ilvl w:val="0"/>
+          <w:numId w:val="1"/>
+        </w:numPr>
+        <w:rPr>
+          <w:lang w:val="en-US"/>
+        </w:rPr>
+      </w:pPr>
+      <w:r>
+        <w:rPr>
+          <w:lang w:val="en-US"/>
+        </w:rPr>
+        <w:t>Concluded</w:t>
+      </w:r>
+      <w:r>
+        <w:rPr>
+          <w:lang w:val="en-US"/>
+        </w:rPr>
+        <w:t xml:space="preserve"> that my </w:t>
+      </w:r>
+      <w:r>
+        <w:rPr>
+          <w:lang w:val="en-US"/>
+        </w:rPr>
+        <w:t>general understanding of Deep</w:t>
+      </w:r>
+      <w:r>
+        <w:rPr>
+          <w:lang w:val="en-US"/>
+        </w:rPr>
+        <w:t xml:space="preserve"> and</w:t>
+      </w:r>
+      <w:r>
+        <w:rPr>
+          <w:lang w:val="en-US"/>
+        </w:rPr>
+        <w:t xml:space="preserve"> Reinforcement Learning</w:t>
+      </w:r>
+      <w:r>
+        <w:rPr>
+          <w:lang w:val="en-US"/>
+        </w:rPr>
+        <w:t xml:space="preserve"> </w:t>
+      </w:r>
+      <w:r>
+        <w:rPr>
+          <w:lang w:val="en-US"/>
+        </w:rPr>
+        <w:t>is</w:t>
+      </w:r>
+      <w:r>
+        <w:rPr>
+          <w:lang w:val="en-US"/>
+        </w:rPr>
+        <w:t xml:space="preserve"> somewhat lacking</w:t>
+      </w:r>
+      <w:r>
+        <w:rPr>
+          <w:lang w:val="en-US"/>
+        </w:rPr>
+        <w:t>, so</w:t>
+      </w:r>
+      <w:r>
+        <w:rPr>
+          <w:lang w:val="en-US"/>
+        </w:rPr>
+        <w:t xml:space="preserve"> I’m going to spend some time</w:t>
+      </w:r>
+      <w:r>
+        <w:rPr>
+          <w:lang w:val="en-US"/>
+        </w:rPr>
+        <w:t xml:space="preserve"> getting a grip o</w:t>
+      </w:r>
+      <w:r>
+        <w:rPr>
+          <w:lang w:val="en-US"/>
+        </w:rPr>
+        <w:t>n these topics before moving on to the new environment.</w:t>
+      </w:r>
+    </w:p>
+    <w:p>
+      <w:pPr>
+        <w:rPr>
+          <w:lang w:val="en-US"/>
+        </w:rPr>
+      </w:pPr>
+    </w:p>
+    <w:p>
+      <w:pPr>
+        <w:rPr>
+          <w:lang w:val="en-US"/>
+        </w:rPr>
+      </w:pPr>
+    </w:p>
+    <w:p>
+      <w:pPr>
+        <w:rPr>
+          <w:b/>
+          <w:bCs/>
+          <w:lang w:val="en-US"/>
+        </w:rPr>
+      </w:pPr>
+      <w:r>
+        <w:rPr>
+          <w:b/>
+          <w:bCs/>
+          <w:lang w:val="en-US"/>
+        </w:rPr>
+        <w:lastRenderedPageBreak/>
+        <w:t>Wednesday 17/11</w:t>
+      </w:r>
+    </w:p>
+    <w:p>
+      <w:pPr>
+        <w:pStyle w:val="ListParagraph"/>
+        <w:numPr>
+          <w:ilvl w:val="0"/>
+          <w:numId w:val="1"/>
+        </w:numPr>
+        <w:rPr>
+          <w:lang w:val="en-US"/>
+        </w:rPr>
+      </w:pPr>
+      <w:r>
+        <w:rPr>
+          <w:lang w:val="en-US"/>
+        </w:rPr>
+        <w:t xml:space="preserve">My stubborn nature will not let me </w:t>
+      </w:r>
+      <w:r>
+        <w:rPr>
+          <w:lang w:val="en-US"/>
+        </w:rPr>
+        <w:t xml:space="preserve">move on past the </w:t>
+      </w:r>
+      <w:r>
+        <w:rPr>
+          <w:lang w:val="en-US"/>
+        </w:rPr>
+        <w:t xml:space="preserve">current </w:t>
+      </w:r>
+      <w:r>
+        <w:rPr>
+          <w:lang w:val="en-US"/>
+        </w:rPr>
+        <w:t xml:space="preserve">environment before </w:t>
+      </w:r>
+      <w:r>
+        <w:rPr>
+          <w:lang w:val="en-US"/>
+        </w:rPr>
+        <w:t>I’ve</w:t>
+      </w:r>
+      <w:r>
+        <w:rPr>
+          <w:lang w:val="en-US"/>
+        </w:rPr>
+        <w:t xml:space="preserve"> achieved something</w:t>
+      </w:r>
+      <w:r>
+        <w:rPr>
+          <w:lang w:val="en-US"/>
+        </w:rPr>
+        <w:t xml:space="preserve">. </w:t>
+      </w:r>
+      <w:r>
+        <w:rPr>
+          <w:lang w:val="en-US"/>
+        </w:rPr>
+        <w:t xml:space="preserve">Spending </w:t>
+      </w:r>
+      <w:r>
+        <w:rPr>
+          <w:lang w:val="en-US"/>
+        </w:rPr>
+        <w:t xml:space="preserve">the day </w:t>
+      </w:r>
+      <w:r>
+        <w:rPr>
+          <w:lang w:val="en-US"/>
+        </w:rPr>
+        <w:t xml:space="preserve">researching and </w:t>
+      </w:r>
+      <w:r>
+        <w:rPr>
+          <w:lang w:val="en-US"/>
+        </w:rPr>
+        <w:t xml:space="preserve">trying to </w:t>
+      </w:r>
+      <w:r>
+        <w:rPr>
+          <w:lang w:val="en-US"/>
+        </w:rPr>
+        <w:t>implement a way</w:t>
+      </w:r>
+      <w:r>
+        <w:rPr>
+          <w:lang w:val="en-US"/>
+        </w:rPr>
+        <w:t xml:space="preserve"> for the</w:t>
+      </w:r>
+      <w:r>
+        <w:rPr>
+          <w:lang w:val="en-US"/>
+        </w:rPr>
+        <w:t xml:space="preserve"> </w:t>
+      </w:r>
+      <w:r>
+        <w:rPr>
+          <w:lang w:val="en-US"/>
+        </w:rPr>
+        <w:t>agent to read the pixel</w:t>
+      </w:r>
+      <w:r>
+        <w:rPr>
+          <w:lang w:val="en-US"/>
+        </w:rPr>
+        <w:t xml:space="preserve"> state of</w:t>
+      </w:r>
+      <w:r>
+        <w:rPr>
+          <w:lang w:val="en-US"/>
+        </w:rPr>
+        <w:t xml:space="preserve"> the game.</w:t>
+      </w:r>
+      <w:r>
+        <w:rPr>
+          <w:lang w:val="en-US"/>
+        </w:rPr>
+        <w:t xml:space="preserve"> </w:t>
+      </w:r>
+    </w:p>
+    <w:p>
+      <w:pPr>
+        <w:pStyle w:val="ListParagraph"/>
+        <w:numPr>
+          <w:ilvl w:val="0"/>
+          <w:numId w:val="1"/>
+        </w:numPr>
+        <w:rPr>
+          <w:lang w:val="en-US"/>
+        </w:rPr>
+      </w:pPr>
+      <w:r>
+        <w:rPr>
+          <w:lang w:val="en-US"/>
+        </w:rPr>
+        <w:t>Found a useful</w:t>
+      </w:r>
+      <w:r>
+        <w:rPr>
+          <w:lang w:val="en-US"/>
+        </w:rPr>
+        <w:t xml:space="preserve"> </w:t>
+      </w:r>
+      <w:r>
+        <w:rPr>
+          <w:lang w:val="en-US"/>
+        </w:rPr>
+        <w:t xml:space="preserve">article on converting </w:t>
+      </w:r>
+      <w:r>
+        <w:rPr>
+          <w:lang w:val="en-US"/>
+        </w:rPr>
+        <w:t xml:space="preserve">the state of an Atari game and playing them with DQN. After reading and following its instructions I’ve </w:t>
+      </w:r>
+      <w:r>
+        <w:rPr>
+          <w:lang w:val="en-US"/>
+        </w:rPr>
+        <w:t>reached</w:t>
+      </w:r>
+      <w:r>
+        <w:rPr>
+          <w:lang w:val="en-US"/>
+        </w:rPr>
+        <w:t xml:space="preserve"> a model that runs, all that is left is to let it run for a while and see if it</w:t>
+      </w:r>
+      <w:r>
+        <w:rPr>
+          <w:lang w:val="en-US"/>
+        </w:rPr>
+        <w:t xml:space="preserve"> learns</w:t>
+      </w:r>
+      <w:r>
+        <w:rPr>
+          <w:lang w:val="en-US"/>
+        </w:rPr>
+        <w:t>.</w:t>
+      </w:r>
+      <w:r>
+        <w:rPr>
+          <w:lang w:val="en-US"/>
+        </w:rPr>
+        <w:t xml:space="preserve"> </w:t>
+      </w:r>
+    </w:p>
+    <w:p>
+      <w:pPr>
+        <w:pStyle w:val="ListParagraph"/>
+        <w:numPr>
+          <w:ilvl w:val="0"/>
+          <w:numId w:val="1"/>
+        </w:numPr>
+        <w:rPr>
+          <w:lang w:val="en-US"/>
+        </w:rPr>
+      </w:pPr>
+      <w:r>
+        <w:rPr>
+          <w:lang w:val="en-US"/>
+        </w:rPr>
+        <w:t xml:space="preserve">Realized the </w:t>
+      </w:r>
+      <w:r>
+        <w:rPr>
+          <w:lang w:val="en-US"/>
+        </w:rPr>
+        <w:t>model was over-cropping the observations, so</w:t>
+      </w:r>
+      <w:r>
+        <w:rPr>
+          <w:lang w:val="en-US"/>
+        </w:rPr>
+        <w:t xml:space="preserve"> </w:t>
+      </w:r>
+      <w:r>
+        <w:rPr>
+          <w:lang w:val="en-US"/>
+        </w:rPr>
+        <w:t xml:space="preserve">it lost information </w:t>
+      </w:r>
+      <w:r>
+        <w:rPr>
+          <w:lang w:val="en-US"/>
+        </w:rPr>
+        <w:t xml:space="preserve">at the top and bottom of </w:t>
+      </w:r>
+      <w:r>
+        <w:rPr>
+          <w:lang w:val="en-US"/>
+        </w:rPr>
+        <w:t>the Tetris matrix.</w:t>
+      </w:r>
+      <w:r>
+        <w:rPr>
+          <w:lang w:val="en-US"/>
+        </w:rPr>
+        <w:t xml:space="preserve"> Here’s what the </w:t>
+      </w:r>
+      <w:r>
+        <w:rPr>
+          <w:lang w:val="en-US"/>
+        </w:rPr>
+        <w:t xml:space="preserve">image </w:t>
+      </w:r>
+      <w:r>
+        <w:rPr>
+          <w:lang w:val="en-US"/>
+        </w:rPr>
+        <w:t>processing</w:t>
+      </w:r>
+      <w:r>
+        <w:rPr>
+          <w:lang w:val="en-US"/>
+        </w:rPr>
+        <w:t xml:space="preserve"> </w:t>
+      </w:r>
+      <w:r>
+        <w:rPr>
+          <w:lang w:val="en-US"/>
+        </w:rPr>
+        <w:t xml:space="preserve">process </w:t>
+      </w:r>
+      <w:r>
+        <w:rPr>
+          <w:lang w:val="en-US"/>
+        </w:rPr>
+        <w:t>currently looks like:</w:t>
+      </w:r>
+      <w:r>
+        <w:rPr>
+          <w:lang w:val="en-US"/>
+        </w:rPr>
+        <w:t xml:space="preserve"> </w:t>
+      </w:r>
+    </w:p>
+    <w:p>
+      <w:pPr>
+        <w:pStyle w:val="ListParagraph"/>
+        <w:rPr>
+          <w:lang w:val="en-US"/>
+        </w:rPr>
+      </w:pPr>
+      <w:r>
+        <w:rPr>
+          <w:noProof/>
+          <w:lang w:val="en-US"/>
+        </w:rPr>
+        <w:drawing>
+          <wp:inline distT="0" distB="0" distL="0" distR="0" wp14:anchorId="78C0DE69" wp14:editId="7B788467">
+            <wp:extent cx="2438400" cy="2286000"/>
+            <wp:effectExtent l="0" t="0" r="0" b="0"/>
+            <wp:docPr id="10" name="Picture 10"/>
+            <wp:cNvGraphicFramePr>
+              <a:graphicFrameLocks xmlns:a="http://schemas.openxmlformats.org/drawingml/2006/main" noChangeAspect="1"/>
+            </wp:cNvGraphicFramePr>
+            <a:graphic xmlns:a="http://schemas.openxmlformats.org/drawingml/2006/main">
+              <a:graphicData uri="http://schemas.openxmlformats.org/drawingml/2006/picture">
+                <pic:pic xmlns:pic="http://schemas.openxmlformats.org/drawingml/2006/picture">
+                  <pic:nvPicPr>
+                    <pic:cNvPr id="0" name="Picture 5"/>
+                    <pic:cNvPicPr>
+                      <a:picLocks noChangeAspect="1" noChangeArrowheads="1"/>
+                    </pic:cNvPicPr>
+                  </pic:nvPicPr>
+                  <pic:blipFill>
+                    <a:blip r:embed="rId14">
+                      <a:extLst>
+                        <a:ext uri="{28A0092B-C50C-407E-A947-70E740481C1C}">
+                          <a14:useLocalDpi xmlns:a14="http://schemas.microsoft.com/office/drawing/2010/main" val="0"/>
+                        </a:ext>
+                      </a:extLst>
+                    </a:blip>
+                    <a:srcRect/>
+                    <a:stretch>
+                      <a:fillRect/>
+                    </a:stretch>
+                  </pic:blipFill>
+                  <pic:spPr bwMode="auto">
+                    <a:xfrm>
+                      <a:off x="0" y="0"/>
+                      <a:ext cx="2438400" cy="2286000"/>
+                    </a:xfrm>
+                    <a:prstGeom prst="rect">
+                      <a:avLst/>
+                    </a:prstGeom>
+                    <a:noFill/>
+                    <a:ln>
+                      <a:noFill/>
+                    </a:ln>
+                  </pic:spPr>
+                </pic:pic>
+              </a:graphicData>
+            </a:graphic>
+          </wp:inline>
+        </w:drawing>
+      </w:r>
       <w:r>
         <w:rPr>
           <w:noProof/>
@@ -3098,7 +3130,7 @@
                     </pic:cNvPicPr>
                   </pic:nvPicPr>
                   <pic:blipFill>
-                    <a:blip r:embed="rId14">
+                    <a:blip r:embed="rId15">
                       <a:extLst>
                         <a:ext uri="{28A0092B-C50C-407E-A947-70E740481C1C}">
                           <a14:useLocalDpi xmlns:a14="http://schemas.microsoft.com/office/drawing/2010/main" val="0"/>
@@ -3152,7 +3184,7 @@
                     </pic:cNvPicPr>
                   </pic:nvPicPr>
                   <pic:blipFill>
-                    <a:blip r:embed="rId15">
+                    <a:blip r:embed="rId16">
                       <a:extLst>
                         <a:ext uri="{28A0092B-C50C-407E-A947-70E740481C1C}">
                           <a14:useLocalDpi xmlns:a14="http://schemas.microsoft.com/office/drawing/2010/main" val="0"/>
@@ -3447,412 +3479,6 @@
             <wp:effectExtent l="0" t="0" r="0" b="0"/>
             <wp:wrapSquare wrapText="bothSides"/>
             <wp:docPr id="6" name="Picture 6"/>
-            <wp:cNvGraphicFramePr>
-              <a:graphicFrameLocks xmlns:a="http://schemas.openxmlformats.org/drawingml/2006/main" noChangeAspect="1"/>
-            </wp:cNvGraphicFramePr>
-            <a:graphic xmlns:a="http://schemas.openxmlformats.org/drawingml/2006/main">
-              <a:graphicData uri="http://schemas.openxmlformats.org/drawingml/2006/picture">
-                <pic:pic xmlns:pic="http://schemas.openxmlformats.org/drawingml/2006/picture">
-                  <pic:nvPicPr>
-                    <pic:cNvPr id="0" name="Picture 1"/>
-                    <pic:cNvPicPr>
-                      <a:picLocks noChangeAspect="1" noChangeArrowheads="1" noCrop="1"/>
-                    </pic:cNvPicPr>
-                  </pic:nvPicPr>
-                  <pic:blipFill>
-                    <a:blip r:embed="rId16">
-                      <a:extLst>
-                        <a:ext uri="{28A0092B-C50C-407E-A947-70E740481C1C}">
-                          <a14:useLocalDpi xmlns:a14="http://schemas.microsoft.com/office/drawing/2010/main" val="0"/>
-                        </a:ext>
-                      </a:extLst>
-                    </a:blip>
-                    <a:srcRect/>
-                    <a:stretch>
-                      <a:fillRect/>
-                    </a:stretch>
-                  </pic:blipFill>
-                  <pic:spPr bwMode="auto">
-                    <a:xfrm>
-                      <a:off x="0" y="0"/>
-                      <a:ext cx="2438400" cy="2286000"/>
-                    </a:xfrm>
-                    <a:prstGeom prst="rect">
-                      <a:avLst/>
-                    </a:prstGeom>
-                    <a:noFill/>
-                    <a:ln>
-                      <a:noFill/>
-                    </a:ln>
-                  </pic:spPr>
-                </pic:pic>
-              </a:graphicData>
-            </a:graphic>
-          </wp:anchor>
-        </w:drawing>
-      </w:r>
-      <w:r>
-        <w:rPr>
-          <w:lang w:val="en-US"/>
-        </w:rPr>
-        <w:t>After observing the agent play for a while it seems to connect</w:t>
-      </w:r>
-      <w:r>
-        <w:rPr>
-          <w:lang w:val="en-US"/>
-        </w:rPr>
-        <w:t xml:space="preserve"> the gain with certain actions,</w:t>
-      </w:r>
-      <w:r>
-        <w:rPr>
-          <w:lang w:val="en-US"/>
-        </w:rPr>
-        <w:t xml:space="preserve"> as can be seen by it repeatedly smashing </w:t>
-      </w:r>
-      <w:r>
-        <w:rPr>
-          <w:lang w:val="en-US"/>
-        </w:rPr>
-        <w:t>the tetronimos into the side.</w:t>
-      </w:r>
-      <w:r>
-        <w:rPr>
-          <w:lang w:val="en-US"/>
-        </w:rPr>
-        <w:t xml:space="preserve"> </w:t>
-      </w:r>
-    </w:p>
-    <w:p>
-      <w:pPr>
-        <w:rPr>
-          <w:b/>
-          <w:bCs/>
-          <w:sz w:val="28"/>
-          <w:szCs w:val="28"/>
-          <w:lang w:val="en-US"/>
-        </w:rPr>
-      </w:pPr>
-    </w:p>
-    <w:p>
-      <w:pPr>
-        <w:rPr>
-          <w:b/>
-          <w:bCs/>
-          <w:sz w:val="28"/>
-          <w:szCs w:val="28"/>
-          <w:lang w:val="en-US"/>
-        </w:rPr>
-      </w:pPr>
-    </w:p>
-    <w:p>
-      <w:pPr>
-        <w:rPr>
-          <w:b/>
-          <w:bCs/>
-          <w:sz w:val="28"/>
-          <w:szCs w:val="28"/>
-          <w:lang w:val="en-US"/>
-        </w:rPr>
-      </w:pPr>
-    </w:p>
-    <w:p>
-      <w:pPr>
-        <w:rPr>
-          <w:b/>
-          <w:bCs/>
-          <w:sz w:val="28"/>
-          <w:szCs w:val="28"/>
-          <w:lang w:val="en-US"/>
-        </w:rPr>
-      </w:pPr>
-    </w:p>
-    <w:p>
-      <w:pPr>
-        <w:rPr>
-          <w:b/>
-          <w:bCs/>
-          <w:sz w:val="28"/>
-          <w:szCs w:val="28"/>
-          <w:lang w:val="en-US"/>
-        </w:rPr>
-      </w:pPr>
-    </w:p>
-    <w:p>
-      <w:pPr>
-        <w:rPr>
-          <w:b/>
-          <w:bCs/>
-          <w:sz w:val="28"/>
-          <w:szCs w:val="28"/>
-          <w:lang w:val="en-US"/>
-        </w:rPr>
-      </w:pPr>
-    </w:p>
-    <w:p>
-      <w:pPr>
-        <w:rPr>
-          <w:b/>
-          <w:bCs/>
-          <w:sz w:val="28"/>
-          <w:szCs w:val="28"/>
-          <w:lang w:val="en-US"/>
-        </w:rPr>
-      </w:pPr>
-    </w:p>
-    <w:p>
-      <w:pPr>
-        <w:rPr>
-          <w:b/>
-          <w:bCs/>
-          <w:sz w:val="28"/>
-          <w:szCs w:val="28"/>
-          <w:lang w:val="en-US"/>
-        </w:rPr>
-      </w:pPr>
-    </w:p>
-    <w:p>
-      <w:pPr>
-        <w:rPr>
-          <w:b/>
-          <w:bCs/>
-          <w:lang w:val="en-US"/>
-        </w:rPr>
-      </w:pPr>
-      <w:r>
-        <w:rPr>
-          <w:b/>
-          <w:bCs/>
-          <w:lang w:val="en-US"/>
-        </w:rPr>
-        <w:lastRenderedPageBreak/>
-        <w:t>Thursday</w:t>
-      </w:r>
-      <w:r>
-        <w:rPr>
-          <w:b/>
-          <w:bCs/>
-          <w:lang w:val="en-US"/>
-        </w:rPr>
-        <w:t xml:space="preserve"> 1</w:t>
-      </w:r>
-      <w:r>
-        <w:rPr>
-          <w:b/>
-          <w:bCs/>
-          <w:lang w:val="en-US"/>
-        </w:rPr>
-        <w:t>8</w:t>
-      </w:r>
-      <w:r>
-        <w:rPr>
-          <w:b/>
-          <w:bCs/>
-          <w:lang w:val="en-US"/>
-        </w:rPr>
-        <w:t>/11</w:t>
-      </w:r>
-    </w:p>
-    <w:p>
-      <w:pPr>
-        <w:pStyle w:val="ListParagraph"/>
-        <w:numPr>
-          <w:ilvl w:val="0"/>
-          <w:numId w:val="1"/>
-        </w:numPr>
-        <w:rPr>
-          <w:b/>
-          <w:bCs/>
-          <w:sz w:val="28"/>
-          <w:szCs w:val="28"/>
-          <w:lang w:val="en-US"/>
-        </w:rPr>
-      </w:pPr>
-      <w:r>
-        <w:rPr>
-          <w:lang w:val="en-US"/>
-        </w:rPr>
-        <w:t xml:space="preserve">After leaving the agent to train for </w:t>
-      </w:r>
-      <w:r>
-        <w:rPr>
-          <w:lang w:val="en-US"/>
-        </w:rPr>
-        <w:t xml:space="preserve">a long period of time it seems the agent does appear to develop some tendencies, although not the ones we want. Instead of trying to clear line it </w:t>
-      </w:r>
-      <w:r>
-        <w:rPr>
-          <w:lang w:val="en-US"/>
-        </w:rPr>
-        <w:t xml:space="preserve">seems to </w:t>
-      </w:r>
-      <w:r>
-        <w:rPr>
-          <w:lang w:val="en-US"/>
-        </w:rPr>
-        <w:t>try to end the game as quickly as possible</w:t>
-      </w:r>
-      <w:r>
-        <w:rPr>
-          <w:lang w:val="en-US"/>
-        </w:rPr>
-        <w:t xml:space="preserve">, </w:t>
-      </w:r>
-      <w:r>
-        <w:rPr>
-          <w:lang w:val="en-US"/>
-        </w:rPr>
-        <w:t xml:space="preserve">and </w:t>
-      </w:r>
-      <w:r>
-        <w:rPr>
-          <w:lang w:val="en-US"/>
-        </w:rPr>
-        <w:t xml:space="preserve">ends </w:t>
-      </w:r>
-      <w:r>
-        <w:rPr>
-          <w:lang w:val="en-US"/>
-        </w:rPr>
-        <w:t xml:space="preserve">many episodes within 1000 steps, </w:t>
-      </w:r>
-      <w:r>
-        <w:rPr>
-          <w:lang w:val="en-US"/>
-        </w:rPr>
-        <w:t xml:space="preserve">the lowest thus far sitting at </w:t>
-      </w:r>
-      <w:r>
-        <w:rPr>
-          <w:lang w:val="en-US"/>
-        </w:rPr>
-        <w:t>428</w:t>
-      </w:r>
-      <w:r>
-        <w:rPr>
-          <w:lang w:val="en-US"/>
-        </w:rPr>
-        <w:t>.</w:t>
-      </w:r>
-      <w:r>
-        <w:rPr>
-          <w:lang w:val="en-US"/>
-        </w:rPr>
-        <w:t xml:space="preserve"> Typical episodes </w:t>
-      </w:r>
-      <w:r>
-        <w:rPr>
-          <w:lang w:val="en-US"/>
-        </w:rPr>
-        <w:t xml:space="preserve">in the earlier episodes </w:t>
-      </w:r>
-      <w:r>
-        <w:rPr>
-          <w:lang w:val="en-US"/>
-        </w:rPr>
-        <w:t>last anywhere from 5000 to 10000 steps.</w:t>
-      </w:r>
-      <w:r>
-        <w:rPr>
-          <w:lang w:val="en-US"/>
-        </w:rPr>
-        <w:t xml:space="preserve"> </w:t>
-      </w:r>
-    </w:p>
-    <w:p>
-      <w:pPr>
-        <w:pStyle w:val="ListParagraph"/>
-        <w:numPr>
-          <w:ilvl w:val="0"/>
-          <w:numId w:val="1"/>
-        </w:numPr>
-        <w:rPr>
-          <w:lang w:val="en-US"/>
-        </w:rPr>
-      </w:pPr>
-      <w:r>
-        <w:rPr>
-          <w:lang w:val="en-US"/>
-        </w:rPr>
-        <w:t>Stopped the agent</w:t>
-      </w:r>
-      <w:r>
-        <w:rPr>
-          <w:lang w:val="en-US"/>
-        </w:rPr>
-        <w:t xml:space="preserve"> at episode 612</w:t>
-      </w:r>
-      <w:r>
-        <w:rPr>
-          <w:lang w:val="en-US"/>
-        </w:rPr>
-        <w:t xml:space="preserve"> without seeing too much improvement</w:t>
-      </w:r>
-      <w:r>
-        <w:rPr>
-          <w:lang w:val="en-US"/>
-        </w:rPr>
-        <w:t xml:space="preserve">. </w:t>
-      </w:r>
-      <w:r>
-        <w:rPr>
-          <w:lang w:val="en-US"/>
-        </w:rPr>
-        <w:t>Loading the model for evaluation</w:t>
-      </w:r>
-      <w:r>
-        <w:rPr>
-          <w:lang w:val="en-US"/>
-        </w:rPr>
-        <w:t xml:space="preserve"> </w:t>
-      </w:r>
-      <w:r>
-        <w:rPr>
-          <w:lang w:val="en-US"/>
-        </w:rPr>
-        <w:t>looks like so</w:t>
-      </w:r>
-      <w:r>
-        <w:rPr>
-          <w:lang w:val="en-US"/>
-        </w:rPr>
-        <w:t xml:space="preserve"> :</w:t>
-      </w:r>
-      <w:r>
-        <w:rPr>
-          <w:lang w:val="en-US"/>
-        </w:rPr>
-        <w:t xml:space="preserve"> </w:t>
-      </w:r>
-    </w:p>
-    <w:p>
-      <w:pPr>
-        <w:pStyle w:val="ListParagraph"/>
-        <w:numPr>
-          <w:ilvl w:val="0"/>
-          <w:numId w:val="1"/>
-        </w:numPr>
-        <w:rPr>
-          <w:lang w:val="en-US"/>
-        </w:rPr>
-      </w:pPr>
-      <w:r>
-        <w:rPr>
-          <w:noProof/>
-          <w:lang w:val="en-US"/>
-        </w:rPr>
-        <w:drawing>
-          <wp:anchor distT="0" distB="0" distL="114300" distR="114300" simplePos="0" relativeHeight="251660288" behindDoc="0" locked="0" layoutInCell="1" allowOverlap="1" wp14:anchorId="5602B85F" wp14:editId="42C164C9">
-            <wp:simplePos x="0" y="0"/>
-            <wp:positionH relativeFrom="column">
-              <wp:posOffset>3212938</wp:posOffset>
-            </wp:positionH>
-            <wp:positionV relativeFrom="paragraph">
-              <wp:posOffset>200985</wp:posOffset>
-            </wp:positionV>
-            <wp:extent cx="2438400" cy="2286000"/>
-            <wp:effectExtent l="0" t="0" r="0" b="0"/>
-            <wp:wrapSquare wrapText="bothSides"/>
-            <wp:docPr id="7" name="Picture 7"/>
             <wp:cNvGraphicFramePr>
               <a:graphicFrameLocks xmlns:a="http://schemas.openxmlformats.org/drawingml/2006/main" noChangeAspect="1"/>
             </wp:cNvGraphicFramePr>
@@ -3901,6 +3527,426 @@
         <w:rPr>
           <w:lang w:val="en-US"/>
         </w:rPr>
+        <w:t>After observing the agent play for a while it seems to connect</w:t>
+      </w:r>
+      <w:r>
+        <w:rPr>
+          <w:lang w:val="en-US"/>
+        </w:rPr>
+        <w:t xml:space="preserve"> the gain with certain actions,</w:t>
+      </w:r>
+      <w:r>
+        <w:rPr>
+          <w:lang w:val="en-US"/>
+        </w:rPr>
+        <w:t xml:space="preserve"> as can be seen by it repeatedly smashing </w:t>
+      </w:r>
+      <w:r>
+        <w:rPr>
+          <w:lang w:val="en-US"/>
+        </w:rPr>
+        <w:t xml:space="preserve">the </w:t>
+      </w:r>
+      <w:proofErr w:type="spellStart"/>
+      <w:r>
+        <w:rPr>
+          <w:lang w:val="en-US"/>
+        </w:rPr>
+        <w:t>tetronimos</w:t>
+      </w:r>
+      <w:proofErr w:type="spellEnd"/>
+      <w:r>
+        <w:rPr>
+          <w:lang w:val="en-US"/>
+        </w:rPr>
+        <w:t xml:space="preserve"> into the side.</w:t>
+      </w:r>
+      <w:r>
+        <w:rPr>
+          <w:lang w:val="en-US"/>
+        </w:rPr>
+        <w:t xml:space="preserve"> </w:t>
+      </w:r>
+    </w:p>
+    <w:p>
+      <w:pPr>
+        <w:rPr>
+          <w:b/>
+          <w:bCs/>
+          <w:sz w:val="28"/>
+          <w:szCs w:val="28"/>
+          <w:lang w:val="en-US"/>
+        </w:rPr>
+      </w:pPr>
+    </w:p>
+    <w:p>
+      <w:pPr>
+        <w:rPr>
+          <w:b/>
+          <w:bCs/>
+          <w:sz w:val="28"/>
+          <w:szCs w:val="28"/>
+          <w:lang w:val="en-US"/>
+        </w:rPr>
+      </w:pPr>
+    </w:p>
+    <w:p>
+      <w:pPr>
+        <w:rPr>
+          <w:b/>
+          <w:bCs/>
+          <w:sz w:val="28"/>
+          <w:szCs w:val="28"/>
+          <w:lang w:val="en-US"/>
+        </w:rPr>
+      </w:pPr>
+    </w:p>
+    <w:p>
+      <w:pPr>
+        <w:rPr>
+          <w:b/>
+          <w:bCs/>
+          <w:sz w:val="28"/>
+          <w:szCs w:val="28"/>
+          <w:lang w:val="en-US"/>
+        </w:rPr>
+      </w:pPr>
+    </w:p>
+    <w:p>
+      <w:pPr>
+        <w:rPr>
+          <w:b/>
+          <w:bCs/>
+          <w:sz w:val="28"/>
+          <w:szCs w:val="28"/>
+          <w:lang w:val="en-US"/>
+        </w:rPr>
+      </w:pPr>
+    </w:p>
+    <w:p>
+      <w:pPr>
+        <w:rPr>
+          <w:b/>
+          <w:bCs/>
+          <w:sz w:val="28"/>
+          <w:szCs w:val="28"/>
+          <w:lang w:val="en-US"/>
+        </w:rPr>
+      </w:pPr>
+    </w:p>
+    <w:p>
+      <w:pPr>
+        <w:rPr>
+          <w:b/>
+          <w:bCs/>
+          <w:sz w:val="28"/>
+          <w:szCs w:val="28"/>
+          <w:lang w:val="en-US"/>
+        </w:rPr>
+      </w:pPr>
+    </w:p>
+    <w:p>
+      <w:pPr>
+        <w:rPr>
+          <w:b/>
+          <w:bCs/>
+          <w:sz w:val="28"/>
+          <w:szCs w:val="28"/>
+          <w:lang w:val="en-US"/>
+        </w:rPr>
+      </w:pPr>
+    </w:p>
+    <w:p>
+      <w:pPr>
+        <w:rPr>
+          <w:b/>
+          <w:bCs/>
+          <w:lang w:val="en-US"/>
+        </w:rPr>
+      </w:pPr>
+      <w:r>
+        <w:rPr>
+          <w:b/>
+          <w:bCs/>
+          <w:lang w:val="en-US"/>
+        </w:rPr>
+        <w:lastRenderedPageBreak/>
+        <w:t>Thursday</w:t>
+      </w:r>
+      <w:r>
+        <w:rPr>
+          <w:b/>
+          <w:bCs/>
+          <w:lang w:val="en-US"/>
+        </w:rPr>
+        <w:t xml:space="preserve"> 1</w:t>
+      </w:r>
+      <w:r>
+        <w:rPr>
+          <w:b/>
+          <w:bCs/>
+          <w:lang w:val="en-US"/>
+        </w:rPr>
+        <w:t>8</w:t>
+      </w:r>
+      <w:r>
+        <w:rPr>
+          <w:b/>
+          <w:bCs/>
+          <w:lang w:val="en-US"/>
+        </w:rPr>
+        <w:t>/11</w:t>
+      </w:r>
+    </w:p>
+    <w:p>
+      <w:pPr>
+        <w:pStyle w:val="ListParagraph"/>
+        <w:numPr>
+          <w:ilvl w:val="0"/>
+          <w:numId w:val="1"/>
+        </w:numPr>
+        <w:rPr>
+          <w:b/>
+          <w:bCs/>
+          <w:sz w:val="28"/>
+          <w:szCs w:val="28"/>
+          <w:lang w:val="en-US"/>
+        </w:rPr>
+      </w:pPr>
+      <w:r>
+        <w:rPr>
+          <w:lang w:val="en-US"/>
+        </w:rPr>
+        <w:t xml:space="preserve">After leaving the agent to train for </w:t>
+      </w:r>
+      <w:r>
+        <w:rPr>
+          <w:lang w:val="en-US"/>
+        </w:rPr>
+        <w:t xml:space="preserve">a long period of time it seems the agent does appear to develop some tendencies, although not the ones we want. Instead of trying to clear line it </w:t>
+      </w:r>
+      <w:r>
+        <w:rPr>
+          <w:lang w:val="en-US"/>
+        </w:rPr>
+        <w:t xml:space="preserve">seems to </w:t>
+      </w:r>
+      <w:r>
+        <w:rPr>
+          <w:lang w:val="en-US"/>
+        </w:rPr>
+        <w:t>try to end the game as quickly as possible</w:t>
+      </w:r>
+      <w:r>
+        <w:rPr>
+          <w:lang w:val="en-US"/>
+        </w:rPr>
+        <w:t xml:space="preserve">, </w:t>
+      </w:r>
+      <w:r>
+        <w:rPr>
+          <w:lang w:val="en-US"/>
+        </w:rPr>
+        <w:t xml:space="preserve">and </w:t>
+      </w:r>
+      <w:r>
+        <w:rPr>
+          <w:lang w:val="en-US"/>
+        </w:rPr>
+        <w:t xml:space="preserve">ends </w:t>
+      </w:r>
+      <w:r>
+        <w:rPr>
+          <w:lang w:val="en-US"/>
+        </w:rPr>
+        <w:t xml:space="preserve">many episodes within 1000 steps, </w:t>
+      </w:r>
+      <w:r>
+        <w:rPr>
+          <w:lang w:val="en-US"/>
+        </w:rPr>
+        <w:t xml:space="preserve">the lowest thus far sitting at </w:t>
+      </w:r>
+      <w:r>
+        <w:rPr>
+          <w:lang w:val="en-US"/>
+        </w:rPr>
+        <w:t>428</w:t>
+      </w:r>
+      <w:r>
+        <w:rPr>
+          <w:lang w:val="en-US"/>
+        </w:rPr>
+        <w:t>.</w:t>
+      </w:r>
+      <w:r>
+        <w:rPr>
+          <w:lang w:val="en-US"/>
+        </w:rPr>
+        <w:t xml:space="preserve"> Typical episodes </w:t>
+      </w:r>
+      <w:r>
+        <w:rPr>
+          <w:lang w:val="en-US"/>
+        </w:rPr>
+        <w:t xml:space="preserve">in the earlier episodes </w:t>
+      </w:r>
+      <w:r>
+        <w:rPr>
+          <w:lang w:val="en-US"/>
+        </w:rPr>
+        <w:t>last anywhere from 5000 to 10000 steps.</w:t>
+      </w:r>
+      <w:r>
+        <w:rPr>
+          <w:lang w:val="en-US"/>
+        </w:rPr>
+        <w:t xml:space="preserve"> </w:t>
+      </w:r>
+    </w:p>
+    <w:p>
+      <w:pPr>
+        <w:pStyle w:val="ListParagraph"/>
+        <w:numPr>
+          <w:ilvl w:val="0"/>
+          <w:numId w:val="1"/>
+        </w:numPr>
+        <w:rPr>
+          <w:lang w:val="en-US"/>
+        </w:rPr>
+      </w:pPr>
+      <w:r>
+        <w:rPr>
+          <w:lang w:val="en-US"/>
+        </w:rPr>
+        <w:t>Stopped the agent</w:t>
+      </w:r>
+      <w:r>
+        <w:rPr>
+          <w:lang w:val="en-US"/>
+        </w:rPr>
+        <w:t xml:space="preserve"> at episode 612</w:t>
+      </w:r>
+      <w:r>
+        <w:rPr>
+          <w:lang w:val="en-US"/>
+        </w:rPr>
+        <w:t xml:space="preserve"> without seeing too much improvement</w:t>
+      </w:r>
+      <w:r>
+        <w:rPr>
+          <w:lang w:val="en-US"/>
+        </w:rPr>
+        <w:t xml:space="preserve">. </w:t>
+      </w:r>
+      <w:r>
+        <w:rPr>
+          <w:lang w:val="en-US"/>
+        </w:rPr>
+        <w:t>Loading the model for evaluation</w:t>
+      </w:r>
+      <w:r>
+        <w:rPr>
+          <w:lang w:val="en-US"/>
+        </w:rPr>
+        <w:t xml:space="preserve"> </w:t>
+      </w:r>
+      <w:r>
+        <w:rPr>
+          <w:lang w:val="en-US"/>
+        </w:rPr>
+        <w:t>looks like so</w:t>
+      </w:r>
+      <w:r>
+        <w:rPr>
+          <w:lang w:val="en-US"/>
+        </w:rPr>
+        <w:t xml:space="preserve"> :</w:t>
+      </w:r>
+      <w:r>
+        <w:rPr>
+          <w:lang w:val="en-US"/>
+        </w:rPr>
+        <w:t xml:space="preserve"> </w:t>
+      </w:r>
+    </w:p>
+    <w:p>
+      <w:pPr>
+        <w:pStyle w:val="ListParagraph"/>
+        <w:numPr>
+          <w:ilvl w:val="0"/>
+          <w:numId w:val="1"/>
+        </w:numPr>
+        <w:rPr>
+          <w:lang w:val="en-US"/>
+        </w:rPr>
+      </w:pPr>
+      <w:r>
+        <w:rPr>
+          <w:noProof/>
+          <w:lang w:val="en-US"/>
+        </w:rPr>
+        <w:drawing>
+          <wp:anchor distT="0" distB="0" distL="114300" distR="114300" simplePos="0" relativeHeight="251660288" behindDoc="0" locked="0" layoutInCell="1" allowOverlap="1" wp14:anchorId="5602B85F" wp14:editId="42C164C9">
+            <wp:simplePos x="0" y="0"/>
+            <wp:positionH relativeFrom="column">
+              <wp:posOffset>3212938</wp:posOffset>
+            </wp:positionH>
+            <wp:positionV relativeFrom="paragraph">
+              <wp:posOffset>200985</wp:posOffset>
+            </wp:positionV>
+            <wp:extent cx="2438400" cy="2286000"/>
+            <wp:effectExtent l="0" t="0" r="0" b="0"/>
+            <wp:wrapSquare wrapText="bothSides"/>
+            <wp:docPr id="7" name="Picture 7"/>
+            <wp:cNvGraphicFramePr>
+              <a:graphicFrameLocks xmlns:a="http://schemas.openxmlformats.org/drawingml/2006/main" noChangeAspect="1"/>
+            </wp:cNvGraphicFramePr>
+            <a:graphic xmlns:a="http://schemas.openxmlformats.org/drawingml/2006/main">
+              <a:graphicData uri="http://schemas.openxmlformats.org/drawingml/2006/picture">
+                <pic:pic xmlns:pic="http://schemas.openxmlformats.org/drawingml/2006/picture">
+                  <pic:nvPicPr>
+                    <pic:cNvPr id="0" name="Picture 1"/>
+                    <pic:cNvPicPr>
+                      <a:picLocks noChangeAspect="1" noChangeArrowheads="1" noCrop="1"/>
+                    </pic:cNvPicPr>
+                  </pic:nvPicPr>
+                  <pic:blipFill>
+                    <a:blip r:embed="rId18">
+                      <a:extLst>
+                        <a:ext uri="{28A0092B-C50C-407E-A947-70E740481C1C}">
+                          <a14:useLocalDpi xmlns:a14="http://schemas.microsoft.com/office/drawing/2010/main" val="0"/>
+                        </a:ext>
+                      </a:extLst>
+                    </a:blip>
+                    <a:srcRect/>
+                    <a:stretch>
+                      <a:fillRect/>
+                    </a:stretch>
+                  </pic:blipFill>
+                  <pic:spPr bwMode="auto">
+                    <a:xfrm>
+                      <a:off x="0" y="0"/>
+                      <a:ext cx="2438400" cy="2286000"/>
+                    </a:xfrm>
+                    <a:prstGeom prst="rect">
+                      <a:avLst/>
+                    </a:prstGeom>
+                    <a:noFill/>
+                    <a:ln>
+                      <a:noFill/>
+                    </a:ln>
+                  </pic:spPr>
+                </pic:pic>
+              </a:graphicData>
+            </a:graphic>
+          </wp:anchor>
+        </w:drawing>
+      </w:r>
+      <w:r>
+        <w:rPr>
+          <w:lang w:val="en-US"/>
+        </w:rPr>
         <w:t xml:space="preserve">No real progress today, will </w:t>
       </w:r>
       <w:r>
@@ -4329,98 +4375,6 @@
                 <pic:pic xmlns:pic="http://schemas.openxmlformats.org/drawingml/2006/picture">
                   <pic:nvPicPr>
                     <pic:cNvPr id="0" name="Picture 3"/>
-                    <pic:cNvPicPr>
-                      <a:picLocks noChangeAspect="1" noChangeArrowheads="1"/>
-                    </pic:cNvPicPr>
-                  </pic:nvPicPr>
-                  <pic:blipFill>
-                    <a:blip r:embed="rId18">
-                      <a:extLst>
-                        <a:ext uri="{28A0092B-C50C-407E-A947-70E740481C1C}">
-                          <a14:useLocalDpi xmlns:a14="http://schemas.microsoft.com/office/drawing/2010/main" val="0"/>
-                        </a:ext>
-                      </a:extLst>
-                    </a:blip>
-                    <a:srcRect/>
-                    <a:stretch>
-                      <a:fillRect/>
-                    </a:stretch>
-                  </pic:blipFill>
-                  <pic:spPr bwMode="auto">
-                    <a:xfrm>
-                      <a:off x="0" y="0"/>
-                      <a:ext cx="95885" cy="191135"/>
-                    </a:xfrm>
-                    <a:prstGeom prst="rect">
-                      <a:avLst/>
-                    </a:prstGeom>
-                    <a:noFill/>
-                    <a:ln>
-                      <a:noFill/>
-                    </a:ln>
-                  </pic:spPr>
-                </pic:pic>
-              </a:graphicData>
-            </a:graphic>
-          </wp:anchor>
-        </w:drawing>
-      </w:r>
-      <w:r>
-        <w:rPr>
-          <w:lang w:val="en-US"/>
-        </w:rPr>
-        <w:t>For reference, processing currently functions as follows</w:t>
-      </w:r>
-      <w:r>
-        <w:rPr>
-          <w:lang w:val="en-US"/>
-        </w:rPr>
-        <w:t>, with last actions being (from latest to earliest):</w:t>
-      </w:r>
-      <w:r>
-        <w:rPr>
-          <w:lang w:val="en-US"/>
-        </w:rPr>
-        <w:t xml:space="preserve"> 1, 0, 1, 5, 2, 5, 3</w:t>
-      </w:r>
-    </w:p>
-    <w:p>
-      <w:pPr>
-        <w:pStyle w:val="ListParagraph"/>
-        <w:numPr>
-          <w:ilvl w:val="0"/>
-          <w:numId w:val="1"/>
-        </w:numPr>
-        <w:rPr>
-          <w:lang w:val="en-US"/>
-        </w:rPr>
-      </w:pPr>
-      <w:r>
-        <w:rPr>
-          <w:noProof/>
-          <w:lang w:val="en-US"/>
-        </w:rPr>
-        <w:drawing>
-          <wp:anchor distT="0" distB="0" distL="114300" distR="114300" simplePos="0" relativeHeight="251666432" behindDoc="0" locked="0" layoutInCell="1" allowOverlap="1" wp14:anchorId="671D5F5A" wp14:editId="382E7B0D">
-            <wp:simplePos x="0" y="0"/>
-            <wp:positionH relativeFrom="column">
-              <wp:posOffset>2891188</wp:posOffset>
-            </wp:positionH>
-            <wp:positionV relativeFrom="paragraph">
-              <wp:posOffset>842527</wp:posOffset>
-            </wp:positionV>
-            <wp:extent cx="95885" cy="191135"/>
-            <wp:effectExtent l="0" t="0" r="0" b="0"/>
-            <wp:wrapSquare wrapText="bothSides"/>
-            <wp:docPr id="17" name="Picture 17"/>
-            <wp:cNvGraphicFramePr>
-              <a:graphicFrameLocks xmlns:a="http://schemas.openxmlformats.org/drawingml/2006/main" noChangeAspect="1"/>
-            </wp:cNvGraphicFramePr>
-            <a:graphic xmlns:a="http://schemas.openxmlformats.org/drawingml/2006/main">
-              <a:graphicData uri="http://schemas.openxmlformats.org/drawingml/2006/picture">
-                <pic:pic xmlns:pic="http://schemas.openxmlformats.org/drawingml/2006/picture">
-                  <pic:nvPicPr>
-                    <pic:cNvPr id="0" name="Picture 7"/>
                     <pic:cNvPicPr>
                       <a:picLocks noChangeAspect="1" noChangeArrowheads="1"/>
                     </pic:cNvPicPr>
@@ -4459,22 +4413,82 @@
       </w:r>
       <w:r>
         <w:rPr>
+          <w:lang w:val="en-US"/>
+        </w:rPr>
+        <w:t>For reference, processing currently functions as follows</w:t>
+      </w:r>
+      <w:r>
+        <w:rPr>
+          <w:lang w:val="en-US"/>
+        </w:rPr>
+        <w:t>, with last actions being (from latest to earliest):</w:t>
+      </w:r>
+      <w:r>
+        <w:rPr>
+          <w:lang w:val="en-US"/>
+        </w:rPr>
+        <w:t xml:space="preserve"> 1, 0, 1, 5, 2, 5, 3</w:t>
+      </w:r>
+      <w:r>
+        <w:rPr>
+          <w:lang w:val="en-US"/>
+        </w:rPr>
+        <w:t xml:space="preserve">. </w:t>
+      </w:r>
+      <w:r>
+        <w:rPr>
+          <w:lang w:val="en-US"/>
+        </w:rPr>
+        <w:t xml:space="preserve">Screenshot -&gt; </w:t>
+      </w:r>
+      <w:r>
+        <w:rPr>
+          <w:lang w:val="en-US"/>
+        </w:rPr>
+        <w:t xml:space="preserve">Rescale and recolored -&gt; </w:t>
+      </w:r>
+      <w:r>
+        <w:rPr>
+          <w:lang w:val="en-US"/>
+        </w:rPr>
+        <w:t>B</w:t>
+      </w:r>
+      <w:r>
+        <w:rPr>
+          <w:lang w:val="en-US"/>
+        </w:rPr>
+        <w:t xml:space="preserve">uffered. </w:t>
+      </w:r>
+    </w:p>
+    <w:p>
+      <w:pPr>
+        <w:pStyle w:val="ListParagraph"/>
+        <w:numPr>
+          <w:ilvl w:val="0"/>
+          <w:numId w:val="1"/>
+        </w:numPr>
+        <w:rPr>
+          <w:lang w:val="en-US"/>
+        </w:rPr>
+      </w:pPr>
+      <w:r>
+        <w:rPr>
           <w:noProof/>
           <w:lang w:val="en-US"/>
         </w:rPr>
         <w:drawing>
-          <wp:anchor distT="0" distB="0" distL="114300" distR="114300" simplePos="0" relativeHeight="251665408" behindDoc="0" locked="0" layoutInCell="1" allowOverlap="1" wp14:anchorId="32E2BE41" wp14:editId="3704DEE0">
+          <wp:anchor distT="0" distB="0" distL="114300" distR="114300" simplePos="0" relativeHeight="251666432" behindDoc="0" locked="0" layoutInCell="1" allowOverlap="1" wp14:anchorId="671D5F5A" wp14:editId="382E7B0D">
             <wp:simplePos x="0" y="0"/>
             <wp:positionH relativeFrom="column">
-              <wp:posOffset>2890725</wp:posOffset>
+              <wp:posOffset>2891188</wp:posOffset>
             </wp:positionH>
             <wp:positionV relativeFrom="paragraph">
-              <wp:posOffset>653001</wp:posOffset>
+              <wp:posOffset>842527</wp:posOffset>
             </wp:positionV>
             <wp:extent cx="95885" cy="191135"/>
             <wp:effectExtent l="0" t="0" r="0" b="0"/>
             <wp:wrapSquare wrapText="bothSides"/>
-            <wp:docPr id="16" name="Picture 16"/>
+            <wp:docPr id="17" name="Picture 17"/>
             <wp:cNvGraphicFramePr>
               <a:graphicFrameLocks xmlns:a="http://schemas.openxmlformats.org/drawingml/2006/main" noChangeAspect="1"/>
             </wp:cNvGraphicFramePr>
@@ -4482,7 +4496,7 @@
               <a:graphicData uri="http://schemas.openxmlformats.org/drawingml/2006/picture">
                 <pic:pic xmlns:pic="http://schemas.openxmlformats.org/drawingml/2006/picture">
                   <pic:nvPicPr>
-                    <pic:cNvPr id="0" name="Picture 6"/>
+                    <pic:cNvPr id="0" name="Picture 7"/>
                     <pic:cNvPicPr>
                       <a:picLocks noChangeAspect="1" noChangeArrowheads="1"/>
                     </pic:cNvPicPr>
@@ -4525,18 +4539,18 @@
           <w:lang w:val="en-US"/>
         </w:rPr>
         <w:drawing>
-          <wp:anchor distT="0" distB="0" distL="114300" distR="114300" simplePos="0" relativeHeight="251664384" behindDoc="0" locked="0" layoutInCell="1" allowOverlap="1" wp14:anchorId="363186DA" wp14:editId="30D916EB">
+          <wp:anchor distT="0" distB="0" distL="114300" distR="114300" simplePos="0" relativeHeight="251665408" behindDoc="0" locked="0" layoutInCell="1" allowOverlap="1" wp14:anchorId="32E2BE41" wp14:editId="3704DEE0">
             <wp:simplePos x="0" y="0"/>
             <wp:positionH relativeFrom="column">
-              <wp:posOffset>2891155</wp:posOffset>
+              <wp:posOffset>2890725</wp:posOffset>
             </wp:positionH>
             <wp:positionV relativeFrom="paragraph">
-              <wp:posOffset>461645</wp:posOffset>
+              <wp:posOffset>653001</wp:posOffset>
             </wp:positionV>
             <wp:extent cx="95885" cy="191135"/>
             <wp:effectExtent l="0" t="0" r="0" b="0"/>
             <wp:wrapSquare wrapText="bothSides"/>
-            <wp:docPr id="15" name="Picture 15"/>
+            <wp:docPr id="16" name="Picture 16"/>
             <wp:cNvGraphicFramePr>
               <a:graphicFrameLocks xmlns:a="http://schemas.openxmlformats.org/drawingml/2006/main" noChangeAspect="1"/>
             </wp:cNvGraphicFramePr>
@@ -4544,69 +4558,7 @@
               <a:graphicData uri="http://schemas.openxmlformats.org/drawingml/2006/picture">
                 <pic:pic xmlns:pic="http://schemas.openxmlformats.org/drawingml/2006/picture">
                   <pic:nvPicPr>
-                    <pic:cNvPr id="0" name="Picture 5"/>
-                    <pic:cNvPicPr>
-                      <a:picLocks noChangeAspect="1" noChangeArrowheads="1"/>
-                    </pic:cNvPicPr>
-                  </pic:nvPicPr>
-                  <pic:blipFill>
-                    <a:blip r:embed="rId20">
-                      <a:extLst>
-                        <a:ext uri="{28A0092B-C50C-407E-A947-70E740481C1C}">
-                          <a14:useLocalDpi xmlns:a14="http://schemas.microsoft.com/office/drawing/2010/main" val="0"/>
-                        </a:ext>
-                      </a:extLst>
-                    </a:blip>
-                    <a:srcRect/>
-                    <a:stretch>
-                      <a:fillRect/>
-                    </a:stretch>
-                  </pic:blipFill>
-                  <pic:spPr bwMode="auto">
-                    <a:xfrm>
-                      <a:off x="0" y="0"/>
-                      <a:ext cx="95885" cy="191135"/>
-                    </a:xfrm>
-                    <a:prstGeom prst="rect">
-                      <a:avLst/>
-                    </a:prstGeom>
-                    <a:noFill/>
-                    <a:ln>
-                      <a:noFill/>
-                    </a:ln>
-                  </pic:spPr>
-                </pic:pic>
-              </a:graphicData>
-            </a:graphic>
-          </wp:anchor>
-        </w:drawing>
-      </w:r>
-      <w:r>
-        <w:rPr>
-          <w:noProof/>
-          <w:lang w:val="en-US"/>
-        </w:rPr>
-        <w:drawing>
-          <wp:anchor distT="0" distB="0" distL="114300" distR="114300" simplePos="0" relativeHeight="251663360" behindDoc="0" locked="0" layoutInCell="1" allowOverlap="1" wp14:anchorId="0A5FE976" wp14:editId="71CFFC94">
-            <wp:simplePos x="0" y="0"/>
-            <wp:positionH relativeFrom="column">
-              <wp:posOffset>2891188</wp:posOffset>
-            </wp:positionH>
-            <wp:positionV relativeFrom="paragraph">
-              <wp:posOffset>270833</wp:posOffset>
-            </wp:positionV>
-            <wp:extent cx="95885" cy="191135"/>
-            <wp:effectExtent l="0" t="0" r="0" b="0"/>
-            <wp:wrapSquare wrapText="bothSides"/>
-            <wp:docPr id="14" name="Picture 14"/>
-            <wp:cNvGraphicFramePr>
-              <a:graphicFrameLocks xmlns:a="http://schemas.openxmlformats.org/drawingml/2006/main" noChangeAspect="1"/>
-            </wp:cNvGraphicFramePr>
-            <a:graphic xmlns:a="http://schemas.openxmlformats.org/drawingml/2006/main">
-              <a:graphicData uri="http://schemas.openxmlformats.org/drawingml/2006/picture">
-                <pic:pic xmlns:pic="http://schemas.openxmlformats.org/drawingml/2006/picture">
-                  <pic:nvPicPr>
-                    <pic:cNvPr id="0" name="Picture 4"/>
+                    <pic:cNvPr id="0" name="Picture 6"/>
                     <pic:cNvPicPr>
                       <a:picLocks noChangeAspect="1" noChangeArrowheads="1"/>
                     </pic:cNvPicPr>
@@ -4649,6 +4601,130 @@
           <w:lang w:val="en-US"/>
         </w:rPr>
         <w:drawing>
+          <wp:anchor distT="0" distB="0" distL="114300" distR="114300" simplePos="0" relativeHeight="251664384" behindDoc="0" locked="0" layoutInCell="1" allowOverlap="1" wp14:anchorId="363186DA" wp14:editId="30D916EB">
+            <wp:simplePos x="0" y="0"/>
+            <wp:positionH relativeFrom="column">
+              <wp:posOffset>2891155</wp:posOffset>
+            </wp:positionH>
+            <wp:positionV relativeFrom="paragraph">
+              <wp:posOffset>461645</wp:posOffset>
+            </wp:positionV>
+            <wp:extent cx="95885" cy="191135"/>
+            <wp:effectExtent l="0" t="0" r="0" b="0"/>
+            <wp:wrapSquare wrapText="bothSides"/>
+            <wp:docPr id="15" name="Picture 15"/>
+            <wp:cNvGraphicFramePr>
+              <a:graphicFrameLocks xmlns:a="http://schemas.openxmlformats.org/drawingml/2006/main" noChangeAspect="1"/>
+            </wp:cNvGraphicFramePr>
+            <a:graphic xmlns:a="http://schemas.openxmlformats.org/drawingml/2006/main">
+              <a:graphicData uri="http://schemas.openxmlformats.org/drawingml/2006/picture">
+                <pic:pic xmlns:pic="http://schemas.openxmlformats.org/drawingml/2006/picture">
+                  <pic:nvPicPr>
+                    <pic:cNvPr id="0" name="Picture 5"/>
+                    <pic:cNvPicPr>
+                      <a:picLocks noChangeAspect="1" noChangeArrowheads="1"/>
+                    </pic:cNvPicPr>
+                  </pic:nvPicPr>
+                  <pic:blipFill>
+                    <a:blip r:embed="rId21">
+                      <a:extLst>
+                        <a:ext uri="{28A0092B-C50C-407E-A947-70E740481C1C}">
+                          <a14:useLocalDpi xmlns:a14="http://schemas.microsoft.com/office/drawing/2010/main" val="0"/>
+                        </a:ext>
+                      </a:extLst>
+                    </a:blip>
+                    <a:srcRect/>
+                    <a:stretch>
+                      <a:fillRect/>
+                    </a:stretch>
+                  </pic:blipFill>
+                  <pic:spPr bwMode="auto">
+                    <a:xfrm>
+                      <a:off x="0" y="0"/>
+                      <a:ext cx="95885" cy="191135"/>
+                    </a:xfrm>
+                    <a:prstGeom prst="rect">
+                      <a:avLst/>
+                    </a:prstGeom>
+                    <a:noFill/>
+                    <a:ln>
+                      <a:noFill/>
+                    </a:ln>
+                  </pic:spPr>
+                </pic:pic>
+              </a:graphicData>
+            </a:graphic>
+          </wp:anchor>
+        </w:drawing>
+      </w:r>
+      <w:r>
+        <w:rPr>
+          <w:noProof/>
+          <w:lang w:val="en-US"/>
+        </w:rPr>
+        <w:drawing>
+          <wp:anchor distT="0" distB="0" distL="114300" distR="114300" simplePos="0" relativeHeight="251663360" behindDoc="0" locked="0" layoutInCell="1" allowOverlap="1" wp14:anchorId="0A5FE976" wp14:editId="71CFFC94">
+            <wp:simplePos x="0" y="0"/>
+            <wp:positionH relativeFrom="column">
+              <wp:posOffset>2891188</wp:posOffset>
+            </wp:positionH>
+            <wp:positionV relativeFrom="paragraph">
+              <wp:posOffset>270833</wp:posOffset>
+            </wp:positionV>
+            <wp:extent cx="95885" cy="191135"/>
+            <wp:effectExtent l="0" t="0" r="0" b="0"/>
+            <wp:wrapSquare wrapText="bothSides"/>
+            <wp:docPr id="14" name="Picture 14"/>
+            <wp:cNvGraphicFramePr>
+              <a:graphicFrameLocks xmlns:a="http://schemas.openxmlformats.org/drawingml/2006/main" noChangeAspect="1"/>
+            </wp:cNvGraphicFramePr>
+            <a:graphic xmlns:a="http://schemas.openxmlformats.org/drawingml/2006/main">
+              <a:graphicData uri="http://schemas.openxmlformats.org/drawingml/2006/picture">
+                <pic:pic xmlns:pic="http://schemas.openxmlformats.org/drawingml/2006/picture">
+                  <pic:nvPicPr>
+                    <pic:cNvPr id="0" name="Picture 4"/>
+                    <pic:cNvPicPr>
+                      <a:picLocks noChangeAspect="1" noChangeArrowheads="1"/>
+                    </pic:cNvPicPr>
+                  </pic:nvPicPr>
+                  <pic:blipFill>
+                    <a:blip r:embed="rId22">
+                      <a:extLst>
+                        <a:ext uri="{28A0092B-C50C-407E-A947-70E740481C1C}">
+                          <a14:useLocalDpi xmlns:a14="http://schemas.microsoft.com/office/drawing/2010/main" val="0"/>
+                        </a:ext>
+                      </a:extLst>
+                    </a:blip>
+                    <a:srcRect/>
+                    <a:stretch>
+                      <a:fillRect/>
+                    </a:stretch>
+                  </pic:blipFill>
+                  <pic:spPr bwMode="auto">
+                    <a:xfrm>
+                      <a:off x="0" y="0"/>
+                      <a:ext cx="95885" cy="191135"/>
+                    </a:xfrm>
+                    <a:prstGeom prst="rect">
+                      <a:avLst/>
+                    </a:prstGeom>
+                    <a:noFill/>
+                    <a:ln>
+                      <a:noFill/>
+                    </a:ln>
+                  </pic:spPr>
+                </pic:pic>
+              </a:graphicData>
+            </a:graphic>
+          </wp:anchor>
+        </w:drawing>
+      </w:r>
+      <w:r>
+        <w:rPr>
+          <w:noProof/>
+          <w:lang w:val="en-US"/>
+        </w:rPr>
+        <w:drawing>
           <wp:anchor distT="0" distB="0" distL="114300" distR="114300" simplePos="0" relativeHeight="251661312" behindDoc="0" locked="0" layoutInCell="1" allowOverlap="1" wp14:anchorId="1D658BB1" wp14:editId="26DA01A4">
             <wp:simplePos x="0" y="0"/>
             <wp:positionH relativeFrom="column">
@@ -4674,7 +4750,7 @@
                     </pic:cNvPicPr>
                   </pic:nvPicPr>
                   <pic:blipFill>
-                    <a:blip r:embed="rId22">
+                    <a:blip r:embed="rId23">
                       <a:extLst>
                         <a:ext uri="{28A0092B-C50C-407E-A947-70E740481C1C}">
                           <a14:useLocalDpi xmlns:a14="http://schemas.microsoft.com/office/drawing/2010/main" val="0"/>
@@ -4760,7 +4836,7 @@
                     </pic:cNvPicPr>
                   </pic:nvPicPr>
                   <pic:blipFill>
-                    <a:blip r:embed="rId23" cstate="print">
+                    <a:blip r:embed="rId24" cstate="print">
                       <a:extLst>
                         <a:ext uri="{28A0092B-C50C-407E-A947-70E740481C1C}">
                           <a14:useLocalDpi xmlns:a14="http://schemas.microsoft.com/office/drawing/2010/main" val="0"/>
@@ -4814,7 +4890,7 @@
                     </pic:cNvPicPr>
                   </pic:nvPicPr>
                   <pic:blipFill>
-                    <a:blip r:embed="rId24" cstate="print">
+                    <a:blip r:embed="rId25" cstate="print">
                       <a:extLst>
                         <a:ext uri="{28A0092B-C50C-407E-A947-70E740481C1C}">
                           <a14:useLocalDpi xmlns:a14="http://schemas.microsoft.com/office/drawing/2010/main" val="0"/>
@@ -4868,7 +4944,7 @@
                     </pic:cNvPicPr>
                   </pic:nvPicPr>
                   <pic:blipFill>
-                    <a:blip r:embed="rId25" cstate="print">
+                    <a:blip r:embed="rId26" cstate="print">
                       <a:extLst>
                         <a:ext uri="{28A0092B-C50C-407E-A947-70E740481C1C}">
                           <a14:useLocalDpi xmlns:a14="http://schemas.microsoft.com/office/drawing/2010/main" val="0"/>
@@ -5166,7 +5242,7 @@
                     </pic:cNvPicPr>
                   </pic:nvPicPr>
                   <pic:blipFill>
-                    <a:blip r:embed="rId26">
+                    <a:blip r:embed="rId27">
                       <a:extLst>
                         <a:ext uri="{28A0092B-C50C-407E-A947-70E740481C1C}">
                           <a14:useLocalDpi xmlns:a14="http://schemas.microsoft.com/office/drawing/2010/main" val="0"/>
@@ -5234,7 +5310,7 @@
                     </pic:cNvPicPr>
                   </pic:nvPicPr>
                   <pic:blipFill>
-                    <a:blip r:embed="rId27">
+                    <a:blip r:embed="rId28">
                       <a:extLst>
                         <a:ext uri="{28A0092B-C50C-407E-A947-70E740481C1C}">
                           <a14:useLocalDpi xmlns:a14="http://schemas.microsoft.com/office/drawing/2010/main" val="0"/>
@@ -5334,7 +5410,7 @@
                     </pic:cNvPicPr>
                   </pic:nvPicPr>
                   <pic:blipFill>
-                    <a:blip r:embed="rId28">
+                    <a:blip r:embed="rId29">
                       <a:extLst>
                         <a:ext uri="{28A0092B-C50C-407E-A947-70E740481C1C}">
                           <a14:useLocalDpi xmlns:a14="http://schemas.microsoft.com/office/drawing/2010/main" val="0"/>
@@ -5382,7 +5458,19 @@
         <w:rPr>
           <w:lang w:val="en-US"/>
         </w:rPr>
-        <w:t xml:space="preserve">Figure 1 </w:t>
+        <w:t>Figure</w:t>
+      </w:r>
+      <w:r>
+        <w:rPr>
+          <w:lang w:val="en-US"/>
+        </w:rPr>
+        <w:t>s</w:t>
+      </w:r>
+      <w:r>
+        <w:rPr>
+          <w:lang w:val="en-US"/>
+        </w:rPr>
+        <w:t xml:space="preserve"> 1 </w:t>
       </w:r>
       <w:r>
         <w:rPr>
@@ -5636,7 +5724,21 @@
         <w:rPr>
           <w:lang w:val="en-US"/>
         </w:rPr>
-        <w:t xml:space="preserve">machine learning in itself, I will be looking to implement </w:t>
+        <w:t xml:space="preserve">machine </w:t>
+      </w:r>
+      <w:proofErr w:type="gramStart"/>
+      <w:r>
+        <w:rPr>
+          <w:lang w:val="en-US"/>
+        </w:rPr>
+        <w:t>learning in itself, I</w:t>
+      </w:r>
+      <w:proofErr w:type="gramEnd"/>
+      <w:r>
+        <w:rPr>
+          <w:lang w:val="en-US"/>
+        </w:rPr>
+        <w:t xml:space="preserve"> will be looking to implement </w:t>
       </w:r>
       <w:r>
         <w:rPr>
@@ -5676,66 +5778,6 @@
                 <pic:pic xmlns:pic="http://schemas.openxmlformats.org/drawingml/2006/picture">
                   <pic:nvPicPr>
                     <pic:cNvPr id="0" name="Picture 1"/>
-                    <pic:cNvPicPr>
-                      <a:picLocks noChangeAspect="1" noChangeArrowheads="1" noCrop="1"/>
-                    </pic:cNvPicPr>
-                  </pic:nvPicPr>
-                  <pic:blipFill>
-                    <a:blip r:embed="rId29">
-                      <a:extLst>
-                        <a:ext uri="{28A0092B-C50C-407E-A947-70E740481C1C}">
-                          <a14:useLocalDpi xmlns:a14="http://schemas.microsoft.com/office/drawing/2010/main" val="0"/>
-                        </a:ext>
-                      </a:extLst>
-                    </a:blip>
-                    <a:srcRect/>
-                    <a:stretch>
-                      <a:fillRect/>
-                    </a:stretch>
-                  </pic:blipFill>
-                  <pic:spPr bwMode="auto">
-                    <a:xfrm>
-                      <a:off x="0" y="0"/>
-                      <a:ext cx="2440940" cy="2289810"/>
-                    </a:xfrm>
-                    <a:prstGeom prst="rect">
-                      <a:avLst/>
-                    </a:prstGeom>
-                    <a:noFill/>
-                    <a:ln>
-                      <a:noFill/>
-                    </a:ln>
-                  </pic:spPr>
-                </pic:pic>
-              </a:graphicData>
-            </a:graphic>
-          </wp:inline>
-        </w:drawing>
-      </w:r>
-      <w:r>
-        <w:rPr>
-          <w:lang w:val="en-US"/>
-        </w:rPr>
-        <w:t xml:space="preserve"> </w:t>
-      </w:r>
-      <w:r>
-        <w:rPr>
-          <w:noProof/>
-          <w:lang w:val="en-US"/>
-        </w:rPr>
-        <w:drawing>
-          <wp:inline distT="0" distB="0" distL="0" distR="0" wp14:anchorId="7FF9E448" wp14:editId="6346938E">
-            <wp:extent cx="2440940" cy="2289810"/>
-            <wp:effectExtent l="0" t="0" r="0" b="0"/>
-            <wp:docPr id="24" name="Picture 24"/>
-            <wp:cNvGraphicFramePr>
-              <a:graphicFrameLocks xmlns:a="http://schemas.openxmlformats.org/drawingml/2006/main" noChangeAspect="1"/>
-            </wp:cNvGraphicFramePr>
-            <a:graphic xmlns:a="http://schemas.openxmlformats.org/drawingml/2006/main">
-              <a:graphicData uri="http://schemas.openxmlformats.org/drawingml/2006/picture">
-                <pic:pic xmlns:pic="http://schemas.openxmlformats.org/drawingml/2006/picture">
-                  <pic:nvPicPr>
-                    <pic:cNvPr id="0" name="Picture 2"/>
                     <pic:cNvPicPr>
                       <a:picLocks noChangeAspect="1" noChangeArrowheads="1" noCrop="1"/>
                     </pic:cNvPicPr>
@@ -5772,6 +5814,66 @@
           </wp:inline>
         </w:drawing>
       </w:r>
+      <w:r>
+        <w:rPr>
+          <w:lang w:val="en-US"/>
+        </w:rPr>
+        <w:t xml:space="preserve"> </w:t>
+      </w:r>
+      <w:r>
+        <w:rPr>
+          <w:noProof/>
+          <w:lang w:val="en-US"/>
+        </w:rPr>
+        <w:drawing>
+          <wp:inline distT="0" distB="0" distL="0" distR="0" wp14:anchorId="7FF9E448" wp14:editId="6346938E">
+            <wp:extent cx="2440940" cy="2289810"/>
+            <wp:effectExtent l="0" t="0" r="0" b="0"/>
+            <wp:docPr id="24" name="Picture 24"/>
+            <wp:cNvGraphicFramePr>
+              <a:graphicFrameLocks xmlns:a="http://schemas.openxmlformats.org/drawingml/2006/main" noChangeAspect="1"/>
+            </wp:cNvGraphicFramePr>
+            <a:graphic xmlns:a="http://schemas.openxmlformats.org/drawingml/2006/main">
+              <a:graphicData uri="http://schemas.openxmlformats.org/drawingml/2006/picture">
+                <pic:pic xmlns:pic="http://schemas.openxmlformats.org/drawingml/2006/picture">
+                  <pic:nvPicPr>
+                    <pic:cNvPr id="0" name="Picture 2"/>
+                    <pic:cNvPicPr>
+                      <a:picLocks noChangeAspect="1" noChangeArrowheads="1" noCrop="1"/>
+                    </pic:cNvPicPr>
+                  </pic:nvPicPr>
+                  <pic:blipFill>
+                    <a:blip r:embed="rId31">
+                      <a:extLst>
+                        <a:ext uri="{28A0092B-C50C-407E-A947-70E740481C1C}">
+                          <a14:useLocalDpi xmlns:a14="http://schemas.microsoft.com/office/drawing/2010/main" val="0"/>
+                        </a:ext>
+                      </a:extLst>
+                    </a:blip>
+                    <a:srcRect/>
+                    <a:stretch>
+                      <a:fillRect/>
+                    </a:stretch>
+                  </pic:blipFill>
+                  <pic:spPr bwMode="auto">
+                    <a:xfrm>
+                      <a:off x="0" y="0"/>
+                      <a:ext cx="2440940" cy="2289810"/>
+                    </a:xfrm>
+                    <a:prstGeom prst="rect">
+                      <a:avLst/>
+                    </a:prstGeom>
+                    <a:noFill/>
+                    <a:ln>
+                      <a:noFill/>
+                    </a:ln>
+                  </pic:spPr>
+                </pic:pic>
+              </a:graphicData>
+            </a:graphic>
+          </wp:inline>
+        </w:drawing>
+      </w:r>
     </w:p>
     <w:p>
       <w:pPr>
@@ -5859,35 +5961,355 @@
         <w:rPr>
           <w:lang w:val="en-US"/>
         </w:rPr>
-        <w:t>D</w:t>
-      </w:r>
-    </w:p>
-    <w:p>
-      <w:pPr>
-        <w:rPr>
-          <w:lang w:val="en-US"/>
-        </w:rPr>
-      </w:pPr>
-    </w:p>
-    <w:p>
-      <w:pPr>
-        <w:rPr>
-          <w:lang w:val="en-US"/>
-        </w:rPr>
-      </w:pPr>
-    </w:p>
-    <w:p>
-      <w:pPr>
-        <w:rPr>
-          <w:lang w:val="en-US"/>
-        </w:rPr>
-      </w:pPr>
-      <w:r>
-        <w:rPr>
-          <w:b/>
-          <w:bCs/>
-          <w:lang w:val="en-US"/>
-        </w:rPr>
+        <w:t xml:space="preserve">Need to </w:t>
+      </w:r>
+      <w:r>
+        <w:rPr>
+          <w:lang w:val="en-US"/>
+        </w:rPr>
+        <w:t xml:space="preserve">implement some simple solution for a genetic algorithm so </w:t>
+      </w:r>
+      <w:r>
+        <w:rPr>
+          <w:lang w:val="en-US"/>
+        </w:rPr>
+        <w:t xml:space="preserve">that my solution </w:t>
+      </w:r>
+      <w:r>
+        <w:rPr>
+          <w:lang w:val="en-US"/>
+        </w:rPr>
+        <w:t>involves</w:t>
+      </w:r>
+      <w:r>
+        <w:rPr>
+          <w:lang w:val="en-US"/>
+        </w:rPr>
+        <w:t xml:space="preserve"> machine learning, will then </w:t>
+      </w:r>
+      <w:r>
+        <w:rPr>
+          <w:lang w:val="en-US"/>
+        </w:rPr>
+        <w:t xml:space="preserve">begin working on the final report for real. </w:t>
+      </w:r>
+    </w:p>
+    <w:p>
+      <w:pPr>
+        <w:pStyle w:val="ListParagraph"/>
+        <w:numPr>
+          <w:ilvl w:val="0"/>
+          <w:numId w:val="1"/>
+        </w:numPr>
+        <w:rPr>
+          <w:lang w:val="en-US"/>
+        </w:rPr>
+      </w:pPr>
+      <w:r>
+        <w:rPr>
+          <w:lang w:val="en-US"/>
+        </w:rPr>
+        <w:t xml:space="preserve">Since time is </w:t>
+      </w:r>
+      <w:r>
+        <w:rPr>
+          <w:lang w:val="en-US"/>
+        </w:rPr>
+        <w:t>limited,</w:t>
+      </w:r>
+      <w:r>
+        <w:rPr>
+          <w:lang w:val="en-US"/>
+        </w:rPr>
+        <w:t xml:space="preserve"> I will be </w:t>
+      </w:r>
+      <w:r>
+        <w:rPr>
+          <w:lang w:val="en-US"/>
+        </w:rPr>
+        <w:t xml:space="preserve">heavily referencing the </w:t>
+      </w:r>
+      <w:r>
+        <w:rPr>
+          <w:lang w:val="en-US"/>
+        </w:rPr>
+        <w:t xml:space="preserve">project my TA introduced me to some time ago for </w:t>
+      </w:r>
+      <w:r>
+        <w:rPr>
+          <w:lang w:val="en-US"/>
+        </w:rPr>
+        <w:t>the parallelization of</w:t>
+      </w:r>
+      <w:r>
+        <w:rPr>
+          <w:lang w:val="en-US"/>
+        </w:rPr>
+        <w:t xml:space="preserve"> the training, since I don’t have much experience in the field.</w:t>
+      </w:r>
+      <w:r>
+        <w:rPr>
+          <w:lang w:val="en-US"/>
+        </w:rPr>
+        <w:t xml:space="preserve"> </w:t>
+      </w:r>
+    </w:p>
+    <w:p>
+      <w:pPr>
+        <w:pStyle w:val="ListParagraph"/>
+        <w:numPr>
+          <w:ilvl w:val="0"/>
+          <w:numId w:val="1"/>
+        </w:numPr>
+        <w:rPr>
+          <w:lang w:val="en-US"/>
+        </w:rPr>
+      </w:pPr>
+      <w:r>
+        <w:rPr>
+          <w:lang w:val="en-US"/>
+        </w:rPr>
+        <w:t xml:space="preserve">Genetic algorithm implementation </w:t>
+      </w:r>
+      <w:r>
+        <w:rPr>
+          <w:lang w:val="en-US"/>
+        </w:rPr>
+        <w:t>should be finished. Seems to be working</w:t>
+      </w:r>
+      <w:r>
+        <w:rPr>
+          <w:lang w:val="en-US"/>
+        </w:rPr>
+        <w:t xml:space="preserve">, albeit slowly. </w:t>
+      </w:r>
+      <w:r>
+        <w:rPr>
+          <w:lang w:val="en-US"/>
+        </w:rPr>
+        <w:t>Will</w:t>
+      </w:r>
+      <w:r>
+        <w:rPr>
+          <w:lang w:val="en-US"/>
+        </w:rPr>
+        <w:t xml:space="preserve"> focus </w:t>
+      </w:r>
+      <w:r>
+        <w:rPr>
+          <w:lang w:val="en-US"/>
+        </w:rPr>
+        <w:t xml:space="preserve">on finishing </w:t>
+      </w:r>
+      <w:r>
+        <w:rPr>
+          <w:lang w:val="en-US"/>
+        </w:rPr>
+        <w:t xml:space="preserve">the </w:t>
+      </w:r>
+      <w:r>
+        <w:rPr>
+          <w:lang w:val="en-US"/>
+        </w:rPr>
+        <w:t xml:space="preserve">final </w:t>
+      </w:r>
+      <w:r>
+        <w:rPr>
+          <w:lang w:val="en-US"/>
+        </w:rPr>
+        <w:t>report</w:t>
+      </w:r>
+      <w:r>
+        <w:rPr>
+          <w:lang w:val="en-US"/>
+        </w:rPr>
+        <w:t xml:space="preserve"> going forward</w:t>
+      </w:r>
+      <w:r>
+        <w:rPr>
+          <w:lang w:val="en-US"/>
+        </w:rPr>
+        <w:t>, while letting it run in the background</w:t>
+      </w:r>
+      <w:r>
+        <w:rPr>
+          <w:lang w:val="en-US"/>
+        </w:rPr>
+        <w:t xml:space="preserve">. </w:t>
+      </w:r>
+    </w:p>
+    <w:p>
+      <w:pPr>
+        <w:pStyle w:val="ListParagraph"/>
+        <w:numPr>
+          <w:ilvl w:val="0"/>
+          <w:numId w:val="1"/>
+        </w:numPr>
+        <w:rPr>
+          <w:lang w:val="en-US"/>
+        </w:rPr>
+      </w:pPr>
+      <w:r>
+        <w:rPr>
+          <w:noProof/>
+          <w:lang w:val="en-US"/>
+        </w:rPr>
+        <w:drawing>
+          <wp:anchor distT="0" distB="0" distL="114300" distR="114300" simplePos="0" relativeHeight="251670528" behindDoc="0" locked="0" layoutInCell="1" allowOverlap="1" wp14:anchorId="342EB1BD" wp14:editId="367E79CC">
+            <wp:simplePos x="0" y="0"/>
+            <wp:positionH relativeFrom="margin">
+              <wp:align>right</wp:align>
+            </wp:positionH>
+            <wp:positionV relativeFrom="paragraph">
+              <wp:posOffset>55659</wp:posOffset>
+            </wp:positionV>
+            <wp:extent cx="3242694" cy="2433099"/>
+            <wp:effectExtent l="0" t="0" r="0" b="5715"/>
+            <wp:wrapSquare wrapText="bothSides"/>
+            <wp:docPr id="25" name="Picture 25"/>
+            <wp:cNvGraphicFramePr>
+              <a:graphicFrameLocks xmlns:a="http://schemas.openxmlformats.org/drawingml/2006/main" noChangeAspect="1"/>
+            </wp:cNvGraphicFramePr>
+            <a:graphic xmlns:a="http://schemas.openxmlformats.org/drawingml/2006/main">
+              <a:graphicData uri="http://schemas.openxmlformats.org/drawingml/2006/picture">
+                <pic:pic xmlns:pic="http://schemas.openxmlformats.org/drawingml/2006/picture">
+                  <pic:nvPicPr>
+                    <pic:cNvPr id="0" name="Picture 1"/>
+                    <pic:cNvPicPr>
+                      <a:picLocks noChangeAspect="1" noChangeArrowheads="1"/>
+                    </pic:cNvPicPr>
+                  </pic:nvPicPr>
+                  <pic:blipFill>
+                    <a:blip r:embed="rId32">
+                      <a:extLst>
+                        <a:ext uri="{28A0092B-C50C-407E-A947-70E740481C1C}">
+                          <a14:useLocalDpi xmlns:a14="http://schemas.microsoft.com/office/drawing/2010/main" val="0"/>
+                        </a:ext>
+                      </a:extLst>
+                    </a:blip>
+                    <a:srcRect/>
+                    <a:stretch>
+                      <a:fillRect/>
+                    </a:stretch>
+                  </pic:blipFill>
+                  <pic:spPr bwMode="auto">
+                    <a:xfrm>
+                      <a:off x="0" y="0"/>
+                      <a:ext cx="3242694" cy="2433099"/>
+                    </a:xfrm>
+                    <a:prstGeom prst="rect">
+                      <a:avLst/>
+                    </a:prstGeom>
+                    <a:noFill/>
+                    <a:ln>
+                      <a:noFill/>
+                    </a:ln>
+                  </pic:spPr>
+                </pic:pic>
+              </a:graphicData>
+            </a:graphic>
+          </wp:anchor>
+        </w:drawing>
+      </w:r>
+      <w:r>
+        <w:rPr>
+          <w:lang w:val="en-US"/>
+        </w:rPr>
+        <w:t>First training loop</w:t>
+      </w:r>
+      <w:r>
+        <w:rPr>
+          <w:lang w:val="en-US"/>
+        </w:rPr>
+        <w:t xml:space="preserve"> with the genetic algorithm completed</w:t>
+      </w:r>
+      <w:r>
+        <w:rPr>
+          <w:lang w:val="en-US"/>
+        </w:rPr>
+        <w:t xml:space="preserve">, and we see a clear </w:t>
+      </w:r>
+      <w:r>
+        <w:rPr>
+          <w:lang w:val="en-US"/>
+        </w:rPr>
+        <w:t>trend</w:t>
+      </w:r>
+      <w:r>
+        <w:rPr>
+          <w:lang w:val="en-US"/>
+        </w:rPr>
+        <w:t xml:space="preserve">, which is great. </w:t>
+      </w:r>
+      <w:r>
+        <w:rPr>
+          <w:lang w:val="en-US"/>
+        </w:rPr>
+        <w:t xml:space="preserve">(Score is </w:t>
+      </w:r>
+      <w:r>
+        <w:rPr>
+          <w:lang w:val="en-US"/>
+        </w:rPr>
+        <w:t>number</w:t>
+      </w:r>
+      <w:r>
+        <w:rPr>
+          <w:lang w:val="en-US"/>
+        </w:rPr>
+        <w:t xml:space="preserve"> of lines cleared).</w:t>
+      </w:r>
+      <w:r>
+        <w:rPr>
+          <w:lang w:val="en-US"/>
+        </w:rPr>
+        <w:t xml:space="preserve"> </w:t>
+      </w:r>
+    </w:p>
+    <w:p>
+      <w:pPr>
+        <w:rPr>
+          <w:lang w:val="en-US"/>
+        </w:rPr>
+      </w:pPr>
+    </w:p>
+    <w:p>
+      <w:pPr>
+        <w:rPr>
+          <w:lang w:val="en-US"/>
+        </w:rPr>
+      </w:pPr>
+    </w:p>
+    <w:p>
+      <w:pPr>
+        <w:rPr>
+          <w:b/>
+          <w:bCs/>
+          <w:lang w:val="en-US"/>
+        </w:rPr>
+      </w:pPr>
+      <w:r>
+        <w:rPr>
+          <w:b/>
+          <w:bCs/>
+          <w:lang w:val="en-US"/>
+        </w:rPr>
+        <w:br w:type="page"/>
+      </w:r>
+    </w:p>
+    <w:p>
+      <w:pPr>
+        <w:rPr>
+          <w:lang w:val="en-US"/>
+        </w:rPr>
+      </w:pPr>
+      <w:r>
+        <w:rPr>
+          <w:b/>
+          <w:bCs/>
+          <w:lang w:val="en-US"/>
+        </w:rPr>
+        <w:lastRenderedPageBreak/>
         <w:t>Thursday 25/11</w:t>
       </w:r>
     </w:p>
@@ -6867,4 +7289,16 @@
     </a:ext>
   </a:extLst>
 </a:theme>
+</file>
+
+<file path=customXml/item1.xml><?xml version="1.0" encoding="utf-8"?>
+<b:Sources xmlns:b="http://schemas.openxmlformats.org/officeDocument/2006/bibliography" xmlns="http://schemas.openxmlformats.org/officeDocument/2006/bibliography" SelectedStyle="\APASixthEditionOfficeOnline.xsl" StyleName="APA" Version="6"/>
+</file>
+
+<file path=customXml/itemProps1.xml><?xml version="1.0" encoding="utf-8"?>
+<ds:datastoreItem xmlns:ds="http://schemas.openxmlformats.org/officeDocument/2006/customXml" ds:itemID="{98AD3B1A-97AB-4A0E-91CA-1A5500C59CF2}">
+  <ds:schemaRefs>
+    <ds:schemaRef ds:uri="http://schemas.openxmlformats.org/officeDocument/2006/bibliography"/>
+  </ds:schemaRefs>
+</ds:datastoreItem>
 </file>
</xml_diff>

<commit_message>
Code documentation, small optimizations, Overleaf source.
</commit_message>
<xml_diff>
--- a/Project/Documentation/Workflow.docx
+++ b/Project/Documentation/Workflow.docx
@@ -6151,20 +6151,81 @@
       </w:pPr>
       <w:r>
         <w:rPr>
+          <w:lang w:val="en-US"/>
+        </w:rPr>
+        <w:t>First training loop</w:t>
+      </w:r>
+      <w:r>
+        <w:rPr>
+          <w:lang w:val="en-US"/>
+        </w:rPr>
+        <w:t xml:space="preserve"> with the genetic algorithm completed</w:t>
+      </w:r>
+      <w:r>
+        <w:rPr>
+          <w:lang w:val="en-US"/>
+        </w:rPr>
+        <w:t xml:space="preserve">, and we see a clear </w:t>
+      </w:r>
+      <w:r>
+        <w:rPr>
+          <w:lang w:val="en-US"/>
+        </w:rPr>
+        <w:t>trend</w:t>
+      </w:r>
+      <w:r>
+        <w:rPr>
+          <w:lang w:val="en-US"/>
+        </w:rPr>
+        <w:t xml:space="preserve">, which is great. </w:t>
+      </w:r>
+      <w:r>
+        <w:rPr>
+          <w:lang w:val="en-US"/>
+        </w:rPr>
+        <w:t xml:space="preserve">(Score is </w:t>
+      </w:r>
+      <w:r>
+        <w:rPr>
+          <w:lang w:val="en-US"/>
+        </w:rPr>
+        <w:t>number</w:t>
+      </w:r>
+      <w:r>
+        <w:rPr>
+          <w:lang w:val="en-US"/>
+        </w:rPr>
+        <w:t xml:space="preserve"> of lines cleared).</w:t>
+      </w:r>
+      <w:r>
+        <w:rPr>
+          <w:lang w:val="en-US"/>
+        </w:rPr>
+        <w:t xml:space="preserve"> </w:t>
+      </w:r>
+    </w:p>
+    <w:p>
+      <w:pPr>
+        <w:rPr>
+          <w:lang w:val="en-US"/>
+        </w:rPr>
+      </w:pPr>
+      <w:r>
+        <w:rPr>
           <w:noProof/>
           <w:lang w:val="en-US"/>
         </w:rPr>
         <w:drawing>
-          <wp:anchor distT="0" distB="0" distL="114300" distR="114300" simplePos="0" relativeHeight="251670528" behindDoc="0" locked="0" layoutInCell="1" allowOverlap="1" wp14:anchorId="342EB1BD" wp14:editId="367E79CC">
+          <wp:anchor distT="0" distB="0" distL="114300" distR="114300" simplePos="0" relativeHeight="251670528" behindDoc="0" locked="0" layoutInCell="1" allowOverlap="1" wp14:anchorId="342EB1BD" wp14:editId="3A83B89F">
             <wp:simplePos x="0" y="0"/>
             <wp:positionH relativeFrom="margin">
-              <wp:align>right</wp:align>
+              <wp:posOffset>605238</wp:posOffset>
             </wp:positionH>
             <wp:positionV relativeFrom="paragraph">
-              <wp:posOffset>55659</wp:posOffset>
+              <wp:posOffset>-2540</wp:posOffset>
             </wp:positionV>
-            <wp:extent cx="3242694" cy="2433099"/>
-            <wp:effectExtent l="0" t="0" r="0" b="5715"/>
+            <wp:extent cx="2295525" cy="1722120"/>
+            <wp:effectExtent l="0" t="0" r="9525" b="0"/>
             <wp:wrapSquare wrapText="bothSides"/>
             <wp:docPr id="25" name="Picture 25"/>
             <wp:cNvGraphicFramePr>
@@ -6180,7 +6241,7 @@
                     </pic:cNvPicPr>
                   </pic:nvPicPr>
                   <pic:blipFill>
-                    <a:blip r:embed="rId32">
+                    <a:blip r:embed="rId32" cstate="print">
                       <a:extLst>
                         <a:ext uri="{28A0092B-C50C-407E-A947-70E740481C1C}">
                           <a14:useLocalDpi xmlns:a14="http://schemas.microsoft.com/office/drawing/2010/main" val="0"/>
@@ -6195,7 +6256,7 @@
                   <pic:spPr bwMode="auto">
                     <a:xfrm>
                       <a:off x="0" y="0"/>
-                      <a:ext cx="3242694" cy="2433099"/>
+                      <a:ext cx="2295525" cy="1722120"/>
                     </a:xfrm>
                     <a:prstGeom prst="rect">
                       <a:avLst/>
@@ -6208,70 +6269,85 @@
                 </pic:pic>
               </a:graphicData>
             </a:graphic>
+            <wp14:sizeRelH relativeFrom="margin">
+              <wp14:pctWidth>0</wp14:pctWidth>
+            </wp14:sizeRelH>
+            <wp14:sizeRelV relativeFrom="margin">
+              <wp14:pctHeight>0</wp14:pctHeight>
+            </wp14:sizeRelV>
           </wp:anchor>
         </w:drawing>
       </w:r>
       <w:r>
         <w:rPr>
-          <w:lang w:val="en-US"/>
-        </w:rPr>
-        <w:t>First training loop</w:t>
-      </w:r>
-      <w:r>
-        <w:rPr>
-          <w:lang w:val="en-US"/>
-        </w:rPr>
-        <w:t xml:space="preserve"> with the genetic algorithm completed</w:t>
-      </w:r>
-      <w:r>
-        <w:rPr>
-          <w:lang w:val="en-US"/>
-        </w:rPr>
-        <w:t xml:space="preserve">, and we see a clear </w:t>
-      </w:r>
-      <w:r>
-        <w:rPr>
-          <w:lang w:val="en-US"/>
-        </w:rPr>
-        <w:t>trend</w:t>
-      </w:r>
-      <w:r>
-        <w:rPr>
-          <w:lang w:val="en-US"/>
-        </w:rPr>
-        <w:t xml:space="preserve">, which is great. </w:t>
-      </w:r>
-      <w:r>
-        <w:rPr>
-          <w:lang w:val="en-US"/>
-        </w:rPr>
-        <w:t xml:space="preserve">(Score is </w:t>
-      </w:r>
-      <w:r>
-        <w:rPr>
-          <w:lang w:val="en-US"/>
-        </w:rPr>
-        <w:t>number</w:t>
-      </w:r>
-      <w:r>
-        <w:rPr>
-          <w:lang w:val="en-US"/>
-        </w:rPr>
-        <w:t xml:space="preserve"> of lines cleared).</w:t>
-      </w:r>
-      <w:r>
-        <w:rPr>
-          <w:lang w:val="en-US"/>
-        </w:rPr>
-        <w:t xml:space="preserve"> </w:t>
-      </w:r>
-    </w:p>
-    <w:p>
-      <w:pPr>
-        <w:rPr>
-          <w:lang w:val="en-US"/>
-        </w:rPr>
-      </w:pPr>
+          <w:b/>
+          <w:bCs/>
+          <w:noProof/>
+          <w:lang w:val="en-US"/>
+        </w:rPr>
+        <w:drawing>
+          <wp:anchor distT="0" distB="0" distL="114300" distR="114300" simplePos="0" relativeHeight="251671552" behindDoc="0" locked="0" layoutInCell="1" allowOverlap="1" wp14:anchorId="1FCBAD0C" wp14:editId="7145D0B4">
+            <wp:simplePos x="0" y="0"/>
+            <wp:positionH relativeFrom="column">
+              <wp:posOffset>3100705</wp:posOffset>
+            </wp:positionH>
+            <wp:positionV relativeFrom="paragraph">
+              <wp:posOffset>8255</wp:posOffset>
+            </wp:positionV>
+            <wp:extent cx="2277745" cy="1709420"/>
+            <wp:effectExtent l="0" t="0" r="8255" b="5080"/>
+            <wp:wrapSquare wrapText="bothSides"/>
+            <wp:docPr id="26" name="Picture 26"/>
+            <wp:cNvGraphicFramePr>
+              <a:graphicFrameLocks xmlns:a="http://schemas.openxmlformats.org/drawingml/2006/main" noChangeAspect="1"/>
+            </wp:cNvGraphicFramePr>
+            <a:graphic xmlns:a="http://schemas.openxmlformats.org/drawingml/2006/main">
+              <a:graphicData uri="http://schemas.openxmlformats.org/drawingml/2006/picture">
+                <pic:pic xmlns:pic="http://schemas.openxmlformats.org/drawingml/2006/picture">
+                  <pic:nvPicPr>
+                    <pic:cNvPr id="0" name="Picture 1"/>
+                    <pic:cNvPicPr>
+                      <a:picLocks noChangeAspect="1" noChangeArrowheads="1"/>
+                    </pic:cNvPicPr>
+                  </pic:nvPicPr>
+                  <pic:blipFill>
+                    <a:blip r:embed="rId33" cstate="print">
+                      <a:extLst>
+                        <a:ext uri="{28A0092B-C50C-407E-A947-70E740481C1C}">
+                          <a14:useLocalDpi xmlns:a14="http://schemas.microsoft.com/office/drawing/2010/main" val="0"/>
+                        </a:ext>
+                      </a:extLst>
+                    </a:blip>
+                    <a:srcRect/>
+                    <a:stretch>
+                      <a:fillRect/>
+                    </a:stretch>
+                  </pic:blipFill>
+                  <pic:spPr bwMode="auto">
+                    <a:xfrm>
+                      <a:off x="0" y="0"/>
+                      <a:ext cx="2277745" cy="1709420"/>
+                    </a:xfrm>
+                    <a:prstGeom prst="rect">
+                      <a:avLst/>
+                    </a:prstGeom>
+                    <a:noFill/>
+                    <a:ln>
+                      <a:noFill/>
+                    </a:ln>
+                  </pic:spPr>
+                </pic:pic>
+              </a:graphicData>
+            </a:graphic>
+            <wp14:sizeRelH relativeFrom="margin">
+              <wp14:pctWidth>0</wp14:pctWidth>
+            </wp14:sizeRelH>
+            <wp14:sizeRelV relativeFrom="margin">
+              <wp14:pctHeight>0</wp14:pctHeight>
+            </wp14:sizeRelV>
+          </wp:anchor>
+        </w:drawing>
+      </w:r>
     </w:p>
     <w:p>
       <w:pPr>

</xml_diff>

<commit_message>
Checkpoint. Report draft. Illustration.
</commit_message>
<xml_diff>
--- a/Project/Documentation/Workflow.docx
+++ b/Project/Documentation/Workflow.docx
@@ -1165,6 +1165,12 @@
         </w:rPr>
         <w:t>.</w:t>
       </w:r>
+      <w:r>
+        <w:rPr>
+          <w:lang w:val="en-US"/>
+        </w:rPr>
+        <w:t xml:space="preserve"> </w:t>
+      </w:r>
     </w:p>
     <w:p>
       <w:pPr>
@@ -1255,7 +1261,19 @@
         <w:rPr>
           <w:lang w:val="en-US"/>
         </w:rPr>
-        <w:t xml:space="preserve"> being able to evolve if it</w:t>
+        <w:t xml:space="preserve"> being able to </w:t>
+      </w:r>
+      <w:r>
+        <w:rPr>
+          <w:lang w:val="en-US"/>
+        </w:rPr>
+        <w:t>learn</w:t>
+      </w:r>
+      <w:r>
+        <w:rPr>
+          <w:lang w:val="en-US"/>
+        </w:rPr>
+        <w:t xml:space="preserve"> if it</w:t>
       </w:r>
       <w:r>
         <w:rPr>
@@ -1321,7 +1339,13 @@
         <w:rPr>
           <w:lang w:val="en-US"/>
         </w:rPr>
-        <w:t xml:space="preserve">what it learns. </w:t>
+        <w:t>what it learns.</w:t>
+      </w:r>
+      <w:r>
+        <w:rPr>
+          <w:lang w:val="en-US"/>
+        </w:rPr>
+        <w:t xml:space="preserve"> </w:t>
       </w:r>
     </w:p>
     <w:p>
@@ -1468,6 +1492,12 @@
         </w:rPr>
         <w:t>continue from where it was after saving and loading.</w:t>
       </w:r>
+      <w:r>
+        <w:rPr>
+          <w:lang w:val="en-US"/>
+        </w:rPr>
+        <w:t xml:space="preserve"> </w:t>
+      </w:r>
     </w:p>
     <w:p>
       <w:pPr>
@@ -1624,7 +1654,7 @@
         <w:rPr>
           <w:lang w:val="en-US"/>
         </w:rPr>
-        <w:t xml:space="preserve"> etc. </w:t>
+        <w:t xml:space="preserve"> etc.</w:t>
       </w:r>
     </w:p>
     <w:p>
@@ -3552,7 +3582,7 @@
         <w:rPr>
           <w:lang w:val="en-US"/>
         </w:rPr>
-        <w:t>tetronimos</w:t>
+        <w:t>tetrominoes</w:t>
       </w:r>
       <w:proofErr w:type="spellEnd"/>
       <w:r>
@@ -5724,21 +5754,7 @@
         <w:rPr>
           <w:lang w:val="en-US"/>
         </w:rPr>
-        <w:t xml:space="preserve">machine </w:t>
-      </w:r>
-      <w:proofErr w:type="gramStart"/>
-      <w:r>
-        <w:rPr>
-          <w:lang w:val="en-US"/>
-        </w:rPr>
-        <w:t>learning in itself, I</w:t>
-      </w:r>
-      <w:proofErr w:type="gramEnd"/>
-      <w:r>
-        <w:rPr>
-          <w:lang w:val="en-US"/>
-        </w:rPr>
-        <w:t xml:space="preserve"> will be looking to implement </w:t>
+        <w:t xml:space="preserve">machine learning in itself, I will be looking to implement </w:t>
       </w:r>
       <w:r>
         <w:rPr>
@@ -5930,13 +5946,6 @@
           <w:lang w:val="en-US"/>
         </w:rPr>
       </w:pPr>
-    </w:p>
-    <w:p>
-      <w:pPr>
-        <w:rPr>
-          <w:lang w:val="en-US"/>
-        </w:rPr>
-      </w:pPr>
       <w:r>
         <w:rPr>
           <w:b/>
@@ -6206,28 +6215,96 @@
     </w:p>
     <w:p>
       <w:pPr>
-        <w:rPr>
-          <w:lang w:val="en-US"/>
-        </w:rPr>
-      </w:pPr>
-      <w:r>
-        <w:rPr>
+        <w:pStyle w:val="ListParagraph"/>
+        <w:numPr>
+          <w:ilvl w:val="0"/>
+          <w:numId w:val="1"/>
+        </w:numPr>
+        <w:rPr>
+          <w:lang w:val="en-US"/>
+        </w:rPr>
+      </w:pPr>
+      <w:r>
+        <w:rPr>
+          <w:lang w:val="en-US"/>
+        </w:rPr>
+        <w:t>Filled out</w:t>
+      </w:r>
+      <w:r>
+        <w:rPr>
+          <w:lang w:val="en-US"/>
+        </w:rPr>
+        <w:t xml:space="preserve"> </w:t>
+      </w:r>
+      <w:r>
+        <w:rPr>
+          <w:lang w:val="en-US"/>
+        </w:rPr>
+        <w:t xml:space="preserve">some </w:t>
+      </w:r>
+      <w:r>
+        <w:rPr>
+          <w:lang w:val="en-US"/>
+        </w:rPr>
+        <w:t>sections</w:t>
+      </w:r>
+      <w:r>
+        <w:rPr>
+          <w:lang w:val="en-US"/>
+        </w:rPr>
+        <w:t xml:space="preserve"> </w:t>
+      </w:r>
+      <w:r>
+        <w:rPr>
+          <w:lang w:val="en-US"/>
+        </w:rPr>
+        <w:t xml:space="preserve">of the report, </w:t>
+      </w:r>
+      <w:r>
+        <w:rPr>
+          <w:lang w:val="en-US"/>
+        </w:rPr>
+        <w:t>laid the outline for remaining</w:t>
+      </w:r>
+      <w:r>
+        <w:rPr>
+          <w:lang w:val="en-US"/>
+        </w:rPr>
+        <w:t>.</w:t>
+      </w:r>
+      <w:r>
+        <w:rPr>
+          <w:lang w:val="en-US"/>
+        </w:rPr>
+        <w:t xml:space="preserve"> </w:t>
+      </w:r>
+    </w:p>
+    <w:p>
+      <w:pPr>
+        <w:rPr>
+          <w:lang w:val="en-US"/>
+        </w:rPr>
+      </w:pPr>
+      <w:r>
+        <w:rPr>
+          <w:b/>
+          <w:bCs/>
           <w:noProof/>
           <w:lang w:val="en-US"/>
         </w:rPr>
         <w:drawing>
-          <wp:anchor distT="0" distB="0" distL="114300" distR="114300" simplePos="0" relativeHeight="251670528" behindDoc="0" locked="0" layoutInCell="1" allowOverlap="1" wp14:anchorId="342EB1BD" wp14:editId="3A83B89F">
+          <wp:anchor distT="0" distB="0" distL="114300" distR="114300" simplePos="0" relativeHeight="251671552" behindDoc="0" locked="0" layoutInCell="1" allowOverlap="1" wp14:anchorId="1FCBAD0C" wp14:editId="06AEE681">
             <wp:simplePos x="0" y="0"/>
             <wp:positionH relativeFrom="margin">
-              <wp:posOffset>605238</wp:posOffset>
+              <wp:posOffset>3010535</wp:posOffset>
             </wp:positionH>
             <wp:positionV relativeFrom="paragraph">
-              <wp:posOffset>-2540</wp:posOffset>
+              <wp:posOffset>197485</wp:posOffset>
             </wp:positionV>
-            <wp:extent cx="2295525" cy="1722120"/>
-            <wp:effectExtent l="0" t="0" r="9525" b="0"/>
+            <wp:extent cx="2550160" cy="1913255"/>
+            <wp:effectExtent l="0" t="0" r="2540" b="0"/>
             <wp:wrapSquare wrapText="bothSides"/>
-            <wp:docPr id="25" name="Picture 25"/>
+            <wp:docPr id="26" name="Picture 26"/>
             <wp:cNvGraphicFramePr>
               <a:graphicFrameLocks xmlns:a="http://schemas.openxmlformats.org/drawingml/2006/main" noChangeAspect="1"/>
             </wp:cNvGraphicFramePr>
@@ -6256,7 +6333,7 @@
                   <pic:spPr bwMode="auto">
                     <a:xfrm>
                       <a:off x="0" y="0"/>
-                      <a:ext cx="2295525" cy="1722120"/>
+                      <a:ext cx="2550160" cy="1913255"/>
                     </a:xfrm>
                     <a:prstGeom prst="rect">
                       <a:avLst/>
@@ -6280,24 +6357,22 @@
       </w:r>
       <w:r>
         <w:rPr>
-          <w:b/>
-          <w:bCs/>
           <w:noProof/>
           <w:lang w:val="en-US"/>
         </w:rPr>
         <w:drawing>
-          <wp:anchor distT="0" distB="0" distL="114300" distR="114300" simplePos="0" relativeHeight="251671552" behindDoc="0" locked="0" layoutInCell="1" allowOverlap="1" wp14:anchorId="1FCBAD0C" wp14:editId="7145D0B4">
+          <wp:anchor distT="0" distB="0" distL="114300" distR="114300" simplePos="0" relativeHeight="251670528" behindDoc="0" locked="0" layoutInCell="1" allowOverlap="1" wp14:anchorId="342EB1BD" wp14:editId="43C16746">
             <wp:simplePos x="0" y="0"/>
-            <wp:positionH relativeFrom="column">
-              <wp:posOffset>3100705</wp:posOffset>
+            <wp:positionH relativeFrom="margin">
+              <wp:posOffset>395882</wp:posOffset>
             </wp:positionH>
             <wp:positionV relativeFrom="paragraph">
-              <wp:posOffset>8255</wp:posOffset>
+              <wp:posOffset>192405</wp:posOffset>
             </wp:positionV>
-            <wp:extent cx="2277745" cy="1709420"/>
-            <wp:effectExtent l="0" t="0" r="8255" b="5080"/>
+            <wp:extent cx="2560320" cy="1921510"/>
+            <wp:effectExtent l="0" t="0" r="0" b="2540"/>
             <wp:wrapSquare wrapText="bothSides"/>
-            <wp:docPr id="26" name="Picture 26"/>
+            <wp:docPr id="25" name="Picture 25"/>
             <wp:cNvGraphicFramePr>
               <a:graphicFrameLocks xmlns:a="http://schemas.openxmlformats.org/drawingml/2006/main" noChangeAspect="1"/>
             </wp:cNvGraphicFramePr>
@@ -6326,7 +6401,7 @@
                   <pic:spPr bwMode="auto">
                     <a:xfrm>
                       <a:off x="0" y="0"/>
-                      <a:ext cx="2277745" cy="1709420"/>
+                      <a:ext cx="2560320" cy="1921510"/>
                     </a:xfrm>
                     <a:prstGeom prst="rect">
                       <a:avLst/>
@@ -6348,13 +6423,6 @@
           </wp:anchor>
         </w:drawing>
       </w:r>
-    </w:p>
-    <w:p>
-      <w:pPr>
-        <w:rPr>
-          <w:lang w:val="en-US"/>
-        </w:rPr>
-      </w:pPr>
     </w:p>
     <w:p>
       <w:pPr>

</xml_diff>

<commit_message>
More graphs for report. Some optimizations and fixes
</commit_message>
<xml_diff>
--- a/Project/Documentation/Workflow.docx
+++ b/Project/Documentation/Workflow.docx
@@ -6472,7 +6472,183 @@
         <w:rPr>
           <w:lang w:val="en-US"/>
         </w:rPr>
-        <w:t>D</w:t>
+        <w:t>Continuing writing the report while preparing</w:t>
+      </w:r>
+      <w:r>
+        <w:rPr>
+          <w:lang w:val="en-US"/>
+        </w:rPr>
+        <w:t xml:space="preserve"> letting the different</w:t>
+      </w:r>
+      <w:r>
+        <w:rPr>
+          <w:lang w:val="en-US"/>
+        </w:rPr>
+        <w:t xml:space="preserve"> models run in the background to produce more graphs to be used.</w:t>
+      </w:r>
+    </w:p>
+    <w:p>
+      <w:pPr>
+        <w:pStyle w:val="ListParagraph"/>
+        <w:numPr>
+          <w:ilvl w:val="0"/>
+          <w:numId w:val="1"/>
+        </w:numPr>
+        <w:rPr>
+          <w:lang w:val="en-US"/>
+        </w:rPr>
+      </w:pPr>
+      <w:r>
+        <w:rPr>
+          <w:lang w:val="en-US"/>
+        </w:rPr>
+        <w:t>Figure</w:t>
+      </w:r>
+      <w:r>
+        <w:rPr>
+          <w:lang w:val="en-US"/>
+        </w:rPr>
+        <w:t>d</w:t>
+      </w:r>
+      <w:r>
+        <w:rPr>
+          <w:lang w:val="en-US"/>
+        </w:rPr>
+        <w:t xml:space="preserve"> out why</w:t>
+      </w:r>
+      <w:r>
+        <w:rPr>
+          <w:lang w:val="en-US"/>
+        </w:rPr>
+        <w:t xml:space="preserve"> the</w:t>
+      </w:r>
+      <w:r>
+        <w:rPr>
+          <w:lang w:val="en-US"/>
+        </w:rPr>
+        <w:t xml:space="preserve"> </w:t>
+      </w:r>
+      <w:r>
+        <w:rPr>
+          <w:lang w:val="en-US"/>
+        </w:rPr>
+        <w:t xml:space="preserve">agent fails in </w:t>
+      </w:r>
+      <w:r>
+        <w:rPr>
+          <w:lang w:val="en-US"/>
+        </w:rPr>
+        <w:t xml:space="preserve">level 07, it is not caused by </w:t>
+      </w:r>
+      <w:r>
+        <w:rPr>
+          <w:lang w:val="en-US"/>
+        </w:rPr>
+        <w:t xml:space="preserve">the speed at which the </w:t>
+      </w:r>
+      <w:proofErr w:type="spellStart"/>
+      <w:r>
+        <w:rPr>
+          <w:lang w:val="en-US"/>
+        </w:rPr>
+        <w:t>tetrominoes</w:t>
+      </w:r>
+      <w:proofErr w:type="spellEnd"/>
+      <w:r>
+        <w:rPr>
+          <w:lang w:val="en-US"/>
+        </w:rPr>
+        <w:t xml:space="preserve"> fall, as I had previously believed, but </w:t>
+      </w:r>
+      <w:r>
+        <w:rPr>
+          <w:lang w:val="en-US"/>
+        </w:rPr>
+        <w:t xml:space="preserve">rather by the coloration of </w:t>
+      </w:r>
+      <w:r>
+        <w:rPr>
+          <w:lang w:val="en-US"/>
+        </w:rPr>
+        <w:t>certain</w:t>
+      </w:r>
+      <w:r>
+        <w:rPr>
+          <w:lang w:val="en-US"/>
+        </w:rPr>
+        <w:t xml:space="preserve"> </w:t>
+      </w:r>
+      <w:r>
+        <w:rPr>
+          <w:lang w:val="en-US"/>
+        </w:rPr>
+        <w:t>pieces during specific levels</w:t>
+      </w:r>
+      <w:r>
+        <w:rPr>
+          <w:lang w:val="en-US"/>
+        </w:rPr>
+        <w:t>.</w:t>
+      </w:r>
+      <w:r>
+        <w:rPr>
+          <w:lang w:val="en-US"/>
+        </w:rPr>
+        <w:t xml:space="preserve"> </w:t>
+      </w:r>
+      <w:r>
+        <w:rPr>
+          <w:lang w:val="en-US"/>
+        </w:rPr>
+        <w:t>Due to misrepresented colors on my main monitor, I had not noticed this before now, so it unfortunately might be too late to</w:t>
+      </w:r>
+      <w:r>
+        <w:rPr>
+          <w:lang w:val="en-US"/>
+        </w:rPr>
+        <w:t xml:space="preserve"> </w:t>
+      </w:r>
+      <w:r>
+        <w:rPr>
+          <w:lang w:val="en-US"/>
+        </w:rPr>
+        <w:t xml:space="preserve">do much </w:t>
+      </w:r>
+      <w:r>
+        <w:rPr>
+          <w:lang w:val="en-US"/>
+        </w:rPr>
+        <w:t xml:space="preserve">train </w:t>
+      </w:r>
+      <w:r>
+        <w:rPr>
+          <w:lang w:val="en-US"/>
+        </w:rPr>
+        <w:t>with the</w:t>
+      </w:r>
+      <w:r>
+        <w:rPr>
+          <w:lang w:val="en-US"/>
+        </w:rPr>
+        <w:t xml:space="preserve"> </w:t>
+      </w:r>
+      <w:r>
+        <w:rPr>
+          <w:lang w:val="en-US"/>
+        </w:rPr>
+        <w:t xml:space="preserve">fixed </w:t>
+      </w:r>
+      <w:r>
+        <w:rPr>
+          <w:lang w:val="en-US"/>
+        </w:rPr>
+        <w:t>models, but this will be included in the discussion section of the report.</w:t>
+      </w:r>
+      <w:r>
+        <w:rPr>
+          <w:lang w:val="en-US"/>
+        </w:rPr>
+        <w:t xml:space="preserve"> </w:t>
       </w:r>
     </w:p>
     <w:p>

</xml_diff>